<commit_message>
updates to getting started
</commit_message>
<xml_diff>
--- a/Getting Started with Civilian Topographic Map.docx
+++ b/Getting Started with Civilian Topographic Map.docx
@@ -304,7 +304,23 @@
           <w:bCs/>
           <w:color w:val="000000" w:themeColor="text1"/>
         </w:rPr>
-        <w:t xml:space="preserve">CTM includes a geodatabase data model as well as sample configurations for editing, quality assurance, cartography, and generalization. </w:t>
+        <w:t>CTM includes a geodatabase data model as well as sample configurations for editing,</w:t>
+      </w:r>
+      <w:r>
+        <w:rPr>
+          <w:rFonts w:asciiTheme="majorHAnsi" w:eastAsiaTheme="majorEastAsia" w:hAnsiTheme="majorHAnsi" w:cstheme="majorBidi"/>
+          <w:bCs/>
+          <w:color w:val="000000" w:themeColor="text1"/>
+        </w:rPr>
+        <w:t xml:space="preserve"> quality assurance, and cartography</w:t>
+      </w:r>
+      <w:r>
+        <w:rPr>
+          <w:rFonts w:asciiTheme="majorHAnsi" w:eastAsiaTheme="majorEastAsia" w:hAnsiTheme="majorHAnsi" w:cstheme="majorBidi"/>
+          <w:bCs/>
+          <w:color w:val="000000" w:themeColor="text1"/>
+        </w:rPr>
+        <w:t xml:space="preserve">. </w:t>
       </w:r>
       <w:r>
         <w:rPr>
@@ -514,6 +530,8 @@
         </w:rPr>
         <w:t xml:space="preserve"> using them could result in products that do not meet specifications and could cause data corruption.</w:t>
       </w:r>
+      <w:bookmarkStart w:id="1" w:name="_GoBack"/>
+      <w:bookmarkEnd w:id="1"/>
     </w:p>
     <w:sdt>
       <w:sdtPr>
@@ -574,7 +592,7 @@
             </w:rPr>
             <w:fldChar w:fldCharType="separate"/>
           </w:r>
-          <w:hyperlink w:anchor="_Toc418260350" w:history="1">
+          <w:hyperlink w:anchor="_Toc418586032" w:history="1">
             <w:r>
               <w:rPr>
                 <w:rStyle w:val="Hyperlink"/>
@@ -601,7 +619,7 @@
                 <w:noProof/>
                 <w:webHidden/>
               </w:rPr>
-              <w:instrText xml:space="preserve"> PAGEREF _Toc418260350 \h </w:instrText>
+              <w:instrText xml:space="preserve"> PAGEREF _Toc418586032 \h </w:instrText>
             </w:r>
             <w:r>
               <w:rPr>
@@ -631,8 +649,6 @@
               <w:fldChar w:fldCharType="end"/>
             </w:r>
           </w:hyperlink>
-          <w:bookmarkStart w:id="1" w:name="_GoBack"/>
-          <w:bookmarkEnd w:id="1"/>
         </w:p>
         <w:p>
           <w:pPr>
@@ -645,7 +661,7 @@
               <w:noProof/>
             </w:rPr>
           </w:pPr>
-          <w:hyperlink w:anchor="_Toc418260351" w:history="1">
+          <w:hyperlink w:anchor="_Toc418586033" w:history="1">
             <w:r>
               <w:rPr>
                 <w:rStyle w:val="Hyperlink"/>
@@ -672,7 +688,7 @@
                 <w:noProof/>
                 <w:webHidden/>
               </w:rPr>
-              <w:instrText xml:space="preserve"> PAGEREF _Toc418260351 \h </w:instrText>
+              <w:instrText xml:space="preserve"> PAGEREF _Toc418586033 \h </w:instrText>
             </w:r>
             <w:r>
               <w:rPr>
@@ -714,7 +730,7 @@
               <w:noProof/>
             </w:rPr>
           </w:pPr>
-          <w:hyperlink w:anchor="_Toc418260352" w:history="1">
+          <w:hyperlink w:anchor="_Toc418586034" w:history="1">
             <w:r>
               <w:rPr>
                 <w:rStyle w:val="Hyperlink"/>
@@ -741,7 +757,7 @@
                 <w:noProof/>
                 <w:webHidden/>
               </w:rPr>
-              <w:instrText xml:space="preserve"> PAGEREF _Toc418260352 \h </w:instrText>
+              <w:instrText xml:space="preserve"> PAGEREF _Toc418586034 \h </w:instrText>
             </w:r>
             <w:r>
               <w:rPr>
@@ -783,7 +799,7 @@
               <w:noProof/>
             </w:rPr>
           </w:pPr>
-          <w:hyperlink w:anchor="_Toc418260353" w:history="1">
+          <w:hyperlink w:anchor="_Toc418586035" w:history="1">
             <w:r>
               <w:rPr>
                 <w:rStyle w:val="Hyperlink"/>
@@ -810,7 +826,7 @@
                 <w:noProof/>
                 <w:webHidden/>
               </w:rPr>
-              <w:instrText xml:space="preserve"> PAGEREF _Toc418260353 \h </w:instrText>
+              <w:instrText xml:space="preserve"> PAGEREF _Toc418586035 \h </w:instrText>
             </w:r>
             <w:r>
               <w:rPr>
@@ -852,7 +868,7 @@
               <w:noProof/>
             </w:rPr>
           </w:pPr>
-          <w:hyperlink w:anchor="_Toc418260354" w:history="1">
+          <w:hyperlink w:anchor="_Toc418586036" w:history="1">
             <w:r>
               <w:rPr>
                 <w:rStyle w:val="Hyperlink"/>
@@ -879,7 +895,7 @@
                 <w:noProof/>
                 <w:webHidden/>
               </w:rPr>
-              <w:instrText xml:space="preserve"> PAGEREF _Toc418260354 \h </w:instrText>
+              <w:instrText xml:space="preserve"> PAGEREF _Toc418586036 \h </w:instrText>
             </w:r>
             <w:r>
               <w:rPr>
@@ -921,7 +937,7 @@
               <w:noProof/>
             </w:rPr>
           </w:pPr>
-          <w:hyperlink w:anchor="_Toc418260355" w:history="1">
+          <w:hyperlink w:anchor="_Toc418586037" w:history="1">
             <w:r>
               <w:rPr>
                 <w:rStyle w:val="Hyperlink"/>
@@ -948,7 +964,7 @@
                 <w:noProof/>
                 <w:webHidden/>
               </w:rPr>
-              <w:instrText xml:space="preserve"> PAGEREF _Toc418260355 \h </w:instrText>
+              <w:instrText xml:space="preserve"> PAGEREF _Toc418586037 \h </w:instrText>
             </w:r>
             <w:r>
               <w:rPr>
@@ -990,7 +1006,7 @@
               <w:noProof/>
             </w:rPr>
           </w:pPr>
-          <w:hyperlink w:anchor="_Toc418260356" w:history="1">
+          <w:hyperlink w:anchor="_Toc418586038" w:history="1">
             <w:r>
               <w:rPr>
                 <w:rStyle w:val="Hyperlink"/>
@@ -1017,7 +1033,7 @@
                 <w:noProof/>
                 <w:webHidden/>
               </w:rPr>
-              <w:instrText xml:space="preserve"> PAGEREF _Toc418260356 \h </w:instrText>
+              <w:instrText xml:space="preserve"> PAGEREF _Toc418586038 \h </w:instrText>
             </w:r>
             <w:r>
               <w:rPr>
@@ -1059,7 +1075,7 @@
               <w:noProof/>
             </w:rPr>
           </w:pPr>
-          <w:hyperlink w:anchor="_Toc418260357" w:history="1">
+          <w:hyperlink w:anchor="_Toc418586039" w:history="1">
             <w:r>
               <w:rPr>
                 <w:rStyle w:val="Hyperlink"/>
@@ -1086,7 +1102,7 @@
                 <w:noProof/>
                 <w:webHidden/>
               </w:rPr>
-              <w:instrText xml:space="preserve"> PAGEREF _Toc418260357 \h </w:instrText>
+              <w:instrText xml:space="preserve"> PAGEREF _Toc418586039 \h </w:instrText>
             </w:r>
             <w:r>
               <w:rPr>
@@ -1128,7 +1144,7 @@
               <w:noProof/>
             </w:rPr>
           </w:pPr>
-          <w:hyperlink w:anchor="_Toc418260358" w:history="1">
+          <w:hyperlink w:anchor="_Toc418586040" w:history="1">
             <w:r>
               <w:rPr>
                 <w:rStyle w:val="Hyperlink"/>
@@ -1155,7 +1171,7 @@
                 <w:noProof/>
                 <w:webHidden/>
               </w:rPr>
-              <w:instrText xml:space="preserve"> PAGEREF _Toc418260358 \h </w:instrText>
+              <w:instrText xml:space="preserve"> PAGEREF _Toc418586040 \h </w:instrText>
             </w:r>
             <w:r>
               <w:rPr>
@@ -1197,7 +1213,7 @@
               <w:noProof/>
             </w:rPr>
           </w:pPr>
-          <w:hyperlink w:anchor="_Toc418260359" w:history="1">
+          <w:hyperlink w:anchor="_Toc418586041" w:history="1">
             <w:r>
               <w:rPr>
                 <w:rStyle w:val="Hyperlink"/>
@@ -1224,7 +1240,7 @@
                 <w:noProof/>
                 <w:webHidden/>
               </w:rPr>
-              <w:instrText xml:space="preserve"> PAGEREF _Toc418260359 \h </w:instrText>
+              <w:instrText xml:space="preserve"> PAGEREF _Toc418586041 \h </w:instrText>
             </w:r>
             <w:r>
               <w:rPr>
@@ -1277,7 +1293,7 @@
       <w:pPr>
         <w:pStyle w:val="Heading2"/>
       </w:pPr>
-      <w:bookmarkStart w:id="2" w:name="_Toc418260350"/>
+      <w:bookmarkStart w:id="2" w:name="_Toc418586032"/>
       <w:r>
         <w:lastRenderedPageBreak/>
         <w:t>Getting started</w:t>
@@ -1554,7 +1570,7 @@
                 <w:sz w:val="22"/>
                 <w:szCs w:val="22"/>
               </w:rPr>
-              <w:t xml:space="preserve"> data and make a civilian topographic map product</w:t>
+              <w:t xml:space="preserve"> data and make civilian topographic map product</w:t>
             </w:r>
             <w:r>
               <w:rPr>
@@ -1644,7 +1660,25 @@
                 <w:sz w:val="22"/>
                 <w:szCs w:val="22"/>
               </w:rPr>
-              <w:t xml:space="preserve"> the business rules for editing and cartography that are need to produce civilian topographic data and maps at any scale.</w:t>
+              <w:t xml:space="preserve"> the business rules for editing and cartography that are need</w:t>
+            </w:r>
+            <w:r>
+              <w:rPr>
+                <w:rFonts w:asciiTheme="majorHAnsi" w:hAnsiTheme="majorHAnsi" w:cs="Courier New"/>
+                <w:color w:val="000000"/>
+                <w:sz w:val="22"/>
+                <w:szCs w:val="22"/>
+              </w:rPr>
+              <w:t>ed</w:t>
+            </w:r>
+            <w:r>
+              <w:rPr>
+                <w:rFonts w:asciiTheme="majorHAnsi" w:hAnsiTheme="majorHAnsi" w:cs="Courier New"/>
+                <w:color w:val="000000"/>
+                <w:sz w:val="22"/>
+                <w:szCs w:val="22"/>
+              </w:rPr>
+              <w:t xml:space="preserve"> to produce civilian topographic data and maps at any scale.</w:t>
             </w:r>
           </w:p>
         </w:tc>
@@ -1767,7 +1801,7 @@
       <w:pPr>
         <w:pStyle w:val="Heading2"/>
       </w:pPr>
-      <w:bookmarkStart w:id="3" w:name="_Toc418260351"/>
+      <w:bookmarkStart w:id="3" w:name="_Toc418586033"/>
       <w:r>
         <w:t>Styles</w:t>
       </w:r>
@@ -1796,7 +1830,7 @@
         <w:pStyle w:val="Heading3"/>
       </w:pPr>
       <w:bookmarkStart w:id="4" w:name="_Setting_up_CTM"/>
-      <w:bookmarkStart w:id="5" w:name="_Toc418260352"/>
+      <w:bookmarkStart w:id="5" w:name="_Toc418586034"/>
       <w:bookmarkEnd w:id="4"/>
       <w:r>
         <w:t xml:space="preserve">Setting up </w:t>
@@ -2034,7 +2068,7 @@
       <w:pPr>
         <w:pStyle w:val="Heading2"/>
       </w:pPr>
-      <w:bookmarkStart w:id="6" w:name="_Toc418260353"/>
+      <w:bookmarkStart w:id="6" w:name="_Toc418586035"/>
       <w:r>
         <w:t>Product Library</w:t>
       </w:r>
@@ -2311,7 +2345,7 @@
         <w:pStyle w:val="Heading3"/>
       </w:pPr>
       <w:bookmarkStart w:id="7" w:name="_Setting_up_the"/>
-      <w:bookmarkStart w:id="8" w:name="_Toc418260354"/>
+      <w:bookmarkStart w:id="8" w:name="_Toc418586036"/>
       <w:bookmarkEnd w:id="7"/>
       <w:r>
         <w:t xml:space="preserve">Setting up </w:t>
@@ -2636,7 +2670,7 @@
       <w:pPr>
         <w:pStyle w:val="Heading2"/>
       </w:pPr>
-      <w:bookmarkStart w:id="9" w:name="_Toc418260355"/>
+      <w:bookmarkStart w:id="9" w:name="_Toc418586037"/>
       <w:r>
         <w:t>Fixed</w:t>
       </w:r>
@@ -2684,7 +2718,19 @@
         <w:rPr>
           <w:rFonts w:asciiTheme="majorHAnsi" w:hAnsiTheme="majorHAnsi"/>
         </w:rPr>
-        <w:t>The fixed 25K directory contains subdirectories with all of the files and configurations</w:t>
+        <w:t xml:space="preserve">The </w:t>
+      </w:r>
+      <w:r>
+        <w:rPr>
+          <w:rFonts w:asciiTheme="majorHAnsi" w:hAnsiTheme="majorHAnsi"/>
+        </w:rPr>
+        <w:t>F</w:t>
+      </w:r>
+      <w:r>
+        <w:rPr>
+          <w:rFonts w:asciiTheme="majorHAnsi" w:hAnsiTheme="majorHAnsi"/>
+        </w:rPr>
+        <w:t>ixed 25K directory contains subdirectories with all of the files and configurations</w:t>
       </w:r>
       <w:r>
         <w:rPr>
@@ -3291,6 +3337,85 @@
       </w:tr>
       <w:tr>
         <w:trPr>
+          <w:trHeight w:val="1070"/>
+        </w:trPr>
+        <w:tc>
+          <w:tcPr>
+            <w:tcW w:w="1425" w:type="dxa"/>
+            <w:vMerge/>
+            <w:tcBorders>
+              <w:bottom w:val="single" w:sz="4" w:space="0" w:color="auto"/>
+            </w:tcBorders>
+          </w:tcPr>
+          <w:p>
+            <w:pPr>
+              <w:pStyle w:val="PlainText"/>
+              <w:spacing w:line="276" w:lineRule="auto"/>
+              <w:rPr>
+                <w:rFonts w:asciiTheme="majorHAnsi" w:hAnsiTheme="majorHAnsi" w:cs="Courier New"/>
+                <w:color w:val="000000"/>
+                <w:sz w:val="22"/>
+                <w:szCs w:val="22"/>
+                <w:lang w:val="fr-FR"/>
+              </w:rPr>
+            </w:pPr>
+          </w:p>
+        </w:tc>
+        <w:tc>
+          <w:tcPr>
+            <w:tcW w:w="2304" w:type="dxa"/>
+            <w:tcBorders>
+              <w:top w:val="single" w:sz="4" w:space="0" w:color="auto"/>
+              <w:bottom w:val="single" w:sz="4" w:space="0" w:color="auto"/>
+            </w:tcBorders>
+          </w:tcPr>
+          <w:p>
+            <w:pPr>
+              <w:pStyle w:val="PlainText"/>
+              <w:spacing w:line="276" w:lineRule="auto"/>
+              <w:rPr>
+                <w:rFonts w:asciiTheme="majorHAnsi" w:hAnsiTheme="majorHAnsi" w:cs="Courier New"/>
+                <w:color w:val="000000"/>
+                <w:sz w:val="22"/>
+                <w:szCs w:val="22"/>
+                <w:lang w:val="fr-FR"/>
+              </w:rPr>
+            </w:pPr>
+          </w:p>
+        </w:tc>
+        <w:tc>
+          <w:tcPr>
+            <w:tcW w:w="5158" w:type="dxa"/>
+            <w:tcBorders>
+              <w:top w:val="single" w:sz="4" w:space="0" w:color="auto"/>
+              <w:bottom w:val="single" w:sz="4" w:space="0" w:color="auto"/>
+            </w:tcBorders>
+          </w:tcPr>
+          <w:p>
+            <w:pPr>
+              <w:pStyle w:val="PlainText"/>
+              <w:spacing w:line="276" w:lineRule="auto"/>
+              <w:rPr>
+                <w:rFonts w:asciiTheme="majorHAnsi" w:hAnsiTheme="majorHAnsi" w:cs="Courier New"/>
+                <w:color w:val="000000"/>
+                <w:sz w:val="22"/>
+                <w:szCs w:val="22"/>
+              </w:rPr>
+            </w:pPr>
+            <w:r>
+              <w:rPr>
+                <w:rFonts w:asciiTheme="majorHAnsi" w:hAnsiTheme="majorHAnsi" w:cs="Courier New"/>
+                <w:color w:val="000000"/>
+                <w:sz w:val="22"/>
+                <w:szCs w:val="22"/>
+              </w:rPr>
+              <w:t xml:space="preserve">The CTM_Production_PDF.xml contains the color mappings used to produce a color separated pdf with the Production PDF exporter.  </w:t>
+            </w:r>
+          </w:p>
+        </w:tc>
+      </w:tr>
+      <w:tr>
+        <w:trPr>
           <w:trHeight w:val="1313"/>
         </w:trPr>
         <w:tc>
@@ -3516,7 +3641,7 @@
       <w:pPr>
         <w:pStyle w:val="Heading3"/>
       </w:pPr>
-      <w:bookmarkStart w:id="10" w:name="_Toc418260356"/>
+      <w:bookmarkStart w:id="10" w:name="_Toc418586038"/>
       <w:r>
         <w:t>Editing</w:t>
       </w:r>
@@ -3825,6 +3950,7 @@
           <w:bCs/>
           <w:color w:val="000000" w:themeColor="text1"/>
         </w:rPr>
+        <w:lastRenderedPageBreak/>
         <w:t xml:space="preserve">Start an Edit Session by clicking the </w:t>
       </w:r>
       <w:r>
@@ -3896,7 +4022,6 @@
           <w:bCs/>
           <w:color w:val="000000" w:themeColor="text1"/>
         </w:rPr>
-        <w:lastRenderedPageBreak/>
         <w:t xml:space="preserve">In the </w:t>
       </w:r>
       <w:r>
@@ -4172,15 +4297,7 @@
           <w:bCs/>
           <w:color w:val="000000" w:themeColor="text1"/>
         </w:rPr>
-        <w:t xml:space="preserve"> </w:t>
-      </w:r>
-      <w:r>
-        <w:rPr>
-          <w:rFonts w:asciiTheme="majorHAnsi" w:eastAsiaTheme="majorEastAsia" w:hAnsiTheme="majorHAnsi" w:cstheme="majorBidi"/>
-          <w:bCs/>
-          <w:color w:val="000000" w:themeColor="text1"/>
-        </w:rPr>
-        <w:t xml:space="preserve">- </w:t>
+        <w:t xml:space="preserve"> - </w:t>
       </w:r>
       <w:r>
         <w:rPr>
@@ -4325,6 +4442,14 @@
         </w:rPr>
         <w:t xml:space="preserve">As you create new features or modify existing features, the feature level metadata attributes will be automatically populated with the </w:t>
       </w:r>
+      <w:r>
+        <w:rPr>
+          <w:rFonts w:asciiTheme="majorHAnsi" w:eastAsiaTheme="majorEastAsia" w:hAnsiTheme="majorHAnsi" w:cstheme="majorBidi"/>
+          <w:bCs/>
+          <w:color w:val="000000" w:themeColor="text1"/>
+        </w:rPr>
+        <w:t>values from the selected metadata favorite.</w:t>
+      </w:r>
     </w:p>
     <w:p>
       <w:pPr>
@@ -4354,7 +4479,23 @@
           <w:bCs/>
           <w:color w:val="000000" w:themeColor="text1"/>
         </w:rPr>
-        <w:t xml:space="preserve">By default, when editing templates are created in ArcMap, one template is created for each symbol </w:t>
+        <w:t>By default, when editing templates are created in ArcMap, one template is created for each symbol</w:t>
+      </w:r>
+      <w:r>
+        <w:rPr>
+          <w:rFonts w:asciiTheme="majorHAnsi" w:eastAsiaTheme="majorEastAsia" w:hAnsiTheme="majorHAnsi" w:cstheme="majorBidi"/>
+          <w:bCs/>
+          <w:color w:val="000000" w:themeColor="text1"/>
+        </w:rPr>
+        <w:t xml:space="preserve">. </w:t>
+      </w:r>
+      <w:r>
+        <w:rPr>
+          <w:rFonts w:asciiTheme="majorHAnsi" w:eastAsiaTheme="majorEastAsia" w:hAnsiTheme="majorHAnsi" w:cstheme="majorBidi"/>
+          <w:bCs/>
+          <w:color w:val="000000" w:themeColor="text1"/>
+        </w:rPr>
+        <w:t xml:space="preserve"> </w:t>
       </w:r>
       <w:r>
         <w:rPr>
@@ -4567,7 +4708,23 @@
           <w:bCs/>
           <w:color w:val="000000" w:themeColor="text1"/>
         </w:rPr>
-        <w:t xml:space="preserve">Validation rules are provided to ensure that features being collected or modified meet the attribute and spatial integrity rules for the data.  Validation rules can be run on-the-fly as you make edits or in a quality control stage after editing is complement.    </w:t>
+        <w:t>Validation rules are provided to ensure that features being collected or modified meet the attribute and spatial integrity rules for the data.  Validation rules can be run on-the-fly as you make edits or in a quality control stage after editing is comple</w:t>
+      </w:r>
+      <w:r>
+        <w:rPr>
+          <w:rFonts w:asciiTheme="majorHAnsi" w:eastAsiaTheme="majorEastAsia" w:hAnsiTheme="majorHAnsi" w:cstheme="majorBidi"/>
+          <w:bCs/>
+          <w:color w:val="000000" w:themeColor="text1"/>
+        </w:rPr>
+        <w:t>ted</w:t>
+      </w:r>
+      <w:r>
+        <w:rPr>
+          <w:rFonts w:asciiTheme="majorHAnsi" w:eastAsiaTheme="majorEastAsia" w:hAnsiTheme="majorHAnsi" w:cstheme="majorBidi"/>
+          <w:bCs/>
+          <w:color w:val="000000" w:themeColor="text1"/>
+        </w:rPr>
+        <w:t xml:space="preserve">.    </w:t>
       </w:r>
     </w:p>
     <w:p>
@@ -4764,7 +4921,23 @@
           <w:bCs/>
           <w:color w:val="000000" w:themeColor="text1"/>
         </w:rPr>
-        <w:t>Change the value for the Religious designation (</w:t>
+        <w:t xml:space="preserve">Change the value for the Religious </w:t>
+      </w:r>
+      <w:r>
+        <w:rPr>
+          <w:rFonts w:asciiTheme="majorHAnsi" w:eastAsiaTheme="majorEastAsia" w:hAnsiTheme="majorHAnsi" w:cstheme="majorBidi"/>
+          <w:bCs/>
+          <w:color w:val="000000" w:themeColor="text1"/>
+        </w:rPr>
+        <w:t>D</w:t>
+      </w:r>
+      <w:r>
+        <w:rPr>
+          <w:rFonts w:asciiTheme="majorHAnsi" w:eastAsiaTheme="majorEastAsia" w:hAnsiTheme="majorHAnsi" w:cstheme="majorBidi"/>
+          <w:bCs/>
+          <w:color w:val="000000" w:themeColor="text1"/>
+        </w:rPr>
+        <w:t>esignation (</w:t>
       </w:r>
       <w:r>
         <w:rPr>
@@ -5130,7 +5303,7 @@
       <w:pPr>
         <w:pStyle w:val="Heading3"/>
       </w:pPr>
-      <w:bookmarkStart w:id="13" w:name="_Toc418260357"/>
+      <w:bookmarkStart w:id="13" w:name="_Toc418586039"/>
       <w:r>
         <w:t>Creating a new</w:t>
       </w:r>
@@ -5593,23 +5766,7 @@
             <w:rFonts w:asciiTheme="majorHAnsi" w:eastAsiaTheme="majorEastAsia" w:hAnsiTheme="majorHAnsi" w:cstheme="majorBidi"/>
             <w:bCs/>
           </w:rPr>
-          <w:t>http://desktop.arcgis.com/</w:t>
-        </w:r>
-        <w:r>
-          <w:rPr>
-            <w:rStyle w:val="Hyperlink"/>
-            <w:rFonts w:asciiTheme="majorHAnsi" w:eastAsiaTheme="majorEastAsia" w:hAnsiTheme="majorHAnsi" w:cstheme="majorBidi"/>
-            <w:bCs/>
-          </w:rPr>
-          <w:t>e</w:t>
-        </w:r>
-        <w:r>
-          <w:rPr>
-            <w:rStyle w:val="Hyperlink"/>
-            <w:rFonts w:asciiTheme="majorHAnsi" w:eastAsiaTheme="majorEastAsia" w:hAnsiTheme="majorHAnsi" w:cstheme="majorBidi"/>
-            <w:bCs/>
-          </w:rPr>
-          <w:t>n/desktop/latest/manage-data/geodatabases/importing-a-geodataase-schema-from-an-xml-workspace-document.htm</w:t>
+          <w:t>http://desktop.arcgis.com/en/desktop/latest/manage-data/geodatabases/importing-a-geodataase-schema-from-an-xml-workspace-document.htm</w:t>
         </w:r>
       </w:hyperlink>
     </w:p>
@@ -5865,7 +6022,23 @@
           <w:bCs/>
           <w:color w:val="000000" w:themeColor="text1"/>
         </w:rPr>
-        <w:t xml:space="preserve">Choosing the appropriate tool for data migration will be based on many factors like the existing data format and if this will be a one-time load or a repeated process.  CTM does not include any pre-configuration data migration files.  However, if you existing data is already in an Esri format (coverage, </w:t>
+        <w:t>Choosing the appropriate tool for data migration will be based on many factors like the existing data format and if this will be a one-time load or a repeated process.  CTM does not include any pre-configuration data migration files.  However, if you</w:t>
+      </w:r>
+      <w:r>
+        <w:rPr>
+          <w:rFonts w:asciiTheme="majorHAnsi" w:eastAsiaTheme="majorEastAsia" w:hAnsiTheme="majorHAnsi" w:cstheme="majorBidi"/>
+          <w:bCs/>
+          <w:color w:val="000000" w:themeColor="text1"/>
+        </w:rPr>
+        <w:t>r</w:t>
+      </w:r>
+      <w:r>
+        <w:rPr>
+          <w:rFonts w:asciiTheme="majorHAnsi" w:eastAsiaTheme="majorEastAsia" w:hAnsiTheme="majorHAnsi" w:cstheme="majorBidi"/>
+          <w:bCs/>
+          <w:color w:val="000000" w:themeColor="text1"/>
+        </w:rPr>
+        <w:t xml:space="preserve"> existing data is already in an Esri format (coverage, </w:t>
       </w:r>
       <w:proofErr w:type="spellStart"/>
       <w:r>
@@ -6314,7 +6487,7 @@
       <w:pPr>
         <w:pStyle w:val="Heading3"/>
       </w:pPr>
-      <w:bookmarkStart w:id="15" w:name="_Toc418260358"/>
+      <w:bookmarkStart w:id="15" w:name="_Toc418586040"/>
       <w:r>
         <w:t>Validating</w:t>
       </w:r>
@@ -6338,39 +6511,7 @@
           <w:bCs/>
           <w:color w:val="000000" w:themeColor="text1"/>
         </w:rPr>
-        <w:t xml:space="preserve">Quality control is an important part of producing authoritative data.  Data Reviewer allows you to encapsulate data quality rules in a batch job which can be automatically run against your data.  </w:t>
-      </w:r>
-      <w:r>
-        <w:rPr>
-          <w:rFonts w:asciiTheme="majorHAnsi" w:eastAsiaTheme="majorEastAsia" w:hAnsiTheme="majorHAnsi" w:cstheme="majorBidi"/>
-          <w:bCs/>
-          <w:color w:val="000000" w:themeColor="text1"/>
-        </w:rPr>
-        <w:t xml:space="preserve">Data Reviewer </w:t>
-      </w:r>
-      <w:r>
-        <w:rPr>
-          <w:rFonts w:asciiTheme="majorHAnsi" w:eastAsiaTheme="majorEastAsia" w:hAnsiTheme="majorHAnsi" w:cstheme="majorBidi"/>
-          <w:bCs/>
-          <w:color w:val="000000" w:themeColor="text1"/>
-        </w:rPr>
-        <w:t xml:space="preserve">also </w:t>
-      </w:r>
-      <w:r>
-        <w:rPr>
-          <w:rFonts w:asciiTheme="majorHAnsi" w:eastAsiaTheme="majorEastAsia" w:hAnsiTheme="majorHAnsi" w:cstheme="majorBidi"/>
-          <w:bCs/>
-          <w:color w:val="000000" w:themeColor="text1"/>
-        </w:rPr>
-        <w:t xml:space="preserve">provides a framework for data validation which allows you to track data errors an anomalies as they are found, fixed, and verified.  </w:t>
-      </w:r>
-      <w:r>
-        <w:rPr>
-          <w:rFonts w:asciiTheme="majorHAnsi" w:eastAsiaTheme="majorEastAsia" w:hAnsiTheme="majorHAnsi" w:cstheme="majorBidi"/>
-          <w:bCs/>
-          <w:color w:val="000000" w:themeColor="text1"/>
-        </w:rPr>
-        <w:t xml:space="preserve">A number of quality control rules have been pre-configured for validating the quality of the CTM data.  If you already executed the </w:t>
+        <w:t xml:space="preserve">Quality control is an important part of producing authoritative data.  Data Reviewer allows you to encapsulate data quality rules in a batch job which can be automatically run against your data.  Data Reviewer also provides a framework for data validation which allows you to track data errors an anomalies as they are found, fixed, and verified.  A number of quality control rules have been pre-configured for validating the quality of the CTM data.  If you already executed the </w:t>
       </w:r>
       <w:hyperlink w:anchor="_Validating_features" w:history="1">
         <w:r>
@@ -6485,39 +6626,15 @@
           <w:bCs/>
           <w:color w:val="000000" w:themeColor="text1"/>
         </w:rPr>
-        <w:t xml:space="preserve">Reviewer </w:t>
-      </w:r>
-      <w:r>
-        <w:rPr>
-          <w:rFonts w:asciiTheme="majorHAnsi" w:eastAsiaTheme="majorEastAsia" w:hAnsiTheme="majorHAnsi" w:cstheme="majorBidi"/>
-          <w:bCs/>
-          <w:color w:val="000000" w:themeColor="text1"/>
-        </w:rPr>
-        <w:t>W</w:t>
-      </w:r>
-      <w:r>
-        <w:rPr>
-          <w:rFonts w:asciiTheme="majorHAnsi" w:eastAsiaTheme="majorEastAsia" w:hAnsiTheme="majorHAnsi" w:cstheme="majorBidi"/>
-          <w:bCs/>
-          <w:color w:val="000000" w:themeColor="text1"/>
-        </w:rPr>
-        <w:t>orkspace</w:t>
-      </w:r>
-      <w:r>
-        <w:rPr>
-          <w:rFonts w:asciiTheme="majorHAnsi" w:eastAsiaTheme="majorEastAsia" w:hAnsiTheme="majorHAnsi" w:cstheme="majorBidi"/>
-          <w:bCs/>
-          <w:color w:val="000000" w:themeColor="text1"/>
-        </w:rPr>
-        <w:t xml:space="preserve"> </w:t>
-      </w:r>
-      <w:r>
-        <w:rPr>
-          <w:rFonts w:asciiTheme="majorHAnsi" w:eastAsiaTheme="majorEastAsia" w:hAnsiTheme="majorHAnsi" w:cstheme="majorBidi"/>
-          <w:bCs/>
-          <w:color w:val="000000" w:themeColor="text1"/>
-        </w:rPr>
-        <w:t>in SDE, best practice documents are available to help you appropriately configure the SDE repository.</w:t>
+        <w:t>Reviewer Workspace</w:t>
+      </w:r>
+      <w:r>
+        <w:rPr>
+          <w:rFonts w:asciiTheme="majorHAnsi" w:eastAsiaTheme="majorEastAsia" w:hAnsiTheme="majorHAnsi" w:cstheme="majorBidi"/>
+          <w:bCs/>
+          <w:color w:val="000000" w:themeColor="text1"/>
+        </w:rPr>
+        <w:t xml:space="preserve"> in SDE, best practice documents are available to help you appropriately configure the SDE repository.</w:t>
       </w:r>
       <w:r>
         <w:rPr>
@@ -6548,23 +6665,7 @@
           <w:sz w:val="22"/>
           <w:szCs w:val="22"/>
         </w:rPr>
-        <w:t xml:space="preserve">For more information about administering your </w:t>
-      </w:r>
-      <w:r>
-        <w:rPr>
-          <w:rFonts w:asciiTheme="majorHAnsi" w:hAnsiTheme="majorHAnsi" w:cs="Courier New"/>
-          <w:sz w:val="22"/>
-          <w:szCs w:val="22"/>
-        </w:rPr>
-        <w:t xml:space="preserve">Reviewer Workspace </w:t>
-      </w:r>
-      <w:r>
-        <w:rPr>
-          <w:rFonts w:asciiTheme="majorHAnsi" w:hAnsiTheme="majorHAnsi" w:cs="Courier New"/>
-          <w:sz w:val="22"/>
-          <w:szCs w:val="22"/>
-        </w:rPr>
-        <w:t xml:space="preserve">in </w:t>
+        <w:t xml:space="preserve">For more information about administering your Reviewer Workspace in </w:t>
       </w:r>
       <w:r>
         <w:rPr>
@@ -6640,15 +6741,7 @@
           <w:sz w:val="22"/>
           <w:szCs w:val="22"/>
         </w:rPr>
-        <w:t xml:space="preserve"> see:</w:t>
-      </w:r>
-      <w:r>
-        <w:rPr>
-          <w:rFonts w:asciiTheme="majorHAnsi" w:hAnsiTheme="majorHAnsi" w:cs="Courier New"/>
-          <w:sz w:val="22"/>
-          <w:szCs w:val="22"/>
-        </w:rPr>
-        <w:t xml:space="preserve"> </w:t>
+        <w:t xml:space="preserve"> see: </w:t>
       </w:r>
       <w:hyperlink r:id="rId22" w:history="1">
         <w:r>
@@ -6676,31 +6769,7 @@
           <w:bCs/>
           <w:color w:val="000000" w:themeColor="text1"/>
         </w:rPr>
-        <w:t xml:space="preserve">A single Reviewer </w:t>
-      </w:r>
-      <w:r>
-        <w:rPr>
-          <w:rFonts w:asciiTheme="majorHAnsi" w:eastAsiaTheme="majorEastAsia" w:hAnsiTheme="majorHAnsi" w:cstheme="majorBidi"/>
-          <w:bCs/>
-          <w:color w:val="000000" w:themeColor="text1"/>
-        </w:rPr>
-        <w:t>W</w:t>
-      </w:r>
-      <w:r>
-        <w:rPr>
-          <w:rFonts w:asciiTheme="majorHAnsi" w:eastAsiaTheme="majorEastAsia" w:hAnsiTheme="majorHAnsi" w:cstheme="majorBidi"/>
-          <w:bCs/>
-          <w:color w:val="000000" w:themeColor="text1"/>
-        </w:rPr>
-        <w:t>orkspace can have many errors.  Reviewer Sessions are used to organize the errors</w:t>
-      </w:r>
-      <w:r>
-        <w:rPr>
-          <w:rFonts w:asciiTheme="majorHAnsi" w:eastAsiaTheme="majorEastAsia" w:hAnsiTheme="majorHAnsi" w:cstheme="majorBidi"/>
-          <w:bCs/>
-          <w:color w:val="000000" w:themeColor="text1"/>
-        </w:rPr>
-        <w:t xml:space="preserve">.  Reviewer Sessions can be created based on any criteria you choose such as </w:t>
+        <w:t xml:space="preserve">A single Reviewer Workspace can have many errors.  Reviewer Sessions are used to organize the errors.  Reviewer Sessions can be created based on any criteria you choose such as </w:t>
       </w:r>
       <w:r>
         <w:rPr>
@@ -7775,7 +7844,23 @@
           <w:bCs/>
           <w:color w:val="000000" w:themeColor="text1"/>
         </w:rPr>
-        <w:t>CTM_Attribute_Checks</w:t>
+        <w:t>CTM_</w:t>
+      </w:r>
+      <w:r>
+        <w:rPr>
+          <w:rFonts w:asciiTheme="majorHAnsi" w:eastAsiaTheme="majorEastAsia" w:hAnsiTheme="majorHAnsi" w:cstheme="majorBidi"/>
+          <w:bCs/>
+          <w:color w:val="000000" w:themeColor="text1"/>
+        </w:rPr>
+        <w:t>Spatial</w:t>
+      </w:r>
+      <w:r>
+        <w:rPr>
+          <w:rFonts w:asciiTheme="majorHAnsi" w:eastAsiaTheme="majorEastAsia" w:hAnsiTheme="majorHAnsi" w:cstheme="majorBidi"/>
+          <w:bCs/>
+          <w:color w:val="000000" w:themeColor="text1"/>
+        </w:rPr>
+        <w:t>_Checks</w:t>
       </w:r>
       <w:proofErr w:type="spellEnd"/>
       <w:r>
@@ -7886,23 +7971,7 @@
           <w:bCs/>
           <w:color w:val="000000" w:themeColor="text1"/>
         </w:rPr>
-        <w:t xml:space="preserve">Click </w:t>
-      </w:r>
-      <w:r>
-        <w:rPr>
-          <w:rFonts w:asciiTheme="majorHAnsi" w:eastAsiaTheme="majorEastAsia" w:hAnsiTheme="majorHAnsi" w:cstheme="majorBidi"/>
-          <w:bCs/>
-          <w:color w:val="000000" w:themeColor="text1"/>
-        </w:rPr>
-        <w:t>OK</w:t>
-      </w:r>
-      <w:r>
-        <w:rPr>
-          <w:rFonts w:asciiTheme="majorHAnsi" w:eastAsiaTheme="majorEastAsia" w:hAnsiTheme="majorHAnsi" w:cstheme="majorBidi"/>
-          <w:bCs/>
-          <w:color w:val="000000" w:themeColor="text1"/>
-        </w:rPr>
-        <w:t>.</w:t>
+        <w:t>Click OK.</w:t>
       </w:r>
     </w:p>
     <w:p>
@@ -7928,7 +7997,23 @@
           <w:bCs/>
           <w:color w:val="000000" w:themeColor="text1"/>
         </w:rPr>
-        <w:t xml:space="preserve">Data Reviewer supports the quality control lifecycle.  When running a batch job, the data is reviewed and any errors are recorded to the Reviewer Workspace.  This is the first step in the lifecycle.  Once errors are recorded, you can use the Reviewer Table to visit the errors.  If changes are required to the data you can edit the feature and update the status of the record in Reviewer.  In desired, you can run the batch job again or have someone inspect the fixed feature in order to verify that the error has been resolved.  </w:t>
+        <w:t>Data Reviewer supports the quality control lifecycle.  When running a batch job, the data is reviewed and any errors are recorded to the Reviewer Workspace.  This is the first step in the lifecycle.  Once errors are recorded, you can use the Reviewer Table to visit the errors.  If changes are required to the data you can edit the feature and update the status of the record in Reviewer.  I</w:t>
+      </w:r>
+      <w:r>
+        <w:rPr>
+          <w:rFonts w:asciiTheme="majorHAnsi" w:eastAsiaTheme="majorEastAsia" w:hAnsiTheme="majorHAnsi" w:cstheme="majorBidi"/>
+          <w:bCs/>
+          <w:color w:val="000000" w:themeColor="text1"/>
+        </w:rPr>
+        <w:t>f</w:t>
+      </w:r>
+      <w:r>
+        <w:rPr>
+          <w:rFonts w:asciiTheme="majorHAnsi" w:eastAsiaTheme="majorEastAsia" w:hAnsiTheme="majorHAnsi" w:cstheme="majorBidi"/>
+          <w:bCs/>
+          <w:color w:val="000000" w:themeColor="text1"/>
+        </w:rPr>
+        <w:t xml:space="preserve"> desired, you can run the batch job again or have someone inspect the fixed feature in order to verify that the error has been resolved.  </w:t>
       </w:r>
     </w:p>
     <w:p>
@@ -7951,15 +8036,7 @@
           <w:bCs/>
           <w:color w:val="000000" w:themeColor="text1"/>
         </w:rPr>
-        <w:t xml:space="preserve">Click </w:t>
-      </w:r>
-      <w:r>
-        <w:rPr>
-          <w:rFonts w:asciiTheme="majorHAnsi" w:eastAsiaTheme="majorEastAsia" w:hAnsiTheme="majorHAnsi" w:cstheme="majorBidi"/>
-          <w:bCs/>
-          <w:color w:val="000000" w:themeColor="text1"/>
-        </w:rPr>
-        <w:t xml:space="preserve">the </w:t>
+        <w:t xml:space="preserve">Click the </w:t>
       </w:r>
       <w:r>
         <w:rPr>
@@ -7976,15 +8053,7 @@
           <w:bCs/>
           <w:color w:val="000000" w:themeColor="text1"/>
         </w:rPr>
-        <w:t xml:space="preserve"> button on the Data Reviewer table</w:t>
-      </w:r>
-      <w:r>
-        <w:rPr>
-          <w:rFonts w:asciiTheme="majorHAnsi" w:eastAsiaTheme="majorEastAsia" w:hAnsiTheme="majorHAnsi" w:cstheme="majorBidi"/>
-          <w:bCs/>
-          <w:color w:val="000000" w:themeColor="text1"/>
-        </w:rPr>
-        <w:t>.</w:t>
+        <w:t xml:space="preserve"> button on the Data Reviewer table.</w:t>
       </w:r>
     </w:p>
     <w:p>
@@ -8321,7 +8390,7 @@
       <w:pPr>
         <w:pStyle w:val="Heading3"/>
       </w:pPr>
-      <w:bookmarkStart w:id="16" w:name="_Toc418260359"/>
+      <w:bookmarkStart w:id="16" w:name="_Toc418586041"/>
       <w:r>
         <w:t>Creating</w:t>
       </w:r>
@@ -9210,7 +9279,7 @@
           <w:bCs/>
           <w:color w:val="000000" w:themeColor="text1"/>
         </w:rPr>
-        <w:t>elect one of the feature from the SLC_AOIs feature class.</w:t>
+        <w:t>elect one feature from the SLC_AOIs feature class.</w:t>
       </w:r>
       <w:r>
         <w:rPr>
@@ -13581,7 +13650,7 @@
 </file>
 
 <file path=customXml/itemProps1.xml><?xml version="1.0" encoding="utf-8"?>
-<ds:datastoreItem xmlns:ds="http://schemas.openxmlformats.org/officeDocument/2006/customXml" ds:itemID="{9F683E67-15A4-44C6-948B-7213EC79F8D2}">
+<ds:datastoreItem xmlns:ds="http://schemas.openxmlformats.org/officeDocument/2006/customXml" ds:itemID="{2EBDF71B-6696-4766-AFD4-C42B13201BB4}">
   <ds:schemaRefs>
     <ds:schemaRef ds:uri="http://schemas.openxmlformats.org/officeDocument/2006/bibliography"/>
   </ds:schemaRefs>

</xml_diff>

<commit_message>
Remove File Desc/Update Getting Started
</commit_message>
<xml_diff>
--- a/Getting Started with Civilian Topographic Map.docx
+++ b/Getting Started with Civilian Topographic Map.docx
@@ -530,8 +530,6 @@
         </w:rPr>
         <w:t xml:space="preserve"> using them could result in products that do not meet specifications and could cause data corruption.</w:t>
       </w:r>
-      <w:bookmarkStart w:id="1" w:name="_GoBack"/>
-      <w:bookmarkEnd w:id="1"/>
     </w:p>
     <w:sdt>
       <w:sdtPr>
@@ -1293,12 +1291,12 @@
       <w:pPr>
         <w:pStyle w:val="Heading2"/>
       </w:pPr>
-      <w:bookmarkStart w:id="2" w:name="_Toc418586032"/>
+      <w:bookmarkStart w:id="1" w:name="_Toc418586032"/>
       <w:r>
         <w:lastRenderedPageBreak/>
         <w:t>Getting started</w:t>
       </w:r>
-      <w:bookmarkEnd w:id="2"/>
+      <w:bookmarkEnd w:id="1"/>
     </w:p>
     <w:p>
       <w:pPr>
@@ -1801,44 +1799,44 @@
       <w:pPr>
         <w:pStyle w:val="Heading2"/>
       </w:pPr>
-      <w:bookmarkStart w:id="3" w:name="_Toc418586033"/>
+      <w:bookmarkStart w:id="2" w:name="_Toc418586033"/>
       <w:r>
         <w:t>Styles</w:t>
       </w:r>
+      <w:bookmarkEnd w:id="2"/>
+    </w:p>
+    <w:p>
+      <w:pPr>
+        <w:spacing w:before="100" w:beforeAutospacing="1" w:after="100" w:afterAutospacing="1"/>
+        <w:rPr>
+          <w:rFonts w:asciiTheme="majorHAnsi" w:eastAsiaTheme="majorEastAsia" w:hAnsiTheme="majorHAnsi" w:cstheme="majorBidi"/>
+          <w:bCs/>
+          <w:color w:val="000000" w:themeColor="text1"/>
+        </w:rPr>
+      </w:pPr>
+      <w:r>
+        <w:rPr>
+          <w:rFonts w:asciiTheme="majorHAnsi" w:eastAsiaTheme="majorEastAsia" w:hAnsiTheme="majorHAnsi" w:cstheme="majorBidi"/>
+          <w:bCs/>
+          <w:color w:val="000000" w:themeColor="text1"/>
+        </w:rPr>
+        <w:t>The Styles directory contains the symbology style for all scales of civilian topographic map products.</w:t>
+      </w:r>
+    </w:p>
+    <w:p>
+      <w:pPr>
+        <w:pStyle w:val="Heading3"/>
+      </w:pPr>
+      <w:bookmarkStart w:id="3" w:name="_Setting_up_CTM"/>
+      <w:bookmarkStart w:id="4" w:name="_Toc418586034"/>
       <w:bookmarkEnd w:id="3"/>
-    </w:p>
-    <w:p>
-      <w:pPr>
-        <w:spacing w:before="100" w:beforeAutospacing="1" w:after="100" w:afterAutospacing="1"/>
-        <w:rPr>
-          <w:rFonts w:asciiTheme="majorHAnsi" w:eastAsiaTheme="majorEastAsia" w:hAnsiTheme="majorHAnsi" w:cstheme="majorBidi"/>
-          <w:bCs/>
-          <w:color w:val="000000" w:themeColor="text1"/>
-        </w:rPr>
-      </w:pPr>
-      <w:r>
-        <w:rPr>
-          <w:rFonts w:asciiTheme="majorHAnsi" w:eastAsiaTheme="majorEastAsia" w:hAnsiTheme="majorHAnsi" w:cstheme="majorBidi"/>
-          <w:bCs/>
-          <w:color w:val="000000" w:themeColor="text1"/>
-        </w:rPr>
-        <w:t>The Styles directory contains the symbology style for all scales of civilian topographic map products.</w:t>
-      </w:r>
-    </w:p>
-    <w:p>
-      <w:pPr>
-        <w:pStyle w:val="Heading3"/>
-      </w:pPr>
-      <w:bookmarkStart w:id="4" w:name="_Setting_up_CTM"/>
-      <w:bookmarkStart w:id="5" w:name="_Toc418586034"/>
+      <w:r>
+        <w:t xml:space="preserve">Setting up </w:t>
+      </w:r>
+      <w:r>
+        <w:t>CTM style</w:t>
+      </w:r>
       <w:bookmarkEnd w:id="4"/>
-      <w:r>
-        <w:t xml:space="preserve">Setting up </w:t>
-      </w:r>
-      <w:r>
-        <w:t>CTM style</w:t>
-      </w:r>
-      <w:bookmarkEnd w:id="5"/>
     </w:p>
     <w:p>
       <w:pPr>
@@ -2068,11 +2066,11 @@
       <w:pPr>
         <w:pStyle w:val="Heading2"/>
       </w:pPr>
-      <w:bookmarkStart w:id="6" w:name="_Toc418586035"/>
+      <w:bookmarkStart w:id="5" w:name="_Toc418586035"/>
       <w:r>
         <w:t>Product Library</w:t>
       </w:r>
-      <w:bookmarkEnd w:id="6"/>
+      <w:bookmarkEnd w:id="5"/>
     </w:p>
     <w:p>
       <w:pPr>
@@ -2344,19 +2342,19 @@
       <w:pPr>
         <w:pStyle w:val="Heading3"/>
       </w:pPr>
-      <w:bookmarkStart w:id="7" w:name="_Setting_up_the"/>
-      <w:bookmarkStart w:id="8" w:name="_Toc418586036"/>
+      <w:bookmarkStart w:id="6" w:name="_Setting_up_the"/>
+      <w:bookmarkStart w:id="7" w:name="_Toc418586036"/>
+      <w:bookmarkEnd w:id="6"/>
+      <w:r>
+        <w:t xml:space="preserve">Setting up </w:t>
+      </w:r>
+      <w:r>
+        <w:t xml:space="preserve">the CTM </w:t>
+      </w:r>
+      <w:r>
+        <w:t>product library</w:t>
+      </w:r>
       <w:bookmarkEnd w:id="7"/>
-      <w:r>
-        <w:t xml:space="preserve">Setting up </w:t>
-      </w:r>
-      <w:r>
-        <w:t xml:space="preserve">the CTM </w:t>
-      </w:r>
-      <w:r>
-        <w:t>product library</w:t>
-      </w:r>
-      <w:bookmarkEnd w:id="8"/>
     </w:p>
     <w:p>
       <w:pPr>
@@ -2670,7 +2668,7 @@
       <w:pPr>
         <w:pStyle w:val="Heading2"/>
       </w:pPr>
-      <w:bookmarkStart w:id="9" w:name="_Toc418586037"/>
+      <w:bookmarkStart w:id="8" w:name="_Toc418586037"/>
       <w:r>
         <w:t>Fixed</w:t>
       </w:r>
@@ -2680,7 +2678,7 @@
       <w:r>
         <w:t>25K</w:t>
       </w:r>
-      <w:bookmarkEnd w:id="9"/>
+      <w:bookmarkEnd w:id="8"/>
       <w:r>
         <w:t xml:space="preserve"> </w:t>
       </w:r>
@@ -3641,7 +3639,7 @@
       <w:pPr>
         <w:pStyle w:val="Heading3"/>
       </w:pPr>
-      <w:bookmarkStart w:id="10" w:name="_Toc418586038"/>
+      <w:bookmarkStart w:id="9" w:name="_Toc418586038"/>
       <w:r>
         <w:t>Editing</w:t>
       </w:r>
@@ -3654,63 +3652,63 @@
       <w:r>
         <w:t>ata</w:t>
       </w:r>
+      <w:bookmarkEnd w:id="9"/>
+    </w:p>
+    <w:p>
+      <w:pPr>
+        <w:rPr>
+          <w:rFonts w:asciiTheme="majorHAnsi" w:eastAsiaTheme="majorEastAsia" w:hAnsiTheme="majorHAnsi" w:cstheme="majorBidi"/>
+          <w:bCs/>
+          <w:color w:val="000000" w:themeColor="text1"/>
+        </w:rPr>
+      </w:pPr>
+      <w:r>
+        <w:rPr>
+          <w:rFonts w:asciiTheme="majorHAnsi" w:eastAsiaTheme="majorEastAsia" w:hAnsiTheme="majorHAnsi" w:cstheme="majorBidi"/>
+          <w:bCs/>
+          <w:color w:val="000000" w:themeColor="text1"/>
+        </w:rPr>
+        <w:t xml:space="preserve">Editing configurations for CTM are provided help to ensure the quality of the data as it is being created and modified using Production Mapping.  These configurations are stored in the product library and include editing templates, field configurations, </w:t>
+      </w:r>
+      <w:r>
+        <w:rPr>
+          <w:rFonts w:asciiTheme="majorHAnsi" w:eastAsiaTheme="majorEastAsia" w:hAnsiTheme="majorHAnsi" w:cstheme="majorBidi"/>
+          <w:bCs/>
+          <w:color w:val="000000" w:themeColor="text1"/>
+        </w:rPr>
+        <w:t xml:space="preserve">feature level metadata, </w:t>
+      </w:r>
+      <w:r>
+        <w:rPr>
+          <w:rFonts w:asciiTheme="majorHAnsi" w:eastAsiaTheme="majorEastAsia" w:hAnsiTheme="majorHAnsi" w:cstheme="majorBidi"/>
+          <w:bCs/>
+          <w:color w:val="000000" w:themeColor="text1"/>
+        </w:rPr>
+        <w:t>and validation rules</w:t>
+      </w:r>
+      <w:r>
+        <w:rPr>
+          <w:rFonts w:asciiTheme="majorHAnsi" w:eastAsiaTheme="majorEastAsia" w:hAnsiTheme="majorHAnsi" w:cstheme="majorBidi"/>
+          <w:bCs/>
+          <w:color w:val="000000" w:themeColor="text1"/>
+        </w:rPr>
+        <w:t>.</w:t>
+      </w:r>
+      <w:r>
+        <w:rPr>
+          <w:rFonts w:asciiTheme="majorHAnsi" w:eastAsiaTheme="majorEastAsia" w:hAnsiTheme="majorHAnsi" w:cstheme="majorBidi"/>
+          <w:bCs/>
+          <w:color w:val="000000" w:themeColor="text1"/>
+        </w:rPr>
+        <w:t xml:space="preserve"> </w:t>
+      </w:r>
+    </w:p>
+    <w:p>
+      <w:pPr>
+        <w:pStyle w:val="Heading4"/>
+      </w:pPr>
+      <w:bookmarkStart w:id="10" w:name="_Accessing_the_sample"/>
       <w:bookmarkEnd w:id="10"/>
-    </w:p>
-    <w:p>
-      <w:pPr>
-        <w:rPr>
-          <w:rFonts w:asciiTheme="majorHAnsi" w:eastAsiaTheme="majorEastAsia" w:hAnsiTheme="majorHAnsi" w:cstheme="majorBidi"/>
-          <w:bCs/>
-          <w:color w:val="000000" w:themeColor="text1"/>
-        </w:rPr>
-      </w:pPr>
-      <w:r>
-        <w:rPr>
-          <w:rFonts w:asciiTheme="majorHAnsi" w:eastAsiaTheme="majorEastAsia" w:hAnsiTheme="majorHAnsi" w:cstheme="majorBidi"/>
-          <w:bCs/>
-          <w:color w:val="000000" w:themeColor="text1"/>
-        </w:rPr>
-        <w:t xml:space="preserve">Editing configurations for CTM are provided help to ensure the quality of the data as it is being created and modified using Production Mapping.  These configurations are stored in the product library and include editing templates, field configurations, </w:t>
-      </w:r>
-      <w:r>
-        <w:rPr>
-          <w:rFonts w:asciiTheme="majorHAnsi" w:eastAsiaTheme="majorEastAsia" w:hAnsiTheme="majorHAnsi" w:cstheme="majorBidi"/>
-          <w:bCs/>
-          <w:color w:val="000000" w:themeColor="text1"/>
-        </w:rPr>
-        <w:t xml:space="preserve">feature level metadata, </w:t>
-      </w:r>
-      <w:r>
-        <w:rPr>
-          <w:rFonts w:asciiTheme="majorHAnsi" w:eastAsiaTheme="majorEastAsia" w:hAnsiTheme="majorHAnsi" w:cstheme="majorBidi"/>
-          <w:bCs/>
-          <w:color w:val="000000" w:themeColor="text1"/>
-        </w:rPr>
-        <w:t>and validation rules</w:t>
-      </w:r>
-      <w:r>
-        <w:rPr>
-          <w:rFonts w:asciiTheme="majorHAnsi" w:eastAsiaTheme="majorEastAsia" w:hAnsiTheme="majorHAnsi" w:cstheme="majorBidi"/>
-          <w:bCs/>
-          <w:color w:val="000000" w:themeColor="text1"/>
-        </w:rPr>
-        <w:t>.</w:t>
-      </w:r>
-      <w:r>
-        <w:rPr>
-          <w:rFonts w:asciiTheme="majorHAnsi" w:eastAsiaTheme="majorEastAsia" w:hAnsiTheme="majorHAnsi" w:cstheme="majorBidi"/>
-          <w:bCs/>
-          <w:color w:val="000000" w:themeColor="text1"/>
-        </w:rPr>
-        <w:t xml:space="preserve"> </w:t>
-      </w:r>
-    </w:p>
-    <w:p>
-      <w:pPr>
-        <w:pStyle w:val="Heading4"/>
-      </w:pPr>
-      <w:bookmarkStart w:id="11" w:name="_Accessing_the_sample"/>
-      <w:bookmarkEnd w:id="11"/>
       <w:r>
         <w:t>Accessing the sample data</w:t>
       </w:r>
@@ -4690,8 +4688,8 @@
       <w:pPr>
         <w:pStyle w:val="Heading4"/>
       </w:pPr>
-      <w:bookmarkStart w:id="12" w:name="_Validating_features"/>
-      <w:bookmarkEnd w:id="12"/>
+      <w:bookmarkStart w:id="11" w:name="_Validating_features"/>
+      <w:bookmarkEnd w:id="11"/>
       <w:r>
         <w:t>Validating features</w:t>
       </w:r>
@@ -5303,7 +5301,7 @@
       <w:pPr>
         <w:pStyle w:val="Heading3"/>
       </w:pPr>
-      <w:bookmarkStart w:id="13" w:name="_Toc418586039"/>
+      <w:bookmarkStart w:id="12" w:name="_Toc418586039"/>
       <w:r>
         <w:t>Creating a new</w:t>
       </w:r>
@@ -5316,7 +5314,7 @@
       <w:r>
         <w:t>database</w:t>
       </w:r>
-      <w:bookmarkEnd w:id="13"/>
+      <w:bookmarkEnd w:id="12"/>
     </w:p>
     <w:p>
       <w:pPr>
@@ -5525,8 +5523,8 @@
       <w:pPr>
         <w:pStyle w:val="Heading4"/>
       </w:pPr>
-      <w:bookmarkStart w:id="14" w:name="_Create_new_a"/>
-      <w:bookmarkEnd w:id="14"/>
+      <w:bookmarkStart w:id="13" w:name="_Create_new_a"/>
+      <w:bookmarkEnd w:id="13"/>
     </w:p>
     <w:p>
       <w:pPr>
@@ -5708,7 +5706,23 @@
           <w:bCs/>
           <w:color w:val="000000" w:themeColor="text1"/>
         </w:rPr>
-        <w:t>_1_0</w:t>
+        <w:t>_1</w:t>
+      </w:r>
+      <w:r>
+        <w:rPr>
+          <w:rFonts w:asciiTheme="majorHAnsi" w:eastAsiaTheme="majorEastAsia" w:hAnsiTheme="majorHAnsi" w:cstheme="majorBidi"/>
+          <w:bCs/>
+          <w:color w:val="000000" w:themeColor="text1"/>
+        </w:rPr>
+        <w:t>.</w:t>
+      </w:r>
+      <w:r>
+        <w:rPr>
+          <w:rFonts w:asciiTheme="majorHAnsi" w:eastAsiaTheme="majorEastAsia" w:hAnsiTheme="majorHAnsi" w:cstheme="majorBidi"/>
+          <w:bCs/>
+          <w:color w:val="000000" w:themeColor="text1"/>
+        </w:rPr>
+        <w:t>0</w:t>
       </w:r>
       <w:r>
         <w:rPr>
@@ -6038,7 +6052,25 @@
           <w:bCs/>
           <w:color w:val="000000" w:themeColor="text1"/>
         </w:rPr>
-        <w:t xml:space="preserve"> existing data is already in an Esri format (coverage, </w:t>
+        <w:t xml:space="preserve"> existing data is already in an </w:t>
+      </w:r>
+      <w:proofErr w:type="spellStart"/>
+      <w:r>
+        <w:rPr>
+          <w:rFonts w:asciiTheme="majorHAnsi" w:eastAsiaTheme="majorEastAsia" w:hAnsiTheme="majorHAnsi" w:cstheme="majorBidi"/>
+          <w:bCs/>
+          <w:color w:val="000000" w:themeColor="text1"/>
+        </w:rPr>
+        <w:t>Esri</w:t>
+      </w:r>
+      <w:proofErr w:type="spellEnd"/>
+      <w:r>
+        <w:rPr>
+          <w:rFonts w:asciiTheme="majorHAnsi" w:eastAsiaTheme="majorEastAsia" w:hAnsiTheme="majorHAnsi" w:cstheme="majorBidi"/>
+          <w:bCs/>
+          <w:color w:val="000000" w:themeColor="text1"/>
+        </w:rPr>
+        <w:t xml:space="preserve"> format (coverage, </w:t>
       </w:r>
       <w:proofErr w:type="spellStart"/>
       <w:r>
@@ -6487,14 +6519,14 @@
       <w:pPr>
         <w:pStyle w:val="Heading3"/>
       </w:pPr>
-      <w:bookmarkStart w:id="15" w:name="_Toc418586040"/>
+      <w:bookmarkStart w:id="14" w:name="_Toc418586040"/>
       <w:r>
         <w:t>Validating</w:t>
       </w:r>
       <w:r>
         <w:t xml:space="preserve"> Civilian Topographic Map data</w:t>
       </w:r>
-      <w:bookmarkEnd w:id="15"/>
+      <w:bookmarkEnd w:id="14"/>
     </w:p>
     <w:p>
       <w:pPr>
@@ -6511,7 +6543,23 @@
           <w:bCs/>
           <w:color w:val="000000" w:themeColor="text1"/>
         </w:rPr>
-        <w:t xml:space="preserve">Quality control is an important part of producing authoritative data.  Data Reviewer allows you to encapsulate data quality rules in a batch job which can be automatically run against your data.  Data Reviewer also provides a framework for data validation which allows you to track data errors an anomalies as they are found, fixed, and verified.  A number of quality control rules have been pre-configured for validating the quality of the CTM data.  If you already executed the </w:t>
+        <w:t>Quality control is an important part of producing authoritative data.  Data Reviewer allows you to encapsulate data quality rules in a batch job which can be automatically run against your data.  Data Reviewer also provides a framework for data validation which allows you to track data errors an</w:t>
+      </w:r>
+      <w:r>
+        <w:rPr>
+          <w:rFonts w:asciiTheme="majorHAnsi" w:eastAsiaTheme="majorEastAsia" w:hAnsiTheme="majorHAnsi" w:cstheme="majorBidi"/>
+          <w:bCs/>
+          <w:color w:val="000000" w:themeColor="text1"/>
+        </w:rPr>
+        <w:t xml:space="preserve">d </w:t>
+      </w:r>
+      <w:r>
+        <w:rPr>
+          <w:rFonts w:asciiTheme="majorHAnsi" w:eastAsiaTheme="majorEastAsia" w:hAnsiTheme="majorHAnsi" w:cstheme="majorBidi"/>
+          <w:bCs/>
+          <w:color w:val="000000" w:themeColor="text1"/>
+        </w:rPr>
+        <w:t xml:space="preserve">anomalies as they are found, fixed, and verified.  A number of quality control rules have been pre-configured for validating the quality of the CTM data.  If you already executed the </w:t>
       </w:r>
       <w:hyperlink w:anchor="_Validating_features" w:history="1">
         <w:r>
@@ -6545,7 +6593,23 @@
           <w:bCs/>
           <w:color w:val="000000" w:themeColor="text1"/>
         </w:rPr>
-        <w:t xml:space="preserve">  The same set of validation rules can be used for by on-the-fly validation and quality control.</w:t>
+        <w:t xml:space="preserve">  The same set of vali</w:t>
+      </w:r>
+      <w:r>
+        <w:rPr>
+          <w:rFonts w:asciiTheme="majorHAnsi" w:eastAsiaTheme="majorEastAsia" w:hAnsiTheme="majorHAnsi" w:cstheme="majorBidi"/>
+          <w:bCs/>
+          <w:color w:val="000000" w:themeColor="text1"/>
+        </w:rPr>
+        <w:t xml:space="preserve">dation rules can be used for </w:t>
+      </w:r>
+      <w:r>
+        <w:rPr>
+          <w:rFonts w:asciiTheme="majorHAnsi" w:eastAsiaTheme="majorEastAsia" w:hAnsiTheme="majorHAnsi" w:cstheme="majorBidi"/>
+          <w:bCs/>
+          <w:color w:val="000000" w:themeColor="text1"/>
+        </w:rPr>
+        <w:t>on-the-fly validation and quality control.</w:t>
       </w:r>
     </w:p>
     <w:p>
@@ -7457,7 +7521,25 @@
           <w:bCs/>
           <w:color w:val="000000" w:themeColor="text1"/>
         </w:rPr>
-        <w:t xml:space="preserve"> option is chose for the Feature to Validate.</w:t>
+        <w:t xml:space="preserve"> option is chose</w:t>
+      </w:r>
+      <w:r>
+        <w:rPr>
+          <w:rFonts w:asciiTheme="majorHAnsi" w:eastAsiaTheme="majorEastAsia" w:hAnsiTheme="majorHAnsi" w:cstheme="majorBidi"/>
+          <w:bCs/>
+          <w:color w:val="000000" w:themeColor="text1"/>
+        </w:rPr>
+        <w:t>n</w:t>
+      </w:r>
+      <w:bookmarkStart w:id="15" w:name="_GoBack"/>
+      <w:bookmarkEnd w:id="15"/>
+      <w:r>
+        <w:rPr>
+          <w:rFonts w:asciiTheme="majorHAnsi" w:eastAsiaTheme="majorEastAsia" w:hAnsiTheme="majorHAnsi" w:cstheme="majorBidi"/>
+          <w:bCs/>
+          <w:color w:val="000000" w:themeColor="text1"/>
+        </w:rPr>
+        <w:t xml:space="preserve"> for the Feature to Validate.</w:t>
       </w:r>
     </w:p>
     <w:p>
@@ -13650,7 +13732,7 @@
 </file>
 
 <file path=customXml/itemProps1.xml><?xml version="1.0" encoding="utf-8"?>
-<ds:datastoreItem xmlns:ds="http://schemas.openxmlformats.org/officeDocument/2006/customXml" ds:itemID="{2EBDF71B-6696-4766-AFD4-C42B13201BB4}">
+<ds:datastoreItem xmlns:ds="http://schemas.openxmlformats.org/officeDocument/2006/customXml" ds:itemID="{27C5B87B-2EC0-4835-ADF4-AAB823A1F231}">
   <ds:schemaRefs>
     <ds:schemaRef ds:uri="http://schemas.openxmlformats.org/officeDocument/2006/bibliography"/>
   </ds:schemaRefs>

</xml_diff>

<commit_message>
updated some of the text in the getting started doc for a bug
</commit_message>
<xml_diff>
--- a/Getting Started with Civilian Topographic Map.docx
+++ b/Getting Started with Civilian Topographic Map.docx
@@ -530,8 +530,6 @@
         </w:rPr>
         <w:t xml:space="preserve"> using them could result in products that do not meet specifications and could cause data corruption.</w:t>
       </w:r>
-      <w:bookmarkStart w:id="1" w:name="_GoBack"/>
-      <w:bookmarkEnd w:id="1"/>
     </w:p>
     <w:sdt>
       <w:sdtPr>
@@ -563,6 +561,7 @@
             <w:t>Contents</w:t>
           </w:r>
         </w:p>
+        <w:commentRangeStart w:id="1"/>
         <w:p>
           <w:pPr>
             <w:pStyle w:val="TOC2"/>
@@ -1286,6 +1285,13 @@
             </w:rPr>
             <w:fldChar w:fldCharType="end"/>
           </w:r>
+          <w:commentRangeEnd w:id="1"/>
+          <w:r>
+            <w:rPr>
+              <w:rStyle w:val="CommentReference"/>
+            </w:rPr>
+            <w:commentReference w:id="1"/>
+          </w:r>
         </w:p>
       </w:sdtContent>
     </w:sdt>
@@ -1397,8 +1403,8 @@
         <w:tblLook w:val="04A0" w:firstRow="1" w:lastRow="0" w:firstColumn="1" w:lastColumn="0" w:noHBand="0" w:noVBand="1"/>
       </w:tblPr>
       <w:tblGrid>
-        <w:gridCol w:w="1425"/>
-        <w:gridCol w:w="7372"/>
+        <w:gridCol w:w="1867"/>
+        <w:gridCol w:w="6930"/>
       </w:tblGrid>
       <w:tr>
         <w:trPr>
@@ -1406,7 +1412,7 @@
         </w:trPr>
         <w:tc>
           <w:tcPr>
-            <w:tcW w:w="1425" w:type="dxa"/>
+            <w:tcW w:w="1867" w:type="dxa"/>
             <w:tcBorders>
               <w:bottom w:val="single" w:sz="4" w:space="0" w:color="000000"/>
             </w:tcBorders>
@@ -1437,7 +1443,7 @@
         </w:tc>
         <w:tc>
           <w:tcPr>
-            <w:tcW w:w="7372" w:type="dxa"/>
+            <w:tcW w:w="6930" w:type="dxa"/>
             <w:tcBorders>
               <w:bottom w:val="single" w:sz="4" w:space="0" w:color="000000"/>
             </w:tcBorders>
@@ -1473,7 +1479,7 @@
         </w:trPr>
         <w:tc>
           <w:tcPr>
-            <w:tcW w:w="1425" w:type="dxa"/>
+            <w:tcW w:w="1867" w:type="dxa"/>
             <w:tcBorders>
               <w:bottom w:val="single" w:sz="4" w:space="0" w:color="000000"/>
             </w:tcBorders>
@@ -1489,6 +1495,269 @@
                 <w:szCs w:val="22"/>
               </w:rPr>
             </w:pPr>
+            <w:proofErr w:type="spellStart"/>
+            <w:r>
+              <w:rPr>
+                <w:rFonts w:asciiTheme="majorHAnsi" w:hAnsiTheme="majorHAnsi" w:cs="Courier New"/>
+                <w:color w:val="000000"/>
+                <w:sz w:val="22"/>
+                <w:szCs w:val="22"/>
+              </w:rPr>
+              <w:t>MapGeneration</w:t>
+            </w:r>
+            <w:proofErr w:type="spellEnd"/>
+          </w:p>
+        </w:tc>
+        <w:tc>
+          <w:tcPr>
+            <w:tcW w:w="6930" w:type="dxa"/>
+            <w:tcBorders>
+              <w:bottom w:val="single" w:sz="4" w:space="0" w:color="000000"/>
+            </w:tcBorders>
+          </w:tcPr>
+          <w:p>
+            <w:pPr>
+              <w:pStyle w:val="PlainText"/>
+              <w:spacing w:line="276" w:lineRule="auto"/>
+              <w:rPr>
+                <w:rFonts w:asciiTheme="majorHAnsi" w:hAnsiTheme="majorHAnsi" w:cs="Courier New"/>
+                <w:color w:val="000000"/>
+                <w:sz w:val="22"/>
+                <w:szCs w:val="22"/>
+              </w:rPr>
+            </w:pPr>
+            <w:r>
+              <w:rPr>
+                <w:rFonts w:asciiTheme="majorHAnsi" w:hAnsiTheme="majorHAnsi" w:cs="Courier New"/>
+                <w:color w:val="000000"/>
+                <w:sz w:val="22"/>
+                <w:szCs w:val="22"/>
+              </w:rPr>
+              <w:t xml:space="preserve">Contains a python toolbox with tools used to automate the </w:t>
+            </w:r>
+            <w:r>
+              <w:rPr>
+                <w:rFonts w:asciiTheme="majorHAnsi" w:hAnsiTheme="majorHAnsi" w:cs="Courier New"/>
+                <w:color w:val="000000"/>
+                <w:sz w:val="22"/>
+                <w:szCs w:val="22"/>
+              </w:rPr>
+              <w:t>generation of</w:t>
+            </w:r>
+            <w:r>
+              <w:rPr>
+                <w:rFonts w:asciiTheme="majorHAnsi" w:hAnsiTheme="majorHAnsi" w:cs="Courier New"/>
+                <w:color w:val="000000"/>
+                <w:sz w:val="22"/>
+                <w:szCs w:val="22"/>
+              </w:rPr>
+              <w:t xml:space="preserve"> the 25K </w:t>
+            </w:r>
+            <w:r>
+              <w:rPr>
+                <w:rFonts w:asciiTheme="majorHAnsi" w:hAnsiTheme="majorHAnsi" w:cs="Courier New"/>
+                <w:color w:val="000000"/>
+                <w:sz w:val="22"/>
+                <w:szCs w:val="22"/>
+              </w:rPr>
+              <w:t xml:space="preserve">and 50K </w:t>
+            </w:r>
+            <w:r>
+              <w:rPr>
+                <w:rFonts w:asciiTheme="majorHAnsi" w:hAnsiTheme="majorHAnsi" w:cs="Courier New"/>
+                <w:color w:val="000000"/>
+                <w:sz w:val="22"/>
+                <w:szCs w:val="22"/>
+              </w:rPr>
+              <w:t>civilian topographic map product.</w:t>
+            </w:r>
+          </w:p>
+        </w:tc>
+      </w:tr>
+      <w:tr>
+        <w:trPr>
+          <w:trHeight w:val="361"/>
+        </w:trPr>
+        <w:tc>
+          <w:tcPr>
+            <w:tcW w:w="1867" w:type="dxa"/>
+            <w:tcBorders>
+              <w:bottom w:val="single" w:sz="4" w:space="0" w:color="000000"/>
+            </w:tcBorders>
+          </w:tcPr>
+          <w:p>
+            <w:pPr>
+              <w:pStyle w:val="PlainText"/>
+              <w:spacing w:line="276" w:lineRule="auto"/>
+              <w:rPr>
+                <w:rFonts w:asciiTheme="majorHAnsi" w:hAnsiTheme="majorHAnsi" w:cs="Courier New"/>
+                <w:color w:val="000000"/>
+                <w:sz w:val="22"/>
+                <w:szCs w:val="22"/>
+              </w:rPr>
+            </w:pPr>
+            <w:r>
+              <w:rPr>
+                <w:rFonts w:asciiTheme="majorHAnsi" w:hAnsiTheme="majorHAnsi" w:cs="Courier New"/>
+                <w:color w:val="000000"/>
+                <w:sz w:val="22"/>
+                <w:szCs w:val="22"/>
+              </w:rPr>
+              <w:t>Generalization</w:t>
+            </w:r>
+          </w:p>
+        </w:tc>
+        <w:tc>
+          <w:tcPr>
+            <w:tcW w:w="6930" w:type="dxa"/>
+            <w:tcBorders>
+              <w:bottom w:val="single" w:sz="4" w:space="0" w:color="000000"/>
+            </w:tcBorders>
+          </w:tcPr>
+          <w:p>
+            <w:pPr>
+              <w:pStyle w:val="PlainText"/>
+              <w:spacing w:line="276" w:lineRule="auto"/>
+              <w:rPr>
+                <w:rFonts w:asciiTheme="majorHAnsi" w:hAnsiTheme="majorHAnsi" w:cs="Courier New"/>
+                <w:color w:val="000000"/>
+                <w:sz w:val="22"/>
+                <w:szCs w:val="22"/>
+              </w:rPr>
+            </w:pPr>
+            <w:r>
+              <w:rPr>
+                <w:rFonts w:asciiTheme="majorHAnsi" w:hAnsiTheme="majorHAnsi" w:cs="Courier New"/>
+                <w:color w:val="000000"/>
+                <w:sz w:val="22"/>
+                <w:szCs w:val="22"/>
+              </w:rPr>
+              <w:t>Contains the models and scripts used to generalize the 25K data to 50K.</w:t>
+            </w:r>
+          </w:p>
+        </w:tc>
+      </w:tr>
+      <w:tr>
+        <w:trPr>
+          <w:trHeight w:val="361"/>
+        </w:trPr>
+        <w:tc>
+          <w:tcPr>
+            <w:tcW w:w="1867" w:type="dxa"/>
+            <w:tcBorders>
+              <w:bottom w:val="single" w:sz="4" w:space="0" w:color="000000"/>
+            </w:tcBorders>
+          </w:tcPr>
+          <w:p>
+            <w:pPr>
+              <w:pStyle w:val="PlainText"/>
+              <w:spacing w:line="276" w:lineRule="auto"/>
+              <w:rPr>
+                <w:rFonts w:asciiTheme="majorHAnsi" w:hAnsiTheme="majorHAnsi" w:cs="Courier New"/>
+                <w:color w:val="000000"/>
+                <w:sz w:val="22"/>
+                <w:szCs w:val="22"/>
+              </w:rPr>
+            </w:pPr>
+            <w:r>
+              <w:rPr>
+                <w:rFonts w:asciiTheme="majorHAnsi" w:hAnsiTheme="majorHAnsi" w:cs="Courier New"/>
+                <w:color w:val="000000"/>
+                <w:sz w:val="22"/>
+                <w:szCs w:val="22"/>
+              </w:rPr>
+              <w:t>Fixed50K</w:t>
+            </w:r>
+          </w:p>
+        </w:tc>
+        <w:tc>
+          <w:tcPr>
+            <w:tcW w:w="6930" w:type="dxa"/>
+            <w:tcBorders>
+              <w:bottom w:val="single" w:sz="4" w:space="0" w:color="000000"/>
+            </w:tcBorders>
+          </w:tcPr>
+          <w:p>
+            <w:pPr>
+              <w:pStyle w:val="PlainText"/>
+              <w:spacing w:line="276" w:lineRule="auto"/>
+              <w:rPr>
+                <w:rFonts w:asciiTheme="majorHAnsi" w:hAnsiTheme="majorHAnsi" w:cs="Courier New"/>
+                <w:color w:val="000000"/>
+                <w:sz w:val="22"/>
+                <w:szCs w:val="22"/>
+              </w:rPr>
+            </w:pPr>
+            <w:r>
+              <w:rPr>
+                <w:rFonts w:asciiTheme="majorHAnsi" w:hAnsiTheme="majorHAnsi" w:cs="Courier New"/>
+                <w:color w:val="000000"/>
+                <w:sz w:val="22"/>
+                <w:szCs w:val="22"/>
+              </w:rPr>
+              <w:t>Contains the configurations used to collect data and make civilian topographic map products</w:t>
+            </w:r>
+            <w:r>
+              <w:rPr>
+                <w:rFonts w:asciiTheme="majorHAnsi" w:hAnsiTheme="majorHAnsi" w:cs="Courier New"/>
+                <w:color w:val="000000"/>
+                <w:sz w:val="22"/>
+                <w:szCs w:val="22"/>
+              </w:rPr>
+              <w:t xml:space="preserve"> at a scale of 1:</w:t>
+            </w:r>
+            <w:r>
+              <w:rPr>
+                <w:rFonts w:asciiTheme="majorHAnsi" w:hAnsiTheme="majorHAnsi" w:cs="Courier New"/>
+                <w:color w:val="000000"/>
+                <w:sz w:val="22"/>
+                <w:szCs w:val="22"/>
+              </w:rPr>
+              <w:t>5</w:t>
+            </w:r>
+            <w:r>
+              <w:rPr>
+                <w:rFonts w:asciiTheme="majorHAnsi" w:hAnsiTheme="majorHAnsi" w:cs="Courier New"/>
+                <w:color w:val="000000"/>
+                <w:sz w:val="22"/>
+                <w:szCs w:val="22"/>
+              </w:rPr>
+              <w:t>0</w:t>
+            </w:r>
+            <w:r>
+              <w:rPr>
+                <w:rFonts w:asciiTheme="majorHAnsi" w:hAnsiTheme="majorHAnsi" w:cs="Courier New"/>
+                <w:color w:val="000000"/>
+                <w:sz w:val="22"/>
+                <w:szCs w:val="22"/>
+              </w:rPr>
+              <w:t>,000.</w:t>
+            </w:r>
+          </w:p>
+        </w:tc>
+      </w:tr>
+      <w:tr>
+        <w:trPr>
+          <w:trHeight w:val="361"/>
+        </w:trPr>
+        <w:tc>
+          <w:tcPr>
+            <w:tcW w:w="1867" w:type="dxa"/>
+            <w:tcBorders>
+              <w:bottom w:val="single" w:sz="4" w:space="0" w:color="000000"/>
+            </w:tcBorders>
+          </w:tcPr>
+          <w:p>
+            <w:pPr>
+              <w:pStyle w:val="PlainText"/>
+              <w:spacing w:line="276" w:lineRule="auto"/>
+              <w:rPr>
+                <w:rFonts w:asciiTheme="majorHAnsi" w:hAnsiTheme="majorHAnsi" w:cs="Courier New"/>
+                <w:color w:val="000000"/>
+                <w:sz w:val="22"/>
+                <w:szCs w:val="22"/>
+              </w:rPr>
+            </w:pPr>
             <w:r>
               <w:rPr>
                 <w:rFonts w:asciiTheme="majorHAnsi" w:hAnsiTheme="majorHAnsi" w:cs="Courier New"/>
@@ -1502,7 +1771,7 @@
         </w:tc>
         <w:tc>
           <w:tcPr>
-            <w:tcW w:w="7372" w:type="dxa"/>
+            <w:tcW w:w="6930" w:type="dxa"/>
             <w:tcBorders>
               <w:bottom w:val="single" w:sz="4" w:space="0" w:color="000000"/>
             </w:tcBorders>
@@ -1599,7 +1868,7 @@
         </w:trPr>
         <w:tc>
           <w:tcPr>
-            <w:tcW w:w="1425" w:type="dxa"/>
+            <w:tcW w:w="1867" w:type="dxa"/>
             <w:tcBorders>
               <w:bottom w:val="single" w:sz="4" w:space="0" w:color="000000"/>
             </w:tcBorders>
@@ -1628,7 +1897,7 @@
         </w:tc>
         <w:tc>
           <w:tcPr>
-            <w:tcW w:w="7372" w:type="dxa"/>
+            <w:tcW w:w="6930" w:type="dxa"/>
             <w:tcBorders>
               <w:bottom w:val="single" w:sz="4" w:space="0" w:color="000000"/>
             </w:tcBorders>
@@ -1689,7 +1958,7 @@
         </w:trPr>
         <w:tc>
           <w:tcPr>
-            <w:tcW w:w="1425" w:type="dxa"/>
+            <w:tcW w:w="1867" w:type="dxa"/>
             <w:tcBorders>
               <w:bottom w:val="single" w:sz="4" w:space="0" w:color="000000"/>
             </w:tcBorders>
@@ -1718,7 +1987,7 @@
         </w:tc>
         <w:tc>
           <w:tcPr>
-            <w:tcW w:w="7372" w:type="dxa"/>
+            <w:tcW w:w="6930" w:type="dxa"/>
             <w:tcBorders>
               <w:bottom w:val="single" w:sz="4" w:space="0" w:color="000000"/>
             </w:tcBorders>
@@ -2133,6 +2402,7 @@
         <w:rPr>
           <w:rFonts w:asciiTheme="majorHAnsi" w:hAnsiTheme="majorHAnsi"/>
         </w:rPr>
+        <w:lastRenderedPageBreak/>
         <w:t xml:space="preserve">The product library is typically a single, centralized database to which all members of the organization </w:t>
       </w:r>
       <w:r>
@@ -2176,7 +2446,6 @@
           <w:sz w:val="22"/>
           <w:szCs w:val="22"/>
         </w:rPr>
-        <w:lastRenderedPageBreak/>
         <w:t xml:space="preserve">When setting up the product library in SDE, best practice documents are available to help you appropriately configure the SDE repository. </w:t>
       </w:r>
     </w:p>
@@ -2219,7 +2488,7 @@
         </w:rPr>
         <w:t xml:space="preserve">see: </w:t>
       </w:r>
-      <w:hyperlink r:id="rId9" w:history="1">
+      <w:hyperlink r:id="rId11" w:history="1">
         <w:r>
           <w:rPr>
             <w:rStyle w:val="Hyperlink"/>
@@ -2270,7 +2539,7 @@
         </w:rPr>
         <w:t xml:space="preserve"> see: </w:t>
       </w:r>
-      <w:hyperlink r:id="rId10" w:history="1">
+      <w:hyperlink r:id="rId12" w:history="1">
         <w:r>
           <w:rPr>
             <w:rStyle w:val="Hyperlink"/>
@@ -2321,7 +2590,7 @@
         </w:rPr>
         <w:t xml:space="preserve"> see: </w:t>
       </w:r>
-      <w:hyperlink r:id="rId11" w:history="1">
+      <w:hyperlink r:id="rId13" w:history="1">
         <w:r>
           <w:rPr>
             <w:rStyle w:val="Hyperlink"/>
@@ -2945,6 +3214,7 @@
                 <w:szCs w:val="22"/>
                 <w:lang w:val="fr-FR"/>
               </w:rPr>
+              <w:lastRenderedPageBreak/>
               <w:t>Batch Jobs</w:t>
             </w:r>
           </w:p>
@@ -3023,7 +3293,6 @@
                 <w:szCs w:val="22"/>
               </w:rPr>
             </w:pPr>
-            <w:proofErr w:type="spellStart"/>
             <w:r>
               <w:rPr>
                 <w:rFonts w:asciiTheme="majorHAnsi" w:hAnsiTheme="majorHAnsi" w:cs="Courier New"/>
@@ -3034,7 +3303,6 @@
               </w:rPr>
               <w:t>Cartography</w:t>
             </w:r>
-            <w:proofErr w:type="spellEnd"/>
           </w:p>
         </w:tc>
         <w:tc>
@@ -3097,17 +3365,7 @@
                 <w:sz w:val="22"/>
                 <w:szCs w:val="22"/>
               </w:rPr>
-              <w:t xml:space="preserve">Contains Grid XML files used by the Grids and Graticules GP tool to create cartographic grids </w:t>
-            </w:r>
-            <w:r>
-              <w:rPr>
-                <w:rFonts w:asciiTheme="majorHAnsi" w:hAnsiTheme="majorHAnsi" w:cs="Courier New"/>
-                <w:color w:val="000000"/>
-                <w:sz w:val="22"/>
-                <w:szCs w:val="22"/>
-              </w:rPr>
-              <w:lastRenderedPageBreak/>
-              <w:t>appropriate for the 25K civilian topographic map product.</w:t>
+              <w:t>Contains Grid XML files used by the Grids and Graticules GP tool to create cartographic grids appropriate for the 25K civilian topographic map product.</w:t>
             </w:r>
           </w:p>
         </w:tc>
@@ -3859,6 +4117,7 @@
           <w:bCs/>
           <w:color w:val="000000" w:themeColor="text1"/>
         </w:rPr>
+        <w:lastRenderedPageBreak/>
         <w:t xml:space="preserve">If necessary, set the product library to the </w:t>
       </w:r>
       <w:proofErr w:type="spellStart"/>
@@ -3950,7 +4209,6 @@
           <w:bCs/>
           <w:color w:val="000000" w:themeColor="text1"/>
         </w:rPr>
-        <w:lastRenderedPageBreak/>
         <w:t xml:space="preserve">Start an Edit Session by clicking the </w:t>
       </w:r>
       <w:r>
@@ -4646,6 +4904,7 @@
           <w:bCs/>
           <w:color w:val="000000" w:themeColor="text1"/>
         </w:rPr>
+        <w:lastRenderedPageBreak/>
         <w:t xml:space="preserve"> Right-click anywhere in the template list in the Create Tab and click </w:t>
       </w:r>
       <w:r>
@@ -4676,7 +4935,7 @@
         </w:rPr>
         <w:t xml:space="preserve">See: </w:t>
       </w:r>
-      <w:hyperlink r:id="rId12" w:history="1">
+      <w:hyperlink r:id="rId14" w:history="1">
         <w:r>
           <w:rPr>
             <w:rStyle w:val="Hyperlink"/>
@@ -4742,7 +5001,6 @@
           <w:bCs/>
           <w:color w:val="000000" w:themeColor="text1"/>
         </w:rPr>
-        <w:lastRenderedPageBreak/>
         <w:t xml:space="preserve">Attribute rules stored in the product library can be run using the Apply button in Feature Manager.  Anytime you change attributes and click the Apply button the attributes are checked against the attribute validation rules before the attribute change is committed.  To validate features using CTM Attribute Validation rules: </w:t>
       </w:r>
     </w:p>
@@ -5046,7 +5304,7 @@
           <w:rFonts w:asciiTheme="majorHAnsi" w:hAnsiTheme="majorHAnsi"/>
         </w:rPr>
       </w:pPr>
-      <w:hyperlink r:id="rId13" w:history="1">
+      <w:hyperlink r:id="rId15" w:history="1">
         <w:r>
           <w:rPr>
             <w:rStyle w:val="Hyperlink"/>
@@ -5282,7 +5540,7 @@
           <w:rFonts w:asciiTheme="majorHAnsi" w:hAnsiTheme="majorHAnsi"/>
         </w:rPr>
       </w:pPr>
-      <w:hyperlink r:id="rId14" w:history="1">
+      <w:hyperlink r:id="rId16" w:history="1">
         <w:r>
           <w:rPr>
             <w:rStyle w:val="Hyperlink"/>
@@ -5305,6 +5563,7 @@
       </w:pPr>
       <w:bookmarkStart w:id="13" w:name="_Toc418586039"/>
       <w:r>
+        <w:lastRenderedPageBreak/>
         <w:t>Creating a new</w:t>
       </w:r>
       <w:r>
@@ -5394,7 +5653,6 @@
           <w:sz w:val="22"/>
           <w:szCs w:val="22"/>
         </w:rPr>
-        <w:lastRenderedPageBreak/>
         <w:t xml:space="preserve">For more information about administering your </w:t>
       </w:r>
       <w:r>
@@ -5442,7 +5700,7 @@
           <w:szCs w:val="22"/>
         </w:rPr>
       </w:pPr>
-      <w:hyperlink r:id="rId15" w:history="1">
+      <w:hyperlink r:id="rId17" w:history="1">
         <w:r>
           <w:rPr>
             <w:rStyle w:val="Hyperlink"/>
@@ -5509,7 +5767,7 @@
         </w:rPr>
         <w:t xml:space="preserve"> see: </w:t>
       </w:r>
-      <w:hyperlink r:id="rId16" w:history="1">
+      <w:hyperlink r:id="rId18" w:history="1">
         <w:r>
           <w:rPr>
             <w:rStyle w:val="Hyperlink"/>
@@ -5661,7 +5919,7 @@
         </w:rPr>
         <w:t xml:space="preserve">See: </w:t>
       </w:r>
-      <w:hyperlink r:id="rId17" w:history="1">
+      <w:hyperlink r:id="rId19" w:history="1">
         <w:r>
           <w:rPr>
             <w:rStyle w:val="Hyperlink"/>
@@ -5759,7 +6017,7 @@
         </w:rPr>
         <w:t xml:space="preserve">See: </w:t>
       </w:r>
-      <w:hyperlink r:id="rId18" w:history="1">
+      <w:hyperlink r:id="rId20" w:history="1">
         <w:r>
           <w:rPr>
             <w:rStyle w:val="Hyperlink"/>
@@ -5863,7 +6121,23 @@
           <w:bCs/>
           <w:color w:val="000000" w:themeColor="text1"/>
         </w:rPr>
-        <w:t xml:space="preserve"> is a topology rules file which contains the rules that will be use to constrain the CTM data.  Create a new topology in the CTM dataset in your new geodatabase.  </w:t>
+        <w:t xml:space="preserve"> is a topology rules file which contains the rules that will be use</w:t>
+      </w:r>
+      <w:r>
+        <w:rPr>
+          <w:rFonts w:asciiTheme="majorHAnsi" w:eastAsiaTheme="majorEastAsia" w:hAnsiTheme="majorHAnsi" w:cstheme="majorBidi"/>
+          <w:bCs/>
+          <w:color w:val="000000" w:themeColor="text1"/>
+        </w:rPr>
+        <w:t>d</w:t>
+      </w:r>
+      <w:r>
+        <w:rPr>
+          <w:rFonts w:asciiTheme="majorHAnsi" w:eastAsiaTheme="majorEastAsia" w:hAnsiTheme="majorHAnsi" w:cstheme="majorBidi"/>
+          <w:bCs/>
+          <w:color w:val="000000" w:themeColor="text1"/>
+        </w:rPr>
+        <w:t xml:space="preserve"> to constrain the CTM data.  Create a new topology in the CTM dataset in your new geodatabase.  </w:t>
       </w:r>
     </w:p>
     <w:p>
@@ -5888,7 +6162,7 @@
         </w:rPr>
         <w:t xml:space="preserve">See: </w:t>
       </w:r>
-      <w:hyperlink r:id="rId19" w:history="1">
+      <w:hyperlink r:id="rId21" w:history="1">
         <w:r>
           <w:rPr>
             <w:rStyle w:val="Hyperlink"/>
@@ -5942,6 +6216,7 @@
           <w:bCs/>
           <w:color w:val="000000" w:themeColor="text1"/>
         </w:rPr>
+        <w:lastRenderedPageBreak/>
         <w:t xml:space="preserve">When prompted to specify rules for the topology, click the Load Rules… button and browse to the </w:t>
       </w:r>
       <w:proofErr w:type="spellStart"/>
@@ -6038,7 +6313,7 @@
           <w:bCs/>
           <w:color w:val="000000" w:themeColor="text1"/>
         </w:rPr>
-        <w:t xml:space="preserve"> existing data is already in an Esri format (coverage, </w:t>
+        <w:t xml:space="preserve"> existing data is already in an </w:t>
       </w:r>
       <w:proofErr w:type="spellStart"/>
       <w:r>
@@ -6047,6 +6322,24 @@
           <w:bCs/>
           <w:color w:val="000000" w:themeColor="text1"/>
         </w:rPr>
+        <w:t>Esri</w:t>
+      </w:r>
+      <w:proofErr w:type="spellEnd"/>
+      <w:r>
+        <w:rPr>
+          <w:rFonts w:asciiTheme="majorHAnsi" w:eastAsiaTheme="majorEastAsia" w:hAnsiTheme="majorHAnsi" w:cstheme="majorBidi"/>
+          <w:bCs/>
+          <w:color w:val="000000" w:themeColor="text1"/>
+        </w:rPr>
+        <w:t xml:space="preserve"> format (coverage, </w:t>
+      </w:r>
+      <w:proofErr w:type="spellStart"/>
+      <w:r>
+        <w:rPr>
+          <w:rFonts w:asciiTheme="majorHAnsi" w:eastAsiaTheme="majorEastAsia" w:hAnsiTheme="majorHAnsi" w:cstheme="majorBidi"/>
+          <w:bCs/>
+          <w:color w:val="000000" w:themeColor="text1"/>
+        </w:rPr>
         <w:t>shapefile</w:t>
       </w:r>
       <w:proofErr w:type="spellEnd"/>
@@ -6056,18 +6349,9 @@
           <w:bCs/>
           <w:color w:val="000000" w:themeColor="text1"/>
         </w:rPr>
-        <w:t xml:space="preserve">, or </w:t>
-      </w:r>
-      <w:r>
-        <w:rPr>
-          <w:rFonts w:asciiTheme="majorHAnsi" w:eastAsiaTheme="majorEastAsia" w:hAnsiTheme="majorHAnsi" w:cstheme="majorBidi"/>
-          <w:bCs/>
-          <w:color w:val="000000" w:themeColor="text1"/>
-        </w:rPr>
-        <w:lastRenderedPageBreak/>
-        <w:t xml:space="preserve">geodatabase), the Data Loader tools in Production Mapping can be used to help you create a mapping file and load your data.  See </w:t>
-      </w:r>
-      <w:hyperlink r:id="rId20" w:history="1">
+        <w:t xml:space="preserve">, or geodatabase), the Data Loader tools in Production Mapping can be used to help you create a mapping file and load your data.  See </w:t>
+      </w:r>
+      <w:hyperlink r:id="rId22" w:history="1">
         <w:r>
           <w:rPr>
             <w:rStyle w:val="Hyperlink"/>
@@ -6557,6 +6841,7 @@
           <w:bCs/>
           <w:color w:val="000000" w:themeColor="text1"/>
         </w:rPr>
+        <w:lastRenderedPageBreak/>
         <w:t xml:space="preserve"> </w:t>
       </w:r>
       <w:r>
@@ -6684,23 +6969,14 @@
         </w:rPr>
         <w:t xml:space="preserve"> see: </w:t>
       </w:r>
-      <w:hyperlink r:id="rId21" w:history="1">
+      <w:hyperlink r:id="rId23" w:history="1">
         <w:r>
           <w:rPr>
             <w:rStyle w:val="Hyperlink"/>
             <w:rFonts w:asciiTheme="majorHAnsi" w:eastAsiaTheme="majorEastAsia" w:hAnsiTheme="majorHAnsi" w:cstheme="majorBidi"/>
             <w:bCs/>
           </w:rPr>
-          <w:t>http://desktop.arcgis.com/en/desktop/latest/guide-books/extensions/data-</w:t>
-        </w:r>
-        <w:r>
-          <w:rPr>
-            <w:rStyle w:val="Hyperlink"/>
-            <w:rFonts w:asciiTheme="majorHAnsi" w:eastAsiaTheme="majorEastAsia" w:hAnsiTheme="majorHAnsi" w:cstheme="majorBidi"/>
-            <w:bCs/>
-          </w:rPr>
-          <w:lastRenderedPageBreak/>
-          <w:t>reviewer/introduction-to-storing-the-data-reviewer-workspace-in-an-enterprise-geodatabase-in-sql-server.htm</w:t>
+          <w:t>http://desktop.arcgis.com/en/desktop/latest/guide-books/extensions/data-reviewer/introduction-to-storing-the-data-reviewer-workspace-in-an-enterprise-geodatabase-in-sql-server.htm</w:t>
         </w:r>
       </w:hyperlink>
     </w:p>
@@ -6743,7 +7019,7 @@
         </w:rPr>
         <w:t xml:space="preserve"> see: </w:t>
       </w:r>
-      <w:hyperlink r:id="rId22" w:history="1">
+      <w:hyperlink r:id="rId24" w:history="1">
         <w:r>
           <w:rPr>
             <w:rStyle w:val="Hyperlink"/>
@@ -7255,7 +7531,7 @@
         </w:rPr>
         <w:t xml:space="preserve">Batch jobs store quality control rules that are used to validate your data.  A number of batch jobs have been pre-configured to ensure the integrity of data in the Civilian Topographic Map schema.  To learn more about how to create a batch job see </w:t>
       </w:r>
-      <w:hyperlink r:id="rId23" w:history="1">
+      <w:hyperlink r:id="rId25" w:history="1">
         <w:r>
           <w:rPr>
             <w:rStyle w:val="Hyperlink"/>
@@ -7294,6 +7570,7 @@
           <w:bCs/>
           <w:color w:val="000000" w:themeColor="text1"/>
         </w:rPr>
+        <w:lastRenderedPageBreak/>
         <w:t>If necessary, o</w:t>
       </w:r>
       <w:r>
@@ -7659,7 +7936,6 @@
           <w:bCs/>
           <w:color w:val="000000" w:themeColor="text1"/>
         </w:rPr>
-        <w:lastRenderedPageBreak/>
         <w:t>spatial integrity of individual features as well as ensuring the correct topological relationships between features.</w:t>
       </w:r>
     </w:p>
@@ -7871,7 +8147,6 @@
         </w:rPr>
         <w:t xml:space="preserve"> folder and choose </w:t>
       </w:r>
-      <w:proofErr w:type="spellStart"/>
       <w:r>
         <w:rPr>
           <w:rFonts w:asciiTheme="majorHAnsi" w:eastAsiaTheme="majorEastAsia" w:hAnsiTheme="majorHAnsi" w:cstheme="majorBidi"/>
@@ -7897,9 +8172,19 @@
           <w:bCs/>
           <w:color w:val="000000" w:themeColor="text1"/>
         </w:rPr>
-        <w:t>_Checks.rbj</w:t>
-      </w:r>
-      <w:proofErr w:type="spellEnd"/>
+        <w:t>_Check</w:t>
+      </w:r>
+      <w:bookmarkStart w:id="16" w:name="_GoBack"/>
+      <w:bookmarkEnd w:id="16"/>
+      <w:r>
+        <w:rPr>
+          <w:rFonts w:asciiTheme="majorHAnsi" w:eastAsiaTheme="majorEastAsia" w:hAnsiTheme="majorHAnsi" w:cstheme="majorBidi"/>
+          <w:b/>
+          <w:bCs/>
+          <w:color w:val="000000" w:themeColor="text1"/>
+        </w:rPr>
+        <w:t>.rbj</w:t>
+      </w:r>
       <w:r>
         <w:rPr>
           <w:rFonts w:asciiTheme="majorHAnsi" w:eastAsiaTheme="majorEastAsia" w:hAnsiTheme="majorHAnsi" w:cstheme="majorBidi"/>
@@ -8232,7 +8517,16 @@
           <w:bCs/>
           <w:color w:val="000000" w:themeColor="text1"/>
         </w:rPr>
-        <w:t>When a record is double-clicked, the feature that has the error is selected and the map zooms to the location of the error.  Based on the value in the Check Title, Check Notes and Description files, you can determine why the feature was returned as an error.  You can use any standard editing tool to fix the issue but once the issue is fixed, you will need to update the status of the error in Reviewer.</w:t>
+        <w:t xml:space="preserve">When a record is double-clicked, the feature that has the error is selected and the map zooms to the location of the error.  Based on the value in the Check Title, Check Notes and Description files, you can determine why the feature was returned as an error.  You can use any standard editing </w:t>
+      </w:r>
+      <w:r>
+        <w:rPr>
+          <w:rFonts w:asciiTheme="majorHAnsi" w:eastAsiaTheme="majorEastAsia" w:hAnsiTheme="majorHAnsi" w:cstheme="majorBidi"/>
+          <w:bCs/>
+          <w:color w:val="000000" w:themeColor="text1"/>
+        </w:rPr>
+        <w:lastRenderedPageBreak/>
+        <w:t>tool to fix the issue but once the issue is fixed, you will need to update the status of the error in Reviewer.</w:t>
       </w:r>
     </w:p>
     <w:p>
@@ -8390,7 +8684,7 @@
       <w:pPr>
         <w:pStyle w:val="Heading3"/>
       </w:pPr>
-      <w:bookmarkStart w:id="16" w:name="_Toc418586041"/>
+      <w:bookmarkStart w:id="17" w:name="_Toc418586041"/>
       <w:r>
         <w:t>Creating</w:t>
       </w:r>
@@ -8400,7 +8694,7 @@
       <w:r>
         <w:t>s</w:t>
       </w:r>
-      <w:bookmarkEnd w:id="16"/>
+      <w:bookmarkEnd w:id="17"/>
     </w:p>
     <w:p>
       <w:pPr>
@@ -8424,8 +8718,8 @@
       <w:pPr>
         <w:pStyle w:val="Heading4"/>
       </w:pPr>
-      <w:bookmarkStart w:id="17" w:name="_Exploring_the_25K"/>
-      <w:bookmarkEnd w:id="17"/>
+      <w:bookmarkStart w:id="18" w:name="_Exploring_the_25K"/>
+      <w:bookmarkEnd w:id="18"/>
       <w:r>
         <w:t>Exploring the 25K Map Template</w:t>
       </w:r>
@@ -9081,6 +9375,7 @@
         <w:pStyle w:val="Heading4"/>
       </w:pPr>
       <w:r>
+        <w:lastRenderedPageBreak/>
         <w:t>Creating cartographic products</w:t>
       </w:r>
     </w:p>
@@ -9185,7 +9480,6 @@
           <w:bCs/>
           <w:color w:val="000000" w:themeColor="text1"/>
         </w:rPr>
-        <w:lastRenderedPageBreak/>
         <w:t xml:space="preserve">Add the </w:t>
       </w:r>
       <w:r>
@@ -9837,6 +10131,33 @@
     </w:sectPr>
   </w:body>
 </w:document>
+</file>
+
+<file path=word/comments.xml><?xml version="1.0" encoding="utf-8"?>
+<w:comments xmlns:wpc="http://schemas.microsoft.com/office/word/2010/wordprocessingCanvas" xmlns:mc="http://schemas.openxmlformats.org/markup-compatibility/2006" xmlns:o="urn:schemas-microsoft-com:office:office" xmlns:r="http://schemas.openxmlformats.org/officeDocument/2006/relationships" xmlns:m="http://schemas.openxmlformats.org/officeDocument/2006/math" xmlns:v="urn:schemas-microsoft-com:vml" xmlns:wp14="http://schemas.microsoft.com/office/word/2010/wordprocessingDrawing" xmlns:wp="http://schemas.openxmlformats.org/drawingml/2006/wordprocessingDrawing" xmlns:w10="urn:schemas-microsoft-com:office:word" xmlns:w="http://schemas.openxmlformats.org/wordprocessingml/2006/main" xmlns:w14="http://schemas.microsoft.com/office/word/2010/wordml" xmlns:w15="http://schemas.microsoft.com/office/word/2012/wordml" xmlns:wpg="http://schemas.microsoft.com/office/word/2010/wordprocessingGroup" xmlns:wpi="http://schemas.microsoft.com/office/word/2010/wordprocessingInk" xmlns:wne="http://schemas.microsoft.com/office/word/2006/wordml" xmlns:wps="http://schemas.microsoft.com/office/word/2010/wordprocessingShape" mc:Ignorable="w14 w15 wp14">
+  <w:comment w:id="1" w:author="Joseph Sheffield" w:date="2015-08-25T14:32:00Z" w:initials="JS">
+    <w:p>
+      <w:pPr>
+        <w:pStyle w:val="CommentText"/>
+      </w:pPr>
+      <w:r>
+        <w:rPr>
+          <w:rStyle w:val="CommentReference"/>
+        </w:rPr>
+        <w:annotationRef/>
+      </w:r>
+      <w:r>
+        <w:t>Update TOC for generalization and 50K</w:t>
+      </w:r>
+    </w:p>
+  </w:comment>
+</w:comments>
+</file>
+
+<file path=word/commentsExtended.xml><?xml version="1.0" encoding="utf-8"?>
+<w15:commentsEx xmlns:wpc="http://schemas.microsoft.com/office/word/2010/wordprocessingCanvas" xmlns:mc="http://schemas.openxmlformats.org/markup-compatibility/2006" xmlns:o="urn:schemas-microsoft-com:office:office" xmlns:r="http://schemas.openxmlformats.org/officeDocument/2006/relationships" xmlns:m="http://schemas.openxmlformats.org/officeDocument/2006/math" xmlns:v="urn:schemas-microsoft-com:vml" xmlns:wp14="http://schemas.microsoft.com/office/word/2010/wordprocessingDrawing" xmlns:wp="http://schemas.openxmlformats.org/drawingml/2006/wordprocessingDrawing" xmlns:w10="urn:schemas-microsoft-com:office:word" xmlns:w="http://schemas.openxmlformats.org/wordprocessingml/2006/main" xmlns:w14="http://schemas.microsoft.com/office/word/2010/wordml" xmlns:w15="http://schemas.microsoft.com/office/word/2012/wordml" xmlns:wpg="http://schemas.microsoft.com/office/word/2010/wordprocessingGroup" xmlns:wpi="http://schemas.microsoft.com/office/word/2010/wordprocessingInk" xmlns:wne="http://schemas.microsoft.com/office/word/2006/wordml" xmlns:wps="http://schemas.microsoft.com/office/word/2010/wordprocessingShape" mc:Ignorable="w14 w15 wp14">
+  <w15:commentEx w15:paraId="4307928C" w15:done="0"/>
+</w15:commentsEx>
 </file>
 
 <file path=word/numbering.xml><?xml version="1.0" encoding="utf-8"?>
@@ -12519,6 +12840,14 @@
     <w:abstractNumId w:val="5"/>
   </w:num>
 </w:numbering>
+</file>
+
+<file path=word/people.xml><?xml version="1.0" encoding="utf-8"?>
+<w15:people xmlns:wpc="http://schemas.microsoft.com/office/word/2010/wordprocessingCanvas" xmlns:mc="http://schemas.openxmlformats.org/markup-compatibility/2006" xmlns:o="urn:schemas-microsoft-com:office:office" xmlns:r="http://schemas.openxmlformats.org/officeDocument/2006/relationships" xmlns:m="http://schemas.openxmlformats.org/officeDocument/2006/math" xmlns:v="urn:schemas-microsoft-com:vml" xmlns:wp14="http://schemas.microsoft.com/office/word/2010/wordprocessingDrawing" xmlns:wp="http://schemas.openxmlformats.org/drawingml/2006/wordprocessingDrawing" xmlns:w10="urn:schemas-microsoft-com:office:word" xmlns:w="http://schemas.openxmlformats.org/wordprocessingml/2006/main" xmlns:w14="http://schemas.microsoft.com/office/word/2010/wordml" xmlns:w15="http://schemas.microsoft.com/office/word/2012/wordml" xmlns:wpg="http://schemas.microsoft.com/office/word/2010/wordprocessingGroup" xmlns:wpi="http://schemas.microsoft.com/office/word/2010/wordprocessingInk" xmlns:wne="http://schemas.microsoft.com/office/word/2006/wordml" xmlns:wps="http://schemas.microsoft.com/office/word/2010/wordprocessingShape" mc:Ignorable="w14 w15 wp14">
+  <w15:person w15:author="Joseph Sheffield">
+    <w15:presenceInfo w15:providerId="AD" w15:userId="S-1-5-21-2060139532-2050374463-2073913816-92178"/>
+  </w15:person>
+</w15:people>
 </file>
 
 <file path=word/styles.xml><?xml version="1.0" encoding="utf-8"?>
@@ -13650,7 +13979,7 @@
 </file>
 
 <file path=customXml/itemProps1.xml><?xml version="1.0" encoding="utf-8"?>
-<ds:datastoreItem xmlns:ds="http://schemas.openxmlformats.org/officeDocument/2006/customXml" ds:itemID="{2EBDF71B-6696-4766-AFD4-C42B13201BB4}">
+<ds:datastoreItem xmlns:ds="http://schemas.openxmlformats.org/officeDocument/2006/customXml" ds:itemID="{570F7BD2-AB3A-4444-B8D1-86CDB3BE5C09}">
   <ds:schemaRefs>
     <ds:schemaRef ds:uri="http://schemas.openxmlformats.org/officeDocument/2006/bibliography"/>
   </ds:schemaRefs>

</xml_diff>

<commit_message>
removed the old location for the map generation script in the getting started doc
</commit_message>
<xml_diff>
--- a/Getting Started with Civilian Topographic Map.docx
+++ b/Getting Started with Civilian Topographic Map.docx
@@ -3293,6 +3293,8 @@
                 <w:szCs w:val="22"/>
               </w:rPr>
             </w:pPr>
+            <w:bookmarkStart w:id="10" w:name="_GoBack"/>
+            <w:bookmarkEnd w:id="10"/>
             <w:r>
               <w:rPr>
                 <w:rFonts w:asciiTheme="majorHAnsi" w:hAnsiTheme="majorHAnsi" w:cs="Courier New"/>
@@ -3366,116 +3368,6 @@
                 <w:szCs w:val="22"/>
               </w:rPr>
               <w:t>Contains Grid XML files used by the Grids and Graticules GP tool to create cartographic grids appropriate for the 25K civilian topographic map product.</w:t>
-            </w:r>
-          </w:p>
-        </w:tc>
-      </w:tr>
-      <w:tr>
-        <w:trPr>
-          <w:trHeight w:val="1313"/>
-        </w:trPr>
-        <w:tc>
-          <w:tcPr>
-            <w:tcW w:w="1425" w:type="dxa"/>
-            <w:vMerge/>
-          </w:tcPr>
-          <w:p>
-            <w:pPr>
-              <w:pStyle w:val="PlainText"/>
-              <w:spacing w:line="276" w:lineRule="auto"/>
-              <w:rPr>
-                <w:rFonts w:asciiTheme="majorHAnsi" w:hAnsiTheme="majorHAnsi" w:cs="Courier New"/>
-                <w:color w:val="000000"/>
-                <w:sz w:val="22"/>
-                <w:szCs w:val="22"/>
-                <w:lang w:val="fr-FR"/>
-              </w:rPr>
-            </w:pPr>
-          </w:p>
-        </w:tc>
-        <w:tc>
-          <w:tcPr>
-            <w:tcW w:w="2304" w:type="dxa"/>
-            <w:tcBorders>
-              <w:top w:val="single" w:sz="4" w:space="0" w:color="auto"/>
-              <w:bottom w:val="single" w:sz="4" w:space="0" w:color="auto"/>
-            </w:tcBorders>
-          </w:tcPr>
-          <w:p>
-            <w:pPr>
-              <w:pStyle w:val="PlainText"/>
-              <w:spacing w:line="276" w:lineRule="auto"/>
-              <w:rPr>
-                <w:rFonts w:asciiTheme="majorHAnsi" w:hAnsiTheme="majorHAnsi" w:cs="Courier New"/>
-                <w:color w:val="000000"/>
-                <w:sz w:val="22"/>
-                <w:szCs w:val="22"/>
-                <w:lang w:val="fr-FR"/>
-              </w:rPr>
-            </w:pPr>
-            <w:proofErr w:type="spellStart"/>
-            <w:r>
-              <w:rPr>
-                <w:rFonts w:asciiTheme="majorHAnsi" w:hAnsiTheme="majorHAnsi" w:cs="Courier New"/>
-                <w:color w:val="000000"/>
-                <w:sz w:val="22"/>
-                <w:szCs w:val="22"/>
-                <w:lang w:val="fr-FR"/>
-              </w:rPr>
-              <w:t>Map</w:t>
-            </w:r>
-            <w:proofErr w:type="spellEnd"/>
-            <w:r>
-              <w:rPr>
-                <w:rFonts w:asciiTheme="majorHAnsi" w:hAnsiTheme="majorHAnsi" w:cs="Courier New"/>
-                <w:color w:val="000000"/>
-                <w:sz w:val="22"/>
-                <w:szCs w:val="22"/>
-                <w:lang w:val="fr-FR"/>
-              </w:rPr>
-              <w:t xml:space="preserve"> </w:t>
-            </w:r>
-            <w:proofErr w:type="spellStart"/>
-            <w:r>
-              <w:rPr>
-                <w:rFonts w:asciiTheme="majorHAnsi" w:hAnsiTheme="majorHAnsi" w:cs="Courier New"/>
-                <w:color w:val="000000"/>
-                <w:sz w:val="22"/>
-                <w:szCs w:val="22"/>
-                <w:lang w:val="fr-FR"/>
-              </w:rPr>
-              <w:t>Generation</w:t>
-            </w:r>
-            <w:proofErr w:type="spellEnd"/>
-          </w:p>
-        </w:tc>
-        <w:tc>
-          <w:tcPr>
-            <w:tcW w:w="5158" w:type="dxa"/>
-            <w:tcBorders>
-              <w:top w:val="single" w:sz="4" w:space="0" w:color="auto"/>
-              <w:bottom w:val="single" w:sz="4" w:space="0" w:color="auto"/>
-            </w:tcBorders>
-          </w:tcPr>
-          <w:p>
-            <w:pPr>
-              <w:pStyle w:val="PlainText"/>
-              <w:spacing w:line="276" w:lineRule="auto"/>
-              <w:rPr>
-                <w:rFonts w:asciiTheme="majorHAnsi" w:hAnsiTheme="majorHAnsi" w:cs="Courier New"/>
-                <w:color w:val="000000"/>
-                <w:sz w:val="22"/>
-                <w:szCs w:val="22"/>
-              </w:rPr>
-            </w:pPr>
-            <w:r>
-              <w:rPr>
-                <w:rFonts w:asciiTheme="majorHAnsi" w:hAnsiTheme="majorHAnsi" w:cs="Courier New"/>
-                <w:color w:val="000000"/>
-                <w:sz w:val="22"/>
-                <w:szCs w:val="22"/>
-              </w:rPr>
-              <w:t>Contains a python toolbox with tools used to automate the generation the 25K civilian topographic map product.</w:t>
             </w:r>
           </w:p>
         </w:tc>
@@ -3899,7 +3791,7 @@
       <w:pPr>
         <w:pStyle w:val="Heading3"/>
       </w:pPr>
-      <w:bookmarkStart w:id="10" w:name="_Toc418586038"/>
+      <w:bookmarkStart w:id="11" w:name="_Toc418586038"/>
       <w:r>
         <w:t>Editing</w:t>
       </w:r>
@@ -3912,7 +3804,7 @@
       <w:r>
         <w:t>ata</w:t>
       </w:r>
-      <w:bookmarkEnd w:id="10"/>
+      <w:bookmarkEnd w:id="11"/>
     </w:p>
     <w:p>
       <w:pPr>
@@ -3967,8 +3859,8 @@
       <w:pPr>
         <w:pStyle w:val="Heading4"/>
       </w:pPr>
-      <w:bookmarkStart w:id="11" w:name="_Accessing_the_sample"/>
-      <w:bookmarkEnd w:id="11"/>
+      <w:bookmarkStart w:id="12" w:name="_Accessing_the_sample"/>
+      <w:bookmarkEnd w:id="12"/>
       <w:r>
         <w:t>Accessing the sample data</w:t>
       </w:r>
@@ -4117,7 +4009,6 @@
           <w:bCs/>
           <w:color w:val="000000" w:themeColor="text1"/>
         </w:rPr>
-        <w:lastRenderedPageBreak/>
         <w:t xml:space="preserve">If necessary, set the product library to the </w:t>
       </w:r>
       <w:proofErr w:type="spellStart"/>
@@ -4169,6 +4060,7 @@
         <w:pStyle w:val="Heading4"/>
       </w:pPr>
       <w:r>
+        <w:lastRenderedPageBreak/>
         <w:t xml:space="preserve">Viewing the field configurations </w:t>
       </w:r>
     </w:p>
@@ -4904,7 +4796,6 @@
           <w:bCs/>
           <w:color w:val="000000" w:themeColor="text1"/>
         </w:rPr>
-        <w:lastRenderedPageBreak/>
         <w:t xml:space="preserve"> Right-click anywhere in the template list in the Create Tab and click </w:t>
       </w:r>
       <w:r>
@@ -4949,9 +4840,10 @@
       <w:pPr>
         <w:pStyle w:val="Heading4"/>
       </w:pPr>
-      <w:bookmarkStart w:id="12" w:name="_Validating_features"/>
-      <w:bookmarkEnd w:id="12"/>
-      <w:r>
+      <w:bookmarkStart w:id="13" w:name="_Validating_features"/>
+      <w:bookmarkEnd w:id="13"/>
+      <w:r>
+        <w:lastRenderedPageBreak/>
         <w:t>Validating features</w:t>
       </w:r>
     </w:p>
@@ -5561,38 +5453,46 @@
       <w:pPr>
         <w:pStyle w:val="Heading3"/>
       </w:pPr>
-      <w:bookmarkStart w:id="13" w:name="_Toc418586039"/>
-      <w:r>
+      <w:bookmarkStart w:id="14" w:name="_Toc418586039"/>
+      <w:r>
+        <w:t>Creating a new</w:t>
+      </w:r>
+      <w:r>
+        <w:t xml:space="preserve"> Civilian Topographic Map</w:t>
+      </w:r>
+      <w:r>
+        <w:t xml:space="preserve"> </w:t>
+      </w:r>
+      <w:r>
+        <w:t>database</w:t>
+      </w:r>
+      <w:bookmarkEnd w:id="14"/>
+    </w:p>
+    <w:p>
+      <w:pPr>
+        <w:spacing w:before="100" w:beforeAutospacing="1" w:after="100" w:afterAutospacing="1"/>
+        <w:rPr>
+          <w:rFonts w:asciiTheme="majorHAnsi" w:eastAsiaTheme="majorEastAsia" w:hAnsiTheme="majorHAnsi" w:cstheme="majorBidi"/>
+          <w:bCs/>
+          <w:color w:val="000000" w:themeColor="text1"/>
+        </w:rPr>
+      </w:pPr>
+      <w:r>
+        <w:rPr>
+          <w:rFonts w:asciiTheme="majorHAnsi" w:eastAsiaTheme="majorEastAsia" w:hAnsiTheme="majorHAnsi" w:cstheme="majorBidi"/>
+          <w:bCs/>
+          <w:color w:val="000000" w:themeColor="text1"/>
+        </w:rPr>
+        <w:t xml:space="preserve">When you are ready to begin data production for your own data, you will want to start by creating a new geodatabase with the CTM schema.  In Production Mapping, we call this the production database.  Once </w:t>
+      </w:r>
+      <w:r>
+        <w:rPr>
+          <w:rFonts w:asciiTheme="majorHAnsi" w:eastAsiaTheme="majorEastAsia" w:hAnsiTheme="majorHAnsi" w:cstheme="majorBidi"/>
+          <w:bCs/>
+          <w:color w:val="000000" w:themeColor="text1"/>
+        </w:rPr>
         <w:lastRenderedPageBreak/>
-        <w:t>Creating a new</w:t>
-      </w:r>
-      <w:r>
-        <w:t xml:space="preserve"> Civilian Topographic Map</w:t>
-      </w:r>
-      <w:r>
-        <w:t xml:space="preserve"> </w:t>
-      </w:r>
-      <w:r>
-        <w:t>database</w:t>
-      </w:r>
-      <w:bookmarkEnd w:id="13"/>
-    </w:p>
-    <w:p>
-      <w:pPr>
-        <w:spacing w:before="100" w:beforeAutospacing="1" w:after="100" w:afterAutospacing="1"/>
-        <w:rPr>
-          <w:rFonts w:asciiTheme="majorHAnsi" w:eastAsiaTheme="majorEastAsia" w:hAnsiTheme="majorHAnsi" w:cstheme="majorBidi"/>
-          <w:bCs/>
-          <w:color w:val="000000" w:themeColor="text1"/>
-        </w:rPr>
-      </w:pPr>
-      <w:r>
-        <w:rPr>
-          <w:rFonts w:asciiTheme="majorHAnsi" w:eastAsiaTheme="majorEastAsia" w:hAnsiTheme="majorHAnsi" w:cstheme="majorBidi"/>
-          <w:bCs/>
-          <w:color w:val="000000" w:themeColor="text1"/>
-        </w:rPr>
-        <w:t>When you are ready to begin data production for your own data, you will want to start by creating a new geodatabase with the CTM schema.  In Production Mapping, we call this the production database.  Once the production database is created, a link must be created between the production database and the product library that contains the editing configurations you explored in the previous section.</w:t>
+        <w:t>the production database is created, a link must be created between the production database and the product library that contains the editing configurations you explored in the previous section.</w:t>
       </w:r>
     </w:p>
     <w:p>
@@ -5783,8 +5683,8 @@
       <w:pPr>
         <w:pStyle w:val="Heading4"/>
       </w:pPr>
-      <w:bookmarkStart w:id="14" w:name="_Create_new_a"/>
-      <w:bookmarkEnd w:id="14"/>
+      <w:bookmarkStart w:id="15" w:name="_Create_new_a"/>
+      <w:bookmarkEnd w:id="15"/>
     </w:p>
     <w:p>
       <w:pPr>
@@ -6216,7 +6116,6 @@
           <w:bCs/>
           <w:color w:val="000000" w:themeColor="text1"/>
         </w:rPr>
-        <w:lastRenderedPageBreak/>
         <w:t xml:space="preserve">When prompted to specify rules for the topology, click the Load Rules… button and browse to the </w:t>
       </w:r>
       <w:proofErr w:type="spellStart"/>
@@ -6263,6 +6162,7 @@
         <w:pStyle w:val="Heading4"/>
       </w:pPr>
       <w:r>
+        <w:lastRenderedPageBreak/>
         <w:t xml:space="preserve">Loading data into CTM </w:t>
       </w:r>
     </w:p>
@@ -6771,14 +6671,14 @@
       <w:pPr>
         <w:pStyle w:val="Heading3"/>
       </w:pPr>
-      <w:bookmarkStart w:id="15" w:name="_Toc418586040"/>
+      <w:bookmarkStart w:id="16" w:name="_Toc418586040"/>
       <w:r>
         <w:t>Validating</w:t>
       </w:r>
       <w:r>
         <w:t xml:space="preserve"> Civilian Topographic Map data</w:t>
       </w:r>
-      <w:bookmarkEnd w:id="15"/>
+      <w:bookmarkEnd w:id="16"/>
     </w:p>
     <w:p>
       <w:pPr>
@@ -6841,44 +6741,44 @@
           <w:bCs/>
           <w:color w:val="000000" w:themeColor="text1"/>
         </w:rPr>
+        <w:t xml:space="preserve"> </w:t>
+      </w:r>
+      <w:r>
+        <w:t>Create a Reviewer Workspace and Session</w:t>
+      </w:r>
+    </w:p>
+    <w:p>
+      <w:pPr>
+        <w:spacing w:before="100" w:beforeAutospacing="1" w:after="100" w:afterAutospacing="1"/>
+        <w:rPr>
+          <w:rFonts w:asciiTheme="majorHAnsi" w:eastAsiaTheme="majorEastAsia" w:hAnsiTheme="majorHAnsi" w:cstheme="majorBidi"/>
+          <w:bCs/>
+          <w:color w:val="000000" w:themeColor="text1"/>
+        </w:rPr>
+      </w:pPr>
+      <w:r>
+        <w:rPr>
+          <w:rFonts w:asciiTheme="majorHAnsi" w:eastAsiaTheme="majorEastAsia" w:hAnsiTheme="majorHAnsi" w:cstheme="majorBidi"/>
+          <w:bCs/>
+          <w:color w:val="000000" w:themeColor="text1"/>
+        </w:rPr>
+        <w:t xml:space="preserve">A Reviewer Workspace is used as a location for storing information about errors in your data.  Each person performing quality control can have their own local Reviewer Workspace or a central Reviewer Workspace can be created in an enterprise geodatabase.  </w:t>
+      </w:r>
+      <w:r>
+        <w:rPr>
+          <w:rFonts w:asciiTheme="majorHAnsi" w:eastAsiaTheme="majorEastAsia" w:hAnsiTheme="majorHAnsi" w:cstheme="majorBidi"/>
+          <w:bCs/>
+          <w:color w:val="000000" w:themeColor="text1"/>
+        </w:rPr>
+        <w:t xml:space="preserve">The following steps describe how to create a </w:t>
+      </w:r>
+      <w:r>
+        <w:rPr>
+          <w:rFonts w:asciiTheme="majorHAnsi" w:eastAsiaTheme="majorEastAsia" w:hAnsiTheme="majorHAnsi" w:cstheme="majorBidi"/>
+          <w:bCs/>
+          <w:color w:val="000000" w:themeColor="text1"/>
+        </w:rPr>
         <w:lastRenderedPageBreak/>
-        <w:t xml:space="preserve"> </w:t>
-      </w:r>
-      <w:r>
-        <w:t>Create a Reviewer Workspace and Session</w:t>
-      </w:r>
-    </w:p>
-    <w:p>
-      <w:pPr>
-        <w:spacing w:before="100" w:beforeAutospacing="1" w:after="100" w:afterAutospacing="1"/>
-        <w:rPr>
-          <w:rFonts w:asciiTheme="majorHAnsi" w:eastAsiaTheme="majorEastAsia" w:hAnsiTheme="majorHAnsi" w:cstheme="majorBidi"/>
-          <w:bCs/>
-          <w:color w:val="000000" w:themeColor="text1"/>
-        </w:rPr>
-      </w:pPr>
-      <w:r>
-        <w:rPr>
-          <w:rFonts w:asciiTheme="majorHAnsi" w:eastAsiaTheme="majorEastAsia" w:hAnsiTheme="majorHAnsi" w:cstheme="majorBidi"/>
-          <w:bCs/>
-          <w:color w:val="000000" w:themeColor="text1"/>
-        </w:rPr>
-        <w:t xml:space="preserve">A Reviewer Workspace is used as a location for storing information about errors in your data.  Each person performing quality control can have their own local Reviewer Workspace or a central Reviewer Workspace can be created in an enterprise geodatabase.  </w:t>
-      </w:r>
-      <w:r>
-        <w:rPr>
-          <w:rFonts w:asciiTheme="majorHAnsi" w:eastAsiaTheme="majorEastAsia" w:hAnsiTheme="majorHAnsi" w:cstheme="majorBidi"/>
-          <w:bCs/>
-          <w:color w:val="000000" w:themeColor="text1"/>
-        </w:rPr>
-        <w:t xml:space="preserve">The following steps describe how to create a </w:t>
-      </w:r>
-      <w:r>
-        <w:rPr>
-          <w:rFonts w:asciiTheme="majorHAnsi" w:eastAsiaTheme="majorEastAsia" w:hAnsiTheme="majorHAnsi" w:cstheme="majorBidi"/>
-          <w:bCs/>
-          <w:color w:val="000000" w:themeColor="text1"/>
-        </w:rPr>
         <w:t>Reviewer Workspace</w:t>
       </w:r>
       <w:r>
@@ -7570,7 +7470,6 @@
           <w:bCs/>
           <w:color w:val="000000" w:themeColor="text1"/>
         </w:rPr>
-        <w:lastRenderedPageBreak/>
         <w:t>If necessary, o</w:t>
       </w:r>
       <w:r>
@@ -7757,6 +7656,7 @@
           <w:bCs/>
           <w:color w:val="000000" w:themeColor="text1"/>
         </w:rPr>
+        <w:lastRenderedPageBreak/>
         <w:t xml:space="preserve">Click </w:t>
       </w:r>
       <w:r>
@@ -8174,8 +8074,6 @@
         </w:rPr>
         <w:t>_Check</w:t>
       </w:r>
-      <w:bookmarkStart w:id="16" w:name="_GoBack"/>
-      <w:bookmarkEnd w:id="16"/>
       <w:r>
         <w:rPr>
           <w:rFonts w:asciiTheme="majorHAnsi" w:eastAsiaTheme="majorEastAsia" w:hAnsiTheme="majorHAnsi" w:cstheme="majorBidi"/>
@@ -8517,16 +8415,7 @@
           <w:bCs/>
           <w:color w:val="000000" w:themeColor="text1"/>
         </w:rPr>
-        <w:t xml:space="preserve">When a record is double-clicked, the feature that has the error is selected and the map zooms to the location of the error.  Based on the value in the Check Title, Check Notes and Description files, you can determine why the feature was returned as an error.  You can use any standard editing </w:t>
-      </w:r>
-      <w:r>
-        <w:rPr>
-          <w:rFonts w:asciiTheme="majorHAnsi" w:eastAsiaTheme="majorEastAsia" w:hAnsiTheme="majorHAnsi" w:cstheme="majorBidi"/>
-          <w:bCs/>
-          <w:color w:val="000000" w:themeColor="text1"/>
-        </w:rPr>
-        <w:lastRenderedPageBreak/>
-        <w:t>tool to fix the issue but once the issue is fixed, you will need to update the status of the error in Reviewer.</w:t>
+        <w:t>When a record is double-clicked, the feature that has the error is selected and the map zooms to the location of the error.  Based on the value in the Check Title, Check Notes and Description files, you can determine why the feature was returned as an error.  You can use any standard editing tool to fix the issue but once the issue is fixed, you will need to update the status of the error in Reviewer.</w:t>
       </w:r>
     </w:p>
     <w:p>
@@ -8612,6 +8501,7 @@
           <w:bCs/>
           <w:color w:val="000000" w:themeColor="text1"/>
         </w:rPr>
+        <w:lastRenderedPageBreak/>
         <w:t xml:space="preserve">Ensure that the </w:t>
       </w:r>
       <w:proofErr w:type="gramStart"/>
@@ -13979,7 +13869,7 @@
 </file>
 
 <file path=customXml/itemProps1.xml><?xml version="1.0" encoding="utf-8"?>
-<ds:datastoreItem xmlns:ds="http://schemas.openxmlformats.org/officeDocument/2006/customXml" ds:itemID="{570F7BD2-AB3A-4444-B8D1-86CDB3BE5C09}">
+<ds:datastoreItem xmlns:ds="http://schemas.openxmlformats.org/officeDocument/2006/customXml" ds:itemID="{7D68E3E7-4847-4FB3-B672-EDA9D6B84A91}">
   <ds:schemaRefs>
     <ds:schemaRef ds:uri="http://schemas.openxmlformats.org/officeDocument/2006/bibliography"/>
   </ds:schemaRefs>

</xml_diff>

<commit_message>
Updated user doc for 2.0 release
</commit_message>
<xml_diff>
--- a/Getting Started with Civilian Topographic Map.docx
+++ b/Getting Started with Civilian Topographic Map.docx
@@ -189,12 +189,83 @@
         <w:adjustRightInd w:val="0"/>
         <w:spacing w:after="0" w:line="240" w:lineRule="auto"/>
       </w:pPr>
+      <w:bookmarkStart w:id="1" w:name="_GoBack"/>
       <w:r>
         <w:rPr>
           <w:rFonts w:asciiTheme="majorHAnsi" w:eastAsia="Calibri" w:hAnsiTheme="majorHAnsi" w:cs="Courier New"/>
           <w:color w:val="000000"/>
         </w:rPr>
-        <w:t>Civilian Topographic Map (CTM) is a product designed to allow users to easily create civilian style topographic data and maps using Esri Production Mapping.  CTM includes a geodatabase data model as well as sample configurations for editing, quality assurance, and cartography.  CTM provides the ability to collect and edit data that is suited for creating a 25K scale civilian style topographic map.  The configurations provide automated generalization models (using ArcGIS Model Builder) that will take the initial 25K data and produce a 50K cartographic database suitable for producing 50K topographic maps.   The Map Generation python toolbox automates the process for creating maps for unique area of interests (AOI) for both the 25K and 50K scale map products.  The Map Generation functionality works on ArcGIS Desktop and ArcGIS Server which allows CTM to be configured as a map product for Product on Demand (POD), a web application that allows users to create high quality cartographic products through a light weight web interface.  More information on POD can be found at:</w:t>
+        <w:t xml:space="preserve">Civilian Topographic Map (CTM) is designed to allow users to easily create civilian style topographic data and maps using Esri Production Mapping.  CTM includes a geodatabase data model as well as sample configurations for editing, quality assurance, and cartography.  CTM provides the ability to collect and edit data that is suited for creating a 25K scale civilian style topographic map.  </w:t>
+      </w:r>
+      <w:r>
+        <w:rPr>
+          <w:rFonts w:asciiTheme="majorHAnsi" w:eastAsia="Calibri" w:hAnsiTheme="majorHAnsi" w:cs="Courier New"/>
+          <w:color w:val="000000"/>
+        </w:rPr>
+        <w:t xml:space="preserve">CTM </w:t>
+      </w:r>
+      <w:r>
+        <w:rPr>
+          <w:rFonts w:asciiTheme="majorHAnsi" w:eastAsia="Calibri" w:hAnsiTheme="majorHAnsi" w:cs="Courier New"/>
+          <w:color w:val="000000"/>
+        </w:rPr>
+        <w:t xml:space="preserve">provides </w:t>
+      </w:r>
+      <w:r>
+        <w:rPr>
+          <w:rFonts w:asciiTheme="majorHAnsi" w:eastAsia="Calibri" w:hAnsiTheme="majorHAnsi" w:cs="Courier New"/>
+          <w:color w:val="000000"/>
+        </w:rPr>
+        <w:t xml:space="preserve">generalization models </w:t>
+      </w:r>
+      <w:r>
+        <w:rPr>
+          <w:rFonts w:asciiTheme="majorHAnsi" w:eastAsia="Calibri" w:hAnsiTheme="majorHAnsi" w:cs="Courier New"/>
+          <w:color w:val="000000"/>
+        </w:rPr>
+        <w:t xml:space="preserve">to </w:t>
+      </w:r>
+      <w:r>
+        <w:rPr>
+          <w:rFonts w:asciiTheme="majorHAnsi" w:eastAsia="Calibri" w:hAnsiTheme="majorHAnsi" w:cs="Courier New"/>
+          <w:color w:val="000000"/>
+        </w:rPr>
+        <w:t>automate the production of 50K cartographic data from larger scale CTM data</w:t>
+      </w:r>
+      <w:r>
+        <w:rPr>
+          <w:rFonts w:asciiTheme="majorHAnsi" w:eastAsia="Calibri" w:hAnsiTheme="majorHAnsi" w:cs="Courier New"/>
+          <w:color w:val="000000"/>
+        </w:rPr>
+        <w:t>, such as the sample 25K data provided</w:t>
+      </w:r>
+      <w:r>
+        <w:rPr>
+          <w:rFonts w:asciiTheme="majorHAnsi" w:eastAsia="Calibri" w:hAnsiTheme="majorHAnsi" w:cs="Courier New"/>
+          <w:color w:val="000000"/>
+        </w:rPr>
+        <w:t xml:space="preserve">.  </w:t>
+      </w:r>
+      <w:r>
+        <w:rPr>
+          <w:rFonts w:asciiTheme="majorHAnsi" w:eastAsia="Calibri" w:hAnsiTheme="majorHAnsi" w:cs="Courier New"/>
+          <w:color w:val="000000"/>
+        </w:rPr>
+        <w:t>The Map Generation python toolbox automates the process for creating maps for unique area</w:t>
+      </w:r>
+      <w:r>
+        <w:rPr>
+          <w:rFonts w:asciiTheme="majorHAnsi" w:eastAsia="Calibri" w:hAnsiTheme="majorHAnsi" w:cs="Courier New"/>
+          <w:color w:val="000000"/>
+        </w:rPr>
+        <w:t>s</w:t>
+      </w:r>
+      <w:r>
+        <w:rPr>
+          <w:rFonts w:asciiTheme="majorHAnsi" w:eastAsia="Calibri" w:hAnsiTheme="majorHAnsi" w:cs="Courier New"/>
+          <w:color w:val="000000"/>
+        </w:rPr>
+        <w:t xml:space="preserve"> of interest (AOI) for both the 25K and 50K scale map products.  The Map Generation functionality works on ArcGIS Desktop and ArcGIS Server which allows CTM to be configured as a map product for Product on Demand (POD), a web application that allows users to create high quality cartographic products through a light weight web interface.  More information on POD can be found at:</w:t>
       </w:r>
       <w:r>
         <w:t xml:space="preserve">  </w:t>
@@ -290,18 +361,10 @@
           <w:rFonts w:asciiTheme="majorHAnsi" w:eastAsia="Calibri" w:hAnsiTheme="majorHAnsi" w:cs="Courier New"/>
           <w:color w:val="000000"/>
         </w:rPr>
-        <w:t>It is recommended that only the released product files be used in a productio</w:t>
-      </w:r>
-      <w:bookmarkStart w:id="1" w:name="_GoBack"/>
-      <w:bookmarkEnd w:id="1"/>
-      <w:r>
-        <w:rPr>
-          <w:rFonts w:asciiTheme="majorHAnsi" w:eastAsia="Calibri" w:hAnsiTheme="majorHAnsi" w:cs="Courier New"/>
-          <w:color w:val="000000"/>
-        </w:rPr>
-        <w:t>n environment.  The CTM branches may contain updates that are not fully tested and therefore may not be functional.  The product files and sample scripts in the development branches contains functionality that are not in final form so using them could result in products that do not meet specifications and could cause data corruption.</w:t>
-      </w:r>
-    </w:p>
+        <w:t>It is recommended that only the released product files be used in a production environment.  The CTM branches may contain updates that are not fully tested and therefore may not be functional.  The product files and sample scripts in the development branches contains functionality that are not in final form so using them could result in products that do not meet specifications and could cause data corruption.</w:t>
+      </w:r>
+    </w:p>
+    <w:bookmarkEnd w:id="1" w:displacedByCustomXml="next"/>
     <w:sdt>
       <w:sdtPr>
         <w:rPr>
@@ -361,7 +424,7 @@
             </w:rPr>
             <w:fldChar w:fldCharType="separate"/>
           </w:r>
-          <w:hyperlink w:anchor="_Toc428360253" w:history="1">
+          <w:hyperlink w:anchor="_Toc429035855" w:history="1">
             <w:r>
               <w:rPr>
                 <w:rStyle w:val="Hyperlink"/>
@@ -388,7 +451,7 @@
                 <w:noProof/>
                 <w:webHidden/>
               </w:rPr>
-              <w:instrText xml:space="preserve"> PAGEREF _Toc428360253 \h </w:instrText>
+              <w:instrText xml:space="preserve"> PAGEREF _Toc429035855 \h </w:instrText>
             </w:r>
             <w:r>
               <w:rPr>
@@ -430,7 +493,7 @@
               <w:noProof/>
             </w:rPr>
           </w:pPr>
-          <w:hyperlink w:anchor="_Toc428360254" w:history="1">
+          <w:hyperlink w:anchor="_Toc429035856" w:history="1">
             <w:r>
               <w:rPr>
                 <w:rStyle w:val="Hyperlink"/>
@@ -457,7 +520,7 @@
                 <w:noProof/>
                 <w:webHidden/>
               </w:rPr>
-              <w:instrText xml:space="preserve"> PAGEREF _Toc428360254 \h </w:instrText>
+              <w:instrText xml:space="preserve"> PAGEREF _Toc429035856 \h </w:instrText>
             </w:r>
             <w:r>
               <w:rPr>
@@ -499,7 +562,7 @@
               <w:noProof/>
             </w:rPr>
           </w:pPr>
-          <w:hyperlink w:anchor="_Toc428360255" w:history="1">
+          <w:hyperlink w:anchor="_Toc429035857" w:history="1">
             <w:r>
               <w:rPr>
                 <w:rStyle w:val="Hyperlink"/>
@@ -526,7 +589,7 @@
                 <w:noProof/>
                 <w:webHidden/>
               </w:rPr>
-              <w:instrText xml:space="preserve"> PAGEREF _Toc428360255 \h </w:instrText>
+              <w:instrText xml:space="preserve"> PAGEREF _Toc429035857 \h </w:instrText>
             </w:r>
             <w:r>
               <w:rPr>
@@ -568,7 +631,7 @@
               <w:noProof/>
             </w:rPr>
           </w:pPr>
-          <w:hyperlink w:anchor="_Toc428360256" w:history="1">
+          <w:hyperlink w:anchor="_Toc429035858" w:history="1">
             <w:r>
               <w:rPr>
                 <w:rStyle w:val="Hyperlink"/>
@@ -595,7 +658,7 @@
                 <w:noProof/>
                 <w:webHidden/>
               </w:rPr>
-              <w:instrText xml:space="preserve"> PAGEREF _Toc428360256 \h </w:instrText>
+              <w:instrText xml:space="preserve"> PAGEREF _Toc429035858 \h </w:instrText>
             </w:r>
             <w:r>
               <w:rPr>
@@ -637,7 +700,7 @@
               <w:noProof/>
             </w:rPr>
           </w:pPr>
-          <w:hyperlink w:anchor="_Toc428360257" w:history="1">
+          <w:hyperlink w:anchor="_Toc429035859" w:history="1">
             <w:r>
               <w:rPr>
                 <w:rStyle w:val="Hyperlink"/>
@@ -664,7 +727,7 @@
                 <w:noProof/>
                 <w:webHidden/>
               </w:rPr>
-              <w:instrText xml:space="preserve"> PAGEREF _Toc428360257 \h </w:instrText>
+              <w:instrText xml:space="preserve"> PAGEREF _Toc429035859 \h </w:instrText>
             </w:r>
             <w:r>
               <w:rPr>
@@ -706,7 +769,7 @@
               <w:noProof/>
             </w:rPr>
           </w:pPr>
-          <w:hyperlink w:anchor="_Toc428360258" w:history="1">
+          <w:hyperlink w:anchor="_Toc429035860" w:history="1">
             <w:r>
               <w:rPr>
                 <w:rStyle w:val="Hyperlink"/>
@@ -733,7 +796,7 @@
                 <w:noProof/>
                 <w:webHidden/>
               </w:rPr>
-              <w:instrText xml:space="preserve"> PAGEREF _Toc428360258 \h </w:instrText>
+              <w:instrText xml:space="preserve"> PAGEREF _Toc429035860 \h </w:instrText>
             </w:r>
             <w:r>
               <w:rPr>
@@ -775,7 +838,7 @@
               <w:noProof/>
             </w:rPr>
           </w:pPr>
-          <w:hyperlink w:anchor="_Toc428360259" w:history="1">
+          <w:hyperlink w:anchor="_Toc429035861" w:history="1">
             <w:r>
               <w:rPr>
                 <w:rStyle w:val="Hyperlink"/>
@@ -802,7 +865,7 @@
                 <w:noProof/>
                 <w:webHidden/>
               </w:rPr>
-              <w:instrText xml:space="preserve"> PAGEREF _Toc428360259 \h </w:instrText>
+              <w:instrText xml:space="preserve"> PAGEREF _Toc429035861 \h </w:instrText>
             </w:r>
             <w:r>
               <w:rPr>
@@ -844,7 +907,7 @@
               <w:noProof/>
             </w:rPr>
           </w:pPr>
-          <w:hyperlink w:anchor="_Toc428360260" w:history="1">
+          <w:hyperlink w:anchor="_Toc429035862" w:history="1">
             <w:r>
               <w:rPr>
                 <w:rStyle w:val="Hyperlink"/>
@@ -871,7 +934,7 @@
                 <w:noProof/>
                 <w:webHidden/>
               </w:rPr>
-              <w:instrText xml:space="preserve"> PAGEREF _Toc428360260 \h </w:instrText>
+              <w:instrText xml:space="preserve"> PAGEREF _Toc429035862 \h </w:instrText>
             </w:r>
             <w:r>
               <w:rPr>
@@ -913,7 +976,7 @@
               <w:noProof/>
             </w:rPr>
           </w:pPr>
-          <w:hyperlink w:anchor="_Toc428360261" w:history="1">
+          <w:hyperlink w:anchor="_Toc429035863" w:history="1">
             <w:r>
               <w:rPr>
                 <w:rStyle w:val="Hyperlink"/>
@@ -940,7 +1003,7 @@
                 <w:noProof/>
                 <w:webHidden/>
               </w:rPr>
-              <w:instrText xml:space="preserve"> PAGEREF _Toc428360261 \h </w:instrText>
+              <w:instrText xml:space="preserve"> PAGEREF _Toc429035863 \h </w:instrText>
             </w:r>
             <w:r>
               <w:rPr>
@@ -982,7 +1045,7 @@
               <w:noProof/>
             </w:rPr>
           </w:pPr>
-          <w:hyperlink w:anchor="_Toc428360262" w:history="1">
+          <w:hyperlink w:anchor="_Toc429035864" w:history="1">
             <w:r>
               <w:rPr>
                 <w:rStyle w:val="Hyperlink"/>
@@ -1009,7 +1072,7 @@
                 <w:noProof/>
                 <w:webHidden/>
               </w:rPr>
-              <w:instrText xml:space="preserve"> PAGEREF _Toc428360262 \h </w:instrText>
+              <w:instrText xml:space="preserve"> PAGEREF _Toc429035864 \h </w:instrText>
             </w:r>
             <w:r>
               <w:rPr>
@@ -1051,7 +1114,7 @@
               <w:noProof/>
             </w:rPr>
           </w:pPr>
-          <w:hyperlink w:anchor="_Toc428360263" w:history="1">
+          <w:hyperlink w:anchor="_Toc429035865" w:history="1">
             <w:r>
               <w:rPr>
                 <w:rStyle w:val="Hyperlink"/>
@@ -1078,7 +1141,7 @@
                 <w:noProof/>
                 <w:webHidden/>
               </w:rPr>
-              <w:instrText xml:space="preserve"> PAGEREF _Toc428360263 \h </w:instrText>
+              <w:instrText xml:space="preserve"> PAGEREF _Toc429035865 \h </w:instrText>
             </w:r>
             <w:r>
               <w:rPr>
@@ -1120,7 +1183,7 @@
               <w:noProof/>
             </w:rPr>
           </w:pPr>
-          <w:hyperlink w:anchor="_Toc428360264" w:history="1">
+          <w:hyperlink w:anchor="_Toc429035866" w:history="1">
             <w:r>
               <w:rPr>
                 <w:rStyle w:val="Hyperlink"/>
@@ -1147,7 +1210,7 @@
                 <w:noProof/>
                 <w:webHidden/>
               </w:rPr>
-              <w:instrText xml:space="preserve"> PAGEREF _Toc428360264 \h </w:instrText>
+              <w:instrText xml:space="preserve"> PAGEREF _Toc429035866 \h </w:instrText>
             </w:r>
             <w:r>
               <w:rPr>
@@ -1167,7 +1230,7 @@
                 <w:noProof/>
                 <w:webHidden/>
               </w:rPr>
-              <w:t>6</w:t>
+              <w:t>7</w:t>
             </w:r>
             <w:r>
               <w:rPr>
@@ -1189,7 +1252,7 @@
               <w:noProof/>
             </w:rPr>
           </w:pPr>
-          <w:hyperlink w:anchor="_Toc428360265" w:history="1">
+          <w:hyperlink w:anchor="_Toc429035867" w:history="1">
             <w:r>
               <w:rPr>
                 <w:rStyle w:val="Hyperlink"/>
@@ -1216,7 +1279,7 @@
                 <w:noProof/>
                 <w:webHidden/>
               </w:rPr>
-              <w:instrText xml:space="preserve"> PAGEREF _Toc428360265 \h </w:instrText>
+              <w:instrText xml:space="preserve"> PAGEREF _Toc429035867 \h </w:instrText>
             </w:r>
             <w:r>
               <w:rPr>
@@ -1258,7 +1321,7 @@
               <w:noProof/>
             </w:rPr>
           </w:pPr>
-          <w:hyperlink w:anchor="_Toc428360266" w:history="1">
+          <w:hyperlink w:anchor="_Toc429035868" w:history="1">
             <w:r>
               <w:rPr>
                 <w:rStyle w:val="Hyperlink"/>
@@ -1285,7 +1348,7 @@
                 <w:noProof/>
                 <w:webHidden/>
               </w:rPr>
-              <w:instrText xml:space="preserve"> PAGEREF _Toc428360266 \h </w:instrText>
+              <w:instrText xml:space="preserve"> PAGEREF _Toc429035868 \h </w:instrText>
             </w:r>
             <w:r>
               <w:rPr>
@@ -1327,7 +1390,7 @@
               <w:noProof/>
             </w:rPr>
           </w:pPr>
-          <w:hyperlink w:anchor="_Toc428360267" w:history="1">
+          <w:hyperlink w:anchor="_Toc429035869" w:history="1">
             <w:r>
               <w:rPr>
                 <w:rStyle w:val="Hyperlink"/>
@@ -1354,7 +1417,7 @@
                 <w:noProof/>
                 <w:webHidden/>
               </w:rPr>
-              <w:instrText xml:space="preserve"> PAGEREF _Toc428360267 \h </w:instrText>
+              <w:instrText xml:space="preserve"> PAGEREF _Toc429035869 \h </w:instrText>
             </w:r>
             <w:r>
               <w:rPr>
@@ -1396,7 +1459,7 @@
               <w:noProof/>
             </w:rPr>
           </w:pPr>
-          <w:hyperlink w:anchor="_Toc428360268" w:history="1">
+          <w:hyperlink w:anchor="_Toc429035870" w:history="1">
             <w:r>
               <w:rPr>
                 <w:rStyle w:val="Hyperlink"/>
@@ -1423,7 +1486,7 @@
                 <w:noProof/>
                 <w:webHidden/>
               </w:rPr>
-              <w:instrText xml:space="preserve"> PAGEREF _Toc428360268 \h </w:instrText>
+              <w:instrText xml:space="preserve"> PAGEREF _Toc429035870 \h </w:instrText>
             </w:r>
             <w:r>
               <w:rPr>
@@ -1465,7 +1528,7 @@
               <w:noProof/>
             </w:rPr>
           </w:pPr>
-          <w:hyperlink w:anchor="_Toc428360269" w:history="1">
+          <w:hyperlink w:anchor="_Toc429035871" w:history="1">
             <w:r>
               <w:rPr>
                 <w:rStyle w:val="Hyperlink"/>
@@ -1492,7 +1555,7 @@
                 <w:noProof/>
                 <w:webHidden/>
               </w:rPr>
-              <w:instrText xml:space="preserve"> PAGEREF _Toc428360269 \h </w:instrText>
+              <w:instrText xml:space="preserve"> PAGEREF _Toc429035871 \h </w:instrText>
             </w:r>
             <w:r>
               <w:rPr>
@@ -1534,7 +1597,7 @@
               <w:noProof/>
             </w:rPr>
           </w:pPr>
-          <w:hyperlink w:anchor="_Toc428360270" w:history="1">
+          <w:hyperlink w:anchor="_Toc429035872" w:history="1">
             <w:r>
               <w:rPr>
                 <w:rStyle w:val="Hyperlink"/>
@@ -1561,7 +1624,7 @@
                 <w:noProof/>
                 <w:webHidden/>
               </w:rPr>
-              <w:instrText xml:space="preserve"> PAGEREF _Toc428360270 \h </w:instrText>
+              <w:instrText xml:space="preserve"> PAGEREF _Toc429035872 \h </w:instrText>
             </w:r>
             <w:r>
               <w:rPr>
@@ -1581,7 +1644,7 @@
                 <w:noProof/>
                 <w:webHidden/>
               </w:rPr>
-              <w:t>9</w:t>
+              <w:t>10</w:t>
             </w:r>
             <w:r>
               <w:rPr>
@@ -1603,7 +1666,7 @@
               <w:noProof/>
             </w:rPr>
           </w:pPr>
-          <w:hyperlink w:anchor="_Toc428360271" w:history="1">
+          <w:hyperlink w:anchor="_Toc429035873" w:history="1">
             <w:r>
               <w:rPr>
                 <w:rStyle w:val="Hyperlink"/>
@@ -1630,7 +1693,7 @@
                 <w:noProof/>
                 <w:webHidden/>
               </w:rPr>
-              <w:instrText xml:space="preserve"> PAGEREF _Toc428360271 \h </w:instrText>
+              <w:instrText xml:space="preserve"> PAGEREF _Toc429035873 \h </w:instrText>
             </w:r>
             <w:r>
               <w:rPr>
@@ -1672,7 +1735,7 @@
               <w:noProof/>
             </w:rPr>
           </w:pPr>
-          <w:hyperlink w:anchor="_Toc428360272" w:history="1">
+          <w:hyperlink w:anchor="_Toc429035874" w:history="1">
             <w:r>
               <w:rPr>
                 <w:rStyle w:val="Hyperlink"/>
@@ -1699,7 +1762,7 @@
                 <w:noProof/>
                 <w:webHidden/>
               </w:rPr>
-              <w:instrText xml:space="preserve"> PAGEREF _Toc428360272 \h </w:instrText>
+              <w:instrText xml:space="preserve"> PAGEREF _Toc429035874 \h </w:instrText>
             </w:r>
             <w:r>
               <w:rPr>
@@ -1741,7 +1804,7 @@
               <w:noProof/>
             </w:rPr>
           </w:pPr>
-          <w:hyperlink w:anchor="_Toc428360273" w:history="1">
+          <w:hyperlink w:anchor="_Toc429035875" w:history="1">
             <w:r>
               <w:rPr>
                 <w:rStyle w:val="Hyperlink"/>
@@ -1768,7 +1831,7 @@
                 <w:noProof/>
                 <w:webHidden/>
               </w:rPr>
-              <w:instrText xml:space="preserve"> PAGEREF _Toc428360273 \h </w:instrText>
+              <w:instrText xml:space="preserve"> PAGEREF _Toc429035875 \h </w:instrText>
             </w:r>
             <w:r>
               <w:rPr>
@@ -1810,13 +1873,13 @@
               <w:noProof/>
             </w:rPr>
           </w:pPr>
-          <w:hyperlink w:anchor="_Toc428360274" w:history="1">
+          <w:hyperlink w:anchor="_Toc429035876" w:history="1">
             <w:r>
               <w:rPr>
                 <w:rStyle w:val="Hyperlink"/>
                 <w:noProof/>
               </w:rPr>
-              <w:t>Creating Civilian Topographic Map Fixed 25K Cartographic Products</w:t>
+              <w:t>Creating Civilian Topographic Map Cartographic Products</w:t>
             </w:r>
             <w:r>
               <w:rPr>
@@ -1837,7 +1900,7 @@
                 <w:noProof/>
                 <w:webHidden/>
               </w:rPr>
-              <w:instrText xml:space="preserve"> PAGEREF _Toc428360274 \h </w:instrText>
+              <w:instrText xml:space="preserve"> PAGEREF _Toc429035876 \h </w:instrText>
             </w:r>
             <w:r>
               <w:rPr>
@@ -1879,7 +1942,7 @@
               <w:noProof/>
             </w:rPr>
           </w:pPr>
-          <w:hyperlink w:anchor="_Toc428360275" w:history="1">
+          <w:hyperlink w:anchor="_Toc429035877" w:history="1">
             <w:r>
               <w:rPr>
                 <w:rStyle w:val="Hyperlink"/>
@@ -1906,7 +1969,7 @@
                 <w:noProof/>
                 <w:webHidden/>
               </w:rPr>
-              <w:instrText xml:space="preserve"> PAGEREF _Toc428360275 \h </w:instrText>
+              <w:instrText xml:space="preserve"> PAGEREF _Toc429035877 \h </w:instrText>
             </w:r>
             <w:r>
               <w:rPr>
@@ -1948,7 +2011,7 @@
               <w:noProof/>
             </w:rPr>
           </w:pPr>
-          <w:hyperlink w:anchor="_Toc428360276" w:history="1">
+          <w:hyperlink w:anchor="_Toc429035878" w:history="1">
             <w:r>
               <w:rPr>
                 <w:rStyle w:val="Hyperlink"/>
@@ -1975,7 +2038,7 @@
                 <w:noProof/>
                 <w:webHidden/>
               </w:rPr>
-              <w:instrText xml:space="preserve"> PAGEREF _Toc428360276 \h </w:instrText>
+              <w:instrText xml:space="preserve"> PAGEREF _Toc429035878 \h </w:instrText>
             </w:r>
             <w:r>
               <w:rPr>
@@ -2017,7 +2080,7 @@
               <w:noProof/>
             </w:rPr>
           </w:pPr>
-          <w:hyperlink w:anchor="_Toc428360277" w:history="1">
+          <w:hyperlink w:anchor="_Toc429035879" w:history="1">
             <w:r>
               <w:rPr>
                 <w:rStyle w:val="Hyperlink"/>
@@ -2044,7 +2107,7 @@
                 <w:noProof/>
                 <w:webHidden/>
               </w:rPr>
-              <w:instrText xml:space="preserve"> PAGEREF _Toc428360277 \h </w:instrText>
+              <w:instrText xml:space="preserve"> PAGEREF _Toc429035879 \h </w:instrText>
             </w:r>
             <w:r>
               <w:rPr>
@@ -2086,7 +2149,7 @@
               <w:noProof/>
             </w:rPr>
           </w:pPr>
-          <w:hyperlink w:anchor="_Toc428360278" w:history="1">
+          <w:hyperlink w:anchor="_Toc429035880" w:history="1">
             <w:r>
               <w:rPr>
                 <w:rStyle w:val="Hyperlink"/>
@@ -2113,7 +2176,7 @@
                 <w:noProof/>
                 <w:webHidden/>
               </w:rPr>
-              <w:instrText xml:space="preserve"> PAGEREF _Toc428360278 \h </w:instrText>
+              <w:instrText xml:space="preserve"> PAGEREF _Toc429035880 \h </w:instrText>
             </w:r>
             <w:r>
               <w:rPr>
@@ -2166,7 +2229,7 @@
       <w:pPr>
         <w:pStyle w:val="Heading2"/>
       </w:pPr>
-      <w:bookmarkStart w:id="2" w:name="_Toc428360253"/>
+      <w:bookmarkStart w:id="2" w:name="_Toc429035855"/>
       <w:r>
         <w:t>Getting started</w:t>
       </w:r>
@@ -2361,7 +2424,6 @@
                 <w:szCs w:val="22"/>
               </w:rPr>
             </w:pPr>
-            <w:proofErr w:type="spellStart"/>
             <w:r>
               <w:rPr>
                 <w:rFonts w:asciiTheme="majorHAnsi" w:hAnsiTheme="majorHAnsi" w:cs="Courier New"/>
@@ -2369,9 +2431,8 @@
                 <w:sz w:val="22"/>
                 <w:szCs w:val="22"/>
               </w:rPr>
-              <w:t>MapGeneration</w:t>
-            </w:r>
-            <w:proofErr w:type="spellEnd"/>
+              <w:t>Fixed25K</w:t>
+            </w:r>
           </w:p>
         </w:tc>
         <w:tc>
@@ -2399,61 +2460,7 @@
                 <w:sz w:val="22"/>
                 <w:szCs w:val="22"/>
               </w:rPr>
-              <w:t xml:space="preserve">Contains a python toolbox with tools used to automate the </w:t>
-            </w:r>
-            <w:r>
-              <w:rPr>
-                <w:rFonts w:asciiTheme="majorHAnsi" w:hAnsiTheme="majorHAnsi" w:cs="Courier New"/>
-                <w:color w:val="000000"/>
-                <w:sz w:val="22"/>
-                <w:szCs w:val="22"/>
-              </w:rPr>
-              <w:t>generation of</w:t>
-            </w:r>
-            <w:r>
-              <w:rPr>
-                <w:rFonts w:asciiTheme="majorHAnsi" w:hAnsiTheme="majorHAnsi" w:cs="Courier New"/>
-                <w:color w:val="000000"/>
-                <w:sz w:val="22"/>
-                <w:szCs w:val="22"/>
-              </w:rPr>
-              <w:t xml:space="preserve"> the 25K </w:t>
-            </w:r>
-            <w:r>
-              <w:rPr>
-                <w:rFonts w:asciiTheme="majorHAnsi" w:hAnsiTheme="majorHAnsi" w:cs="Courier New"/>
-                <w:color w:val="000000"/>
-                <w:sz w:val="22"/>
-                <w:szCs w:val="22"/>
-              </w:rPr>
-              <w:t xml:space="preserve">and 50K </w:t>
-            </w:r>
-            <w:r>
-              <w:rPr>
-                <w:rFonts w:asciiTheme="majorHAnsi" w:hAnsiTheme="majorHAnsi" w:cs="Courier New"/>
-                <w:color w:val="000000"/>
-                <w:sz w:val="22"/>
-                <w:szCs w:val="22"/>
-              </w:rPr>
-              <w:t>civilian topographic map product</w:t>
-            </w:r>
-            <w:r>
-              <w:rPr>
-                <w:rFonts w:asciiTheme="majorHAnsi" w:hAnsiTheme="majorHAnsi" w:cs="Courier New"/>
-                <w:color w:val="000000"/>
-                <w:sz w:val="22"/>
-                <w:szCs w:val="22"/>
-              </w:rPr>
-              <w:t>s</w:t>
-            </w:r>
-            <w:r>
-              <w:rPr>
-                <w:rFonts w:asciiTheme="majorHAnsi" w:hAnsiTheme="majorHAnsi" w:cs="Courier New"/>
-                <w:color w:val="000000"/>
-                <w:sz w:val="22"/>
-                <w:szCs w:val="22"/>
-              </w:rPr>
-              <w:t>.</w:t>
+              <w:t>Contains the configurations used to collect data and make civilian topographic map products at a scale of 1:25,000.</w:t>
             </w:r>
           </w:p>
         </w:tc>
@@ -2487,7 +2494,7 @@
                 <w:sz w:val="22"/>
                 <w:szCs w:val="22"/>
               </w:rPr>
-              <w:t>Generalization</w:t>
+              <w:t>Fixed50K</w:t>
             </w:r>
           </w:p>
         </w:tc>
@@ -2516,61 +2523,7 @@
                 <w:sz w:val="22"/>
                 <w:szCs w:val="22"/>
               </w:rPr>
-              <w:t xml:space="preserve">Contains the models and scripts used to generalize the 25K data </w:t>
-            </w:r>
-            <w:r>
-              <w:rPr>
-                <w:rFonts w:asciiTheme="majorHAnsi" w:hAnsiTheme="majorHAnsi" w:cs="Courier New"/>
-                <w:color w:val="000000"/>
-                <w:sz w:val="22"/>
-                <w:szCs w:val="22"/>
-              </w:rPr>
-              <w:t>in</w:t>
-            </w:r>
-            <w:r>
-              <w:rPr>
-                <w:rFonts w:asciiTheme="majorHAnsi" w:hAnsiTheme="majorHAnsi" w:cs="Courier New"/>
-                <w:color w:val="000000"/>
-                <w:sz w:val="22"/>
-                <w:szCs w:val="22"/>
-              </w:rPr>
-              <w:t xml:space="preserve">to </w:t>
-            </w:r>
-            <w:r>
-              <w:rPr>
-                <w:rFonts w:asciiTheme="majorHAnsi" w:hAnsiTheme="majorHAnsi" w:cs="Courier New"/>
-                <w:color w:val="000000"/>
-                <w:sz w:val="22"/>
-                <w:szCs w:val="22"/>
-              </w:rPr>
-              <w:t xml:space="preserve">a </w:t>
-            </w:r>
-            <w:r>
-              <w:rPr>
-                <w:rFonts w:asciiTheme="majorHAnsi" w:hAnsiTheme="majorHAnsi" w:cs="Courier New"/>
-                <w:color w:val="000000"/>
-                <w:sz w:val="22"/>
-                <w:szCs w:val="22"/>
-              </w:rPr>
-              <w:t>50K</w:t>
-            </w:r>
-            <w:r>
-              <w:rPr>
-                <w:rFonts w:asciiTheme="majorHAnsi" w:hAnsiTheme="majorHAnsi" w:cs="Courier New"/>
-                <w:color w:val="000000"/>
-                <w:sz w:val="22"/>
-                <w:szCs w:val="22"/>
-              </w:rPr>
-              <w:t xml:space="preserve"> cartographic ready data</w:t>
-            </w:r>
-            <w:r>
-              <w:rPr>
-                <w:rFonts w:asciiTheme="majorHAnsi" w:hAnsiTheme="majorHAnsi" w:cs="Courier New"/>
-                <w:color w:val="000000"/>
-                <w:sz w:val="22"/>
-                <w:szCs w:val="22"/>
-              </w:rPr>
-              <w:t>.</w:t>
+              <w:t>Fixed50K</w:t>
             </w:r>
           </w:p>
         </w:tc>
@@ -2604,7 +2557,7 @@
                 <w:sz w:val="22"/>
                 <w:szCs w:val="22"/>
               </w:rPr>
-              <w:t>Fixed50K</w:t>
+              <w:t>Generalization</w:t>
             </w:r>
           </w:p>
         </w:tc>
@@ -2633,43 +2586,7 @@
                 <w:sz w:val="22"/>
                 <w:szCs w:val="22"/>
               </w:rPr>
-              <w:t>Contains the configurations used to make civilian topographic map products</w:t>
-            </w:r>
-            <w:r>
-              <w:rPr>
-                <w:rFonts w:asciiTheme="majorHAnsi" w:hAnsiTheme="majorHAnsi" w:cs="Courier New"/>
-                <w:color w:val="000000"/>
-                <w:sz w:val="22"/>
-                <w:szCs w:val="22"/>
-              </w:rPr>
-              <w:t xml:space="preserve"> at a scale of 1:</w:t>
-            </w:r>
-            <w:r>
-              <w:rPr>
-                <w:rFonts w:asciiTheme="majorHAnsi" w:hAnsiTheme="majorHAnsi" w:cs="Courier New"/>
-                <w:color w:val="000000"/>
-                <w:sz w:val="22"/>
-                <w:szCs w:val="22"/>
-              </w:rPr>
-              <w:t>5</w:t>
-            </w:r>
-            <w:r>
-              <w:rPr>
-                <w:rFonts w:asciiTheme="majorHAnsi" w:hAnsiTheme="majorHAnsi" w:cs="Courier New"/>
-                <w:color w:val="000000"/>
-                <w:sz w:val="22"/>
-                <w:szCs w:val="22"/>
-              </w:rPr>
-              <w:t>0</w:t>
-            </w:r>
-            <w:r>
-              <w:rPr>
-                <w:rFonts w:asciiTheme="majorHAnsi" w:hAnsiTheme="majorHAnsi" w:cs="Courier New"/>
-                <w:color w:val="000000"/>
-                <w:sz w:val="22"/>
-                <w:szCs w:val="22"/>
-              </w:rPr>
-              <w:t>,000.</w:t>
+              <w:t>Contains the models and scripts used to generalize data into a 50K cartographic ready data.</w:t>
             </w:r>
           </w:p>
         </w:tc>
@@ -2696,6 +2613,7 @@
                 <w:szCs w:val="22"/>
               </w:rPr>
             </w:pPr>
+            <w:proofErr w:type="spellStart"/>
             <w:r>
               <w:rPr>
                 <w:rFonts w:asciiTheme="majorHAnsi" w:hAnsiTheme="majorHAnsi" w:cs="Courier New"/>
@@ -2703,8 +2621,9 @@
                 <w:sz w:val="22"/>
                 <w:szCs w:val="22"/>
               </w:rPr>
-              <w:t>Fixed25K</w:t>
-            </w:r>
+              <w:t>MapGeneration</w:t>
+            </w:r>
+            <w:proofErr w:type="spellEnd"/>
           </w:p>
         </w:tc>
         <w:tc>
@@ -2732,7 +2651,7 @@
                 <w:sz w:val="22"/>
                 <w:szCs w:val="22"/>
               </w:rPr>
-              <w:t>Contains the c</w:t>
+              <w:t xml:space="preserve">Contains a python toolbox with tools used to automate the </w:t>
             </w:r>
             <w:r>
               <w:rPr>
@@ -2741,7 +2660,7 @@
                 <w:sz w:val="22"/>
                 <w:szCs w:val="22"/>
               </w:rPr>
-              <w:t>onf</w:t>
+              <w:t>generation of</w:t>
             </w:r>
             <w:r>
               <w:rPr>
@@ -2750,7 +2669,7 @@
                 <w:sz w:val="22"/>
                 <w:szCs w:val="22"/>
               </w:rPr>
-              <w:t xml:space="preserve">igurations </w:t>
+              <w:t xml:space="preserve"> the 25K </w:t>
             </w:r>
             <w:r>
               <w:rPr>
@@ -2759,7 +2678,7 @@
                 <w:sz w:val="22"/>
                 <w:szCs w:val="22"/>
               </w:rPr>
-              <w:t>used</w:t>
+              <w:t xml:space="preserve">and 50K </w:t>
             </w:r>
             <w:r>
               <w:rPr>
@@ -2768,7 +2687,7 @@
                 <w:sz w:val="22"/>
                 <w:szCs w:val="22"/>
               </w:rPr>
-              <w:t xml:space="preserve"> to collect</w:t>
+              <w:t>civilian topographic map product</w:t>
             </w:r>
             <w:r>
               <w:rPr>
@@ -2777,7 +2696,7 @@
                 <w:sz w:val="22"/>
                 <w:szCs w:val="22"/>
               </w:rPr>
-              <w:t xml:space="preserve"> data and make civilian topographic map product</w:t>
+              <w:t>s</w:t>
             </w:r>
             <w:r>
               <w:rPr>
@@ -2786,16 +2705,7 @@
                 <w:sz w:val="22"/>
                 <w:szCs w:val="22"/>
               </w:rPr>
-              <w:t>s</w:t>
-            </w:r>
-            <w:r>
-              <w:rPr>
-                <w:rFonts w:asciiTheme="majorHAnsi" w:hAnsiTheme="majorHAnsi" w:cs="Courier New"/>
-                <w:color w:val="000000"/>
-                <w:sz w:val="22"/>
-                <w:szCs w:val="22"/>
-              </w:rPr>
-              <w:t xml:space="preserve"> at a scale of 1:25,000.</w:t>
+              <w:t>.</w:t>
             </w:r>
           </w:p>
         </w:tc>
@@ -2858,16 +2768,7 @@
                 <w:sz w:val="22"/>
                 <w:szCs w:val="22"/>
               </w:rPr>
-              <w:t>The product library database which contains</w:t>
-            </w:r>
-            <w:r>
-              <w:rPr>
-                <w:rFonts w:asciiTheme="majorHAnsi" w:hAnsiTheme="majorHAnsi" w:cs="Courier New"/>
-                <w:color w:val="000000"/>
-                <w:sz w:val="22"/>
-                <w:szCs w:val="22"/>
-              </w:rPr>
-              <w:t xml:space="preserve"> the business rules for editing and cartography that are need</w:t>
+              <w:t>The product library database which contains the business rules for editing and cartography that are need</w:t>
             </w:r>
             <w:r>
               <w:rPr>
@@ -2949,27 +2850,7 @@
                 <w:sz w:val="22"/>
                 <w:szCs w:val="22"/>
               </w:rPr>
-              <w:t xml:space="preserve">Contains the </w:t>
-            </w:r>
-            <w:proofErr w:type="spellStart"/>
-            <w:r>
-              <w:rPr>
-                <w:rFonts w:asciiTheme="majorHAnsi" w:hAnsiTheme="majorHAnsi" w:cs="Courier New"/>
-                <w:color w:val="000000"/>
-                <w:sz w:val="22"/>
-                <w:szCs w:val="22"/>
-              </w:rPr>
-              <w:t>symbology</w:t>
-            </w:r>
-            <w:proofErr w:type="spellEnd"/>
-            <w:r>
-              <w:rPr>
-                <w:rFonts w:asciiTheme="majorHAnsi" w:hAnsiTheme="majorHAnsi" w:cs="Courier New"/>
-                <w:color w:val="000000"/>
-                <w:sz w:val="22"/>
-                <w:szCs w:val="22"/>
-              </w:rPr>
-              <w:t xml:space="preserve"> style for all scales of civilian topographic map products.</w:t>
+              <w:t>Contains the symbology style for all scales of civilian topographic map products.</w:t>
             </w:r>
           </w:p>
         </w:tc>
@@ -3029,7 +2910,7 @@
       <w:pPr>
         <w:pStyle w:val="Heading2"/>
       </w:pPr>
-      <w:bookmarkStart w:id="3" w:name="_Toc428360254"/>
+      <w:bookmarkStart w:id="3" w:name="_Toc429035856"/>
       <w:r>
         <w:t>Styles</w:t>
       </w:r>
@@ -3050,25 +2931,7 @@
           <w:bCs/>
           <w:color w:val="000000" w:themeColor="text1"/>
         </w:rPr>
-        <w:t xml:space="preserve">The Styles directory contains the </w:t>
-      </w:r>
-      <w:proofErr w:type="spellStart"/>
-      <w:r>
-        <w:rPr>
-          <w:rFonts w:asciiTheme="majorHAnsi" w:eastAsiaTheme="majorEastAsia" w:hAnsiTheme="majorHAnsi" w:cstheme="majorBidi"/>
-          <w:bCs/>
-          <w:color w:val="000000" w:themeColor="text1"/>
-        </w:rPr>
-        <w:t>symbology</w:t>
-      </w:r>
-      <w:proofErr w:type="spellEnd"/>
-      <w:r>
-        <w:rPr>
-          <w:rFonts w:asciiTheme="majorHAnsi" w:eastAsiaTheme="majorEastAsia" w:hAnsiTheme="majorHAnsi" w:cstheme="majorBidi"/>
-          <w:bCs/>
-          <w:color w:val="000000" w:themeColor="text1"/>
-        </w:rPr>
-        <w:t xml:space="preserve"> style for all scales of civilian topographic map products.</w:t>
+        <w:t>The Styles directory contains the symbology style for all scales of civilian topographic map products.</w:t>
       </w:r>
     </w:p>
     <w:p>
@@ -3076,7 +2939,7 @@
         <w:pStyle w:val="Heading3"/>
       </w:pPr>
       <w:bookmarkStart w:id="4" w:name="_Setting_up_CTM"/>
-      <w:bookmarkStart w:id="5" w:name="_Toc428360255"/>
+      <w:bookmarkStart w:id="5" w:name="_Toc429035857"/>
       <w:bookmarkEnd w:id="4"/>
       <w:r>
         <w:t xml:space="preserve">Setting up </w:t>
@@ -3314,7 +3177,7 @@
       <w:pPr>
         <w:pStyle w:val="Heading2"/>
       </w:pPr>
-      <w:bookmarkStart w:id="6" w:name="_Toc428360256"/>
+      <w:bookmarkStart w:id="6" w:name="_Toc429035858"/>
       <w:r>
         <w:t>Product Library</w:t>
       </w:r>
@@ -3591,7 +3454,7 @@
         <w:pStyle w:val="Heading3"/>
       </w:pPr>
       <w:bookmarkStart w:id="7" w:name="_Setting_up_the"/>
-      <w:bookmarkStart w:id="8" w:name="_Toc428360257"/>
+      <w:bookmarkStart w:id="8" w:name="_Toc429035859"/>
       <w:bookmarkEnd w:id="7"/>
       <w:r>
         <w:t xml:space="preserve">Setting up </w:t>
@@ -3909,7 +3772,7 @@
       <w:pPr>
         <w:pStyle w:val="Heading2"/>
       </w:pPr>
-      <w:bookmarkStart w:id="9" w:name="_Toc428360258"/>
+      <w:bookmarkStart w:id="9" w:name="_Toc429035860"/>
       <w:r>
         <w:t>Fixed</w:t>
       </w:r>
@@ -4323,27 +4186,7 @@
                 <w:sz w:val="22"/>
                 <w:szCs w:val="22"/>
               </w:rPr>
-              <w:t xml:space="preserve">Contains Grid XML files used by the Grids and </w:t>
-            </w:r>
-            <w:proofErr w:type="spellStart"/>
-            <w:r>
-              <w:rPr>
-                <w:rFonts w:asciiTheme="majorHAnsi" w:hAnsiTheme="majorHAnsi" w:cs="Courier New"/>
-                <w:color w:val="000000"/>
-                <w:sz w:val="22"/>
-                <w:szCs w:val="22"/>
-              </w:rPr>
-              <w:t>Graticules</w:t>
-            </w:r>
-            <w:proofErr w:type="spellEnd"/>
-            <w:r>
-              <w:rPr>
-                <w:rFonts w:asciiTheme="majorHAnsi" w:hAnsiTheme="majorHAnsi" w:cs="Courier New"/>
-                <w:color w:val="000000"/>
-                <w:sz w:val="22"/>
-                <w:szCs w:val="22"/>
-              </w:rPr>
-              <w:t xml:space="preserve"> GP tool to create cartographic grids appropriate for the 25K civilian topographic map product.</w:t>
+              <w:t>Contains Grid XML files used by the Grids and Graticules GP tool to create cartographic grids appropriate for the 25K civilian topographic map product.</w:t>
             </w:r>
           </w:p>
         </w:tc>
@@ -4394,6 +4237,7 @@
                 <w:lang w:val="fr-FR"/>
               </w:rPr>
             </w:pPr>
+            <w:proofErr w:type="spellStart"/>
             <w:r>
               <w:rPr>
                 <w:rFonts w:asciiTheme="majorHAnsi" w:hAnsiTheme="majorHAnsi" w:cs="Courier New"/>
@@ -4402,7 +4246,18 @@
                 <w:szCs w:val="22"/>
                 <w:lang w:val="fr-FR"/>
               </w:rPr>
-              <w:t xml:space="preserve">Map </w:t>
+              <w:t>Map</w:t>
+            </w:r>
+            <w:proofErr w:type="spellEnd"/>
+            <w:r>
+              <w:rPr>
+                <w:rFonts w:asciiTheme="majorHAnsi" w:hAnsiTheme="majorHAnsi" w:cs="Courier New"/>
+                <w:color w:val="000000"/>
+                <w:sz w:val="22"/>
+                <w:szCs w:val="22"/>
+                <w:lang w:val="fr-FR"/>
+              </w:rPr>
+              <w:t xml:space="preserve"> </w:t>
             </w:r>
             <w:proofErr w:type="spellStart"/>
             <w:r>
@@ -4741,7 +4596,7 @@
       <w:pPr>
         <w:pStyle w:val="Heading2"/>
       </w:pPr>
-      <w:bookmarkStart w:id="10" w:name="_Toc428360259"/>
+      <w:bookmarkStart w:id="10" w:name="_Toc429035861"/>
       <w:r>
         <w:t>F</w:t>
       </w:r>
@@ -5148,27 +5003,7 @@
                 <w:sz w:val="22"/>
                 <w:szCs w:val="22"/>
               </w:rPr>
-              <w:t xml:space="preserve">Contains Grid XML files used by the Grids and </w:t>
-            </w:r>
-            <w:proofErr w:type="spellStart"/>
-            <w:r>
-              <w:rPr>
-                <w:rFonts w:asciiTheme="majorHAnsi" w:hAnsiTheme="majorHAnsi" w:cs="Courier New"/>
-                <w:color w:val="000000"/>
-                <w:sz w:val="22"/>
-                <w:szCs w:val="22"/>
-              </w:rPr>
-              <w:t>Graticules</w:t>
-            </w:r>
-            <w:proofErr w:type="spellEnd"/>
-            <w:r>
-              <w:rPr>
-                <w:rFonts w:asciiTheme="majorHAnsi" w:hAnsiTheme="majorHAnsi" w:cs="Courier New"/>
-                <w:color w:val="000000"/>
-                <w:sz w:val="22"/>
-                <w:szCs w:val="22"/>
-              </w:rPr>
-              <w:t xml:space="preserve"> GP tool to create cartogra</w:t>
+              <w:t>Contains Grid XML files used by the Grids and Graticules GP tool to create cartogra</w:t>
             </w:r>
             <w:r>
               <w:rPr>
@@ -5255,6 +5090,7 @@
                 <w:lang w:val="fr-FR"/>
               </w:rPr>
             </w:pPr>
+            <w:proofErr w:type="spellStart"/>
             <w:r>
               <w:rPr>
                 <w:rFonts w:asciiTheme="majorHAnsi" w:hAnsiTheme="majorHAnsi" w:cs="Courier New"/>
@@ -5263,7 +5099,18 @@
                 <w:szCs w:val="22"/>
                 <w:lang w:val="fr-FR"/>
               </w:rPr>
-              <w:t xml:space="preserve">Map </w:t>
+              <w:t>Map</w:t>
+            </w:r>
+            <w:proofErr w:type="spellEnd"/>
+            <w:r>
+              <w:rPr>
+                <w:rFonts w:asciiTheme="majorHAnsi" w:hAnsiTheme="majorHAnsi" w:cs="Courier New"/>
+                <w:color w:val="000000"/>
+                <w:sz w:val="22"/>
+                <w:szCs w:val="22"/>
+                <w:lang w:val="fr-FR"/>
+              </w:rPr>
+              <w:t xml:space="preserve"> </w:t>
             </w:r>
             <w:proofErr w:type="spellStart"/>
             <w:r>
@@ -5535,7 +5382,7 @@
       <w:pPr>
         <w:pStyle w:val="Heading2"/>
       </w:pPr>
-      <w:bookmarkStart w:id="11" w:name="_Toc428360260"/>
+      <w:bookmarkStart w:id="11" w:name="_Toc429035862"/>
       <w:r>
         <w:t>Editing</w:t>
       </w:r>
@@ -5717,7 +5564,7 @@
         <w:pStyle w:val="Heading3"/>
       </w:pPr>
       <w:bookmarkStart w:id="12" w:name="_Accessing_the_sample"/>
-      <w:bookmarkStart w:id="13" w:name="_Toc428360261"/>
+      <w:bookmarkStart w:id="13" w:name="_Toc429035863"/>
       <w:bookmarkEnd w:id="12"/>
       <w:r>
         <w:t>Accessing the sample data</w:t>
@@ -5918,7 +5765,7 @@
       <w:pPr>
         <w:pStyle w:val="Heading3"/>
       </w:pPr>
-      <w:bookmarkStart w:id="14" w:name="_Toc428360262"/>
+      <w:bookmarkStart w:id="14" w:name="_Toc429035864"/>
       <w:r>
         <w:t>Viewing the field configurations</w:t>
       </w:r>
@@ -6156,7 +6003,7 @@
       <w:pPr>
         <w:pStyle w:val="Heading3"/>
       </w:pPr>
-      <w:bookmarkStart w:id="15" w:name="_Toc428360263"/>
+      <w:bookmarkStart w:id="15" w:name="_Toc429035865"/>
       <w:r>
         <w:t>Setting</w:t>
       </w:r>
@@ -6465,7 +6312,7 @@
       <w:pPr>
         <w:pStyle w:val="Heading3"/>
       </w:pPr>
-      <w:bookmarkStart w:id="16" w:name="_Toc428360264"/>
+      <w:bookmarkStart w:id="16" w:name="_Toc429035866"/>
       <w:r>
         <w:lastRenderedPageBreak/>
         <w:t>Working with edit templates</w:t>
@@ -6704,7 +6551,7 @@
         <w:pStyle w:val="Heading3"/>
       </w:pPr>
       <w:bookmarkStart w:id="17" w:name="_Validating_features"/>
-      <w:bookmarkStart w:id="18" w:name="_Toc428360265"/>
+      <w:bookmarkStart w:id="18" w:name="_Toc429035867"/>
       <w:bookmarkEnd w:id="17"/>
       <w:r>
         <w:t>Validating features</w:t>
@@ -7318,7 +7165,7 @@
       <w:pPr>
         <w:pStyle w:val="Heading2"/>
       </w:pPr>
-      <w:bookmarkStart w:id="19" w:name="_Toc428360266"/>
+      <w:bookmarkStart w:id="19" w:name="_Toc429035868"/>
       <w:r>
         <w:t>Creating a new</w:t>
       </w:r>
@@ -7541,7 +7388,7 @@
       <w:pPr>
         <w:pStyle w:val="Heading3"/>
       </w:pPr>
-      <w:bookmarkStart w:id="21" w:name="_Toc428360267"/>
+      <w:bookmarkStart w:id="21" w:name="_Toc429035869"/>
       <w:r>
         <w:t>Create a new</w:t>
       </w:r>
@@ -7711,31 +7558,55 @@
           <w:bCs/>
           <w:color w:val="000000" w:themeColor="text1"/>
         </w:rPr>
-        <w:t>&lt;your location&gt;\Fixed25K\Schema\CTM</w:t>
-      </w:r>
-      <w:r>
-        <w:rPr>
-          <w:rFonts w:asciiTheme="majorHAnsi" w:eastAsiaTheme="majorEastAsia" w:hAnsiTheme="majorHAnsi" w:cstheme="majorBidi"/>
-          <w:bCs/>
-          <w:color w:val="000000" w:themeColor="text1"/>
-        </w:rPr>
-        <w:t>_1_0</w:t>
-      </w:r>
-      <w:r>
-        <w:rPr>
-          <w:rFonts w:asciiTheme="majorHAnsi" w:eastAsiaTheme="majorEastAsia" w:hAnsiTheme="majorHAnsi" w:cstheme="majorBidi"/>
-          <w:bCs/>
-          <w:color w:val="000000" w:themeColor="text1"/>
-        </w:rPr>
-        <w:t>.xml</w:t>
-      </w:r>
-      <w:r>
-        <w:rPr>
-          <w:rFonts w:asciiTheme="majorHAnsi" w:eastAsiaTheme="majorEastAsia" w:hAnsiTheme="majorHAnsi" w:cstheme="majorBidi"/>
-          <w:bCs/>
-          <w:color w:val="000000" w:themeColor="text1"/>
-        </w:rPr>
-        <w:t xml:space="preserve"> is a geodatabase schema workspace xml which contains the data model schema for CTM.  I</w:t>
+        <w:t xml:space="preserve">Choose the appropriate schema xml file from </w:t>
+      </w:r>
+      <w:r>
+        <w:rPr>
+          <w:rFonts w:asciiTheme="majorHAnsi" w:eastAsiaTheme="majorEastAsia" w:hAnsiTheme="majorHAnsi" w:cstheme="majorBidi"/>
+          <w:bCs/>
+          <w:color w:val="000000" w:themeColor="text1"/>
+        </w:rPr>
+        <w:t>&lt;your location&gt;\Fixed25K\Schema\</w:t>
+      </w:r>
+      <w:r>
+        <w:rPr>
+          <w:rFonts w:asciiTheme="majorHAnsi" w:eastAsiaTheme="majorEastAsia" w:hAnsiTheme="majorHAnsi" w:cstheme="majorBidi"/>
+          <w:bCs/>
+          <w:color w:val="000000" w:themeColor="text1"/>
+        </w:rPr>
+        <w:t>.  The schemas are numbered with edition numbers, unless you need a previous version to</w:t>
+      </w:r>
+      <w:r>
+        <w:rPr>
+          <w:rFonts w:asciiTheme="majorHAnsi" w:eastAsiaTheme="majorEastAsia" w:hAnsiTheme="majorHAnsi" w:cstheme="majorBidi"/>
+          <w:bCs/>
+          <w:color w:val="000000" w:themeColor="text1"/>
+        </w:rPr>
+        <w:t xml:space="preserve"> match the requirements of a project, use the latest version of the schema.   The schemas are</w:t>
+      </w:r>
+      <w:r>
+        <w:rPr>
+          <w:rFonts w:asciiTheme="majorHAnsi" w:eastAsiaTheme="majorEastAsia" w:hAnsiTheme="majorHAnsi" w:cstheme="majorBidi"/>
+          <w:bCs/>
+          <w:color w:val="000000" w:themeColor="text1"/>
+        </w:rPr>
+        <w:t xml:space="preserve"> geodatabase schema workspace xml </w:t>
+      </w:r>
+      <w:r>
+        <w:rPr>
+          <w:rFonts w:asciiTheme="majorHAnsi" w:eastAsiaTheme="majorEastAsia" w:hAnsiTheme="majorHAnsi" w:cstheme="majorBidi"/>
+          <w:bCs/>
+          <w:color w:val="000000" w:themeColor="text1"/>
+        </w:rPr>
+        <w:t xml:space="preserve">files </w:t>
+      </w:r>
+      <w:r>
+        <w:rPr>
+          <w:rFonts w:asciiTheme="majorHAnsi" w:eastAsiaTheme="majorEastAsia" w:hAnsiTheme="majorHAnsi" w:cstheme="majorBidi"/>
+          <w:bCs/>
+          <w:color w:val="000000" w:themeColor="text1"/>
+        </w:rPr>
+        <w:t>which contains the data model schema for CTM.  I</w:t>
       </w:r>
       <w:r>
         <w:rPr>
@@ -7768,6 +7639,7 @@
           <w:bCs/>
           <w:color w:val="000000" w:themeColor="text1"/>
         </w:rPr>
+        <w:lastRenderedPageBreak/>
         <w:t xml:space="preserve">See: </w:t>
       </w:r>
       <w:hyperlink r:id="rId18" w:history="1">
@@ -7832,7 +7704,6 @@
           <w:bCs/>
           <w:color w:val="000000" w:themeColor="text1"/>
         </w:rPr>
-        <w:lastRenderedPageBreak/>
         <w:t>&lt;your location&gt;\Fixed25K\Schema\</w:t>
       </w:r>
       <w:proofErr w:type="spellStart"/>
@@ -8015,7 +7886,7 @@
       <w:pPr>
         <w:pStyle w:val="Heading3"/>
       </w:pPr>
-      <w:bookmarkStart w:id="22" w:name="_Toc428360268"/>
+      <w:bookmarkStart w:id="22" w:name="_Toc429035870"/>
       <w:r>
         <w:t>Loading data into CTM</w:t>
       </w:r>
@@ -8114,7 +7985,7 @@
       <w:pPr>
         <w:pStyle w:val="Heading3"/>
       </w:pPr>
-      <w:bookmarkStart w:id="23" w:name="_Toc428360269"/>
+      <w:bookmarkStart w:id="23" w:name="_Toc429035871"/>
       <w:r>
         <w:t>Link the CTM database to the configuration rules</w:t>
       </w:r>
@@ -8494,27 +8365,77 @@
       <w:r>
         <w:rPr>
           <w:rFonts w:asciiTheme="majorHAnsi" w:eastAsiaTheme="majorEastAsia" w:hAnsiTheme="majorHAnsi" w:cstheme="majorBidi"/>
-          <w:b/>
-          <w:bCs/>
-          <w:color w:val="000000" w:themeColor="text1"/>
-        </w:rPr>
-        <w:t>CTM (1.0.0.0)</w:t>
-      </w:r>
-      <w:r>
-        <w:rPr>
-          <w:rFonts w:asciiTheme="majorHAnsi" w:eastAsiaTheme="majorEastAsia" w:hAnsiTheme="majorHAnsi" w:cstheme="majorBidi"/>
-          <w:bCs/>
-          <w:color w:val="000000" w:themeColor="text1"/>
-        </w:rPr>
-        <w:t xml:space="preserve"> and click OK</w:t>
+          <w:bCs/>
+          <w:color w:val="000000" w:themeColor="text1"/>
+        </w:rPr>
+        <w:t xml:space="preserve">the </w:t>
+      </w:r>
+      <w:r>
+        <w:rPr>
+          <w:rFonts w:asciiTheme="majorHAnsi" w:eastAsiaTheme="majorEastAsia" w:hAnsiTheme="majorHAnsi" w:cstheme="majorBidi"/>
+          <w:bCs/>
+          <w:color w:val="000000" w:themeColor="text1"/>
+        </w:rPr>
+        <w:t>data model</w:t>
+      </w:r>
+      <w:r>
+        <w:rPr>
+          <w:rFonts w:asciiTheme="majorHAnsi" w:eastAsiaTheme="majorEastAsia" w:hAnsiTheme="majorHAnsi" w:cstheme="majorBidi"/>
+          <w:bCs/>
+          <w:color w:val="000000" w:themeColor="text1"/>
+        </w:rPr>
+        <w:t xml:space="preserve"> version that matches the schema you used when creating the database</w:t>
+      </w:r>
+      <w:r>
+        <w:rPr>
+          <w:rFonts w:asciiTheme="majorHAnsi" w:eastAsiaTheme="majorEastAsia" w:hAnsiTheme="majorHAnsi" w:cstheme="majorBidi"/>
+          <w:bCs/>
+          <w:color w:val="000000" w:themeColor="text1"/>
+        </w:rPr>
+        <w:t xml:space="preserve"> </w:t>
+      </w:r>
+      <w:r>
+        <w:rPr>
+          <w:rFonts w:asciiTheme="majorHAnsi" w:eastAsiaTheme="majorEastAsia" w:hAnsiTheme="majorHAnsi" w:cstheme="majorBidi"/>
+          <w:bCs/>
+          <w:color w:val="000000" w:themeColor="text1"/>
+        </w:rPr>
+        <w:t>and click OK</w:t>
+      </w:r>
+      <w:r>
+        <w:rPr>
+          <w:rFonts w:asciiTheme="majorHAnsi" w:eastAsiaTheme="majorEastAsia" w:hAnsiTheme="majorHAnsi" w:cstheme="majorBidi"/>
+          <w:bCs/>
+          <w:color w:val="000000" w:themeColor="text1"/>
+        </w:rPr>
+        <w:t xml:space="preserve">.  The Data Model versions are named to match the schema names so if you used the CTM_1.0.XML to create the database, use the </w:t>
+      </w:r>
+      <w:proofErr w:type="gramStart"/>
+      <w:r>
+        <w:rPr>
+          <w:rFonts w:asciiTheme="majorHAnsi" w:eastAsiaTheme="majorEastAsia" w:hAnsiTheme="majorHAnsi" w:cstheme="majorBidi"/>
+          <w:bCs/>
+          <w:color w:val="000000" w:themeColor="text1"/>
+        </w:rPr>
+        <w:t>CTM(</w:t>
+      </w:r>
+      <w:proofErr w:type="gramEnd"/>
+      <w:r>
+        <w:rPr>
+          <w:rFonts w:asciiTheme="majorHAnsi" w:eastAsiaTheme="majorEastAsia" w:hAnsiTheme="majorHAnsi" w:cstheme="majorBidi"/>
+          <w:bCs/>
+          <w:color w:val="000000" w:themeColor="text1"/>
+        </w:rPr>
+        <w:t xml:space="preserve">1.0.0.0) data model version.  </w:t>
       </w:r>
     </w:p>
     <w:p>
       <w:pPr>
         <w:pStyle w:val="Heading2"/>
       </w:pPr>
-      <w:bookmarkStart w:id="24" w:name="_Toc428360270"/>
-      <w:r>
+      <w:bookmarkStart w:id="24" w:name="_Toc429035872"/>
+      <w:r>
+        <w:lastRenderedPageBreak/>
         <w:t>Validating</w:t>
       </w:r>
       <w:r>
@@ -8537,16 +8458,7 @@
           <w:bCs/>
           <w:color w:val="000000" w:themeColor="text1"/>
         </w:rPr>
-        <w:t>Quality control is an important part of producing authoritative data.  Data Reviewer allows you to encapsulate data quality rules in a batch job which can be automatically run against your data.  Data Reviewer also provides a framework for data validation which allows you to track data errors an anomalies as they are found, fixed, and verified.  A number of quality control rules have been pre-</w:t>
-      </w:r>
-      <w:r>
-        <w:rPr>
-          <w:rFonts w:asciiTheme="majorHAnsi" w:eastAsiaTheme="majorEastAsia" w:hAnsiTheme="majorHAnsi" w:cstheme="majorBidi"/>
-          <w:bCs/>
-          <w:color w:val="000000" w:themeColor="text1"/>
-        </w:rPr>
-        <w:lastRenderedPageBreak/>
-        <w:t xml:space="preserve">configured for validating the quality of the CTM data.  If you already executed the </w:t>
+        <w:t xml:space="preserve">Quality control is an important part of producing authoritative data.  Data Reviewer allows you to encapsulate data quality rules in a batch job which can be automatically run against your data.  Data Reviewer also provides a framework for data validation which allows you to track data errors an anomalies as they are found, fixed, and verified.  A number of quality control rules have been pre-configured for validating the quality of the CTM data.  If you already executed the </w:t>
       </w:r>
       <w:hyperlink w:anchor="_Validating_features" w:history="1">
         <w:r>
@@ -8618,7 +8530,7 @@
         </w:rPr>
         <w:t xml:space="preserve"> </w:t>
       </w:r>
-      <w:bookmarkStart w:id="25" w:name="_Toc428360271"/>
+      <w:bookmarkStart w:id="25" w:name="_Toc429035873"/>
       <w:r>
         <w:t>Create a Reviewer Workspace and Session</w:t>
       </w:r>
@@ -9186,6 +9098,7 @@
           <w:bCs/>
           <w:color w:val="000000" w:themeColor="text1"/>
         </w:rPr>
+        <w:lastRenderedPageBreak/>
         <w:t>Click Start Session.</w:t>
       </w:r>
     </w:p>
@@ -9286,9 +9199,8 @@
       <w:pPr>
         <w:pStyle w:val="Heading3"/>
       </w:pPr>
-      <w:bookmarkStart w:id="26" w:name="_Toc428360272"/>
-      <w:r>
-        <w:lastRenderedPageBreak/>
+      <w:bookmarkStart w:id="26" w:name="_Toc429035874"/>
+      <w:r>
         <w:t>Validating data with a batch job</w:t>
       </w:r>
       <w:bookmarkEnd w:id="26"/>
@@ -10041,7 +9953,7 @@
       <w:pPr>
         <w:pStyle w:val="Heading3"/>
       </w:pPr>
-      <w:bookmarkStart w:id="27" w:name="_Toc428360273"/>
+      <w:bookmarkStart w:id="27" w:name="_Toc429035875"/>
       <w:r>
         <w:t>Exploring Errors</w:t>
       </w:r>
@@ -10101,6 +10013,7 @@
           <w:bCs/>
           <w:color w:val="000000" w:themeColor="text1"/>
         </w:rPr>
+        <w:lastRenderedPageBreak/>
         <w:t xml:space="preserve">Click the </w:t>
       </w:r>
       <w:r>
@@ -10187,7 +10100,6 @@
           <w:bCs/>
           <w:color w:val="000000" w:themeColor="text1"/>
         </w:rPr>
-        <w:lastRenderedPageBreak/>
         <w:t xml:space="preserve">Select the </w:t>
       </w:r>
       <w:r>
@@ -10451,12 +10363,12 @@
       <w:pPr>
         <w:pStyle w:val="Heading2"/>
       </w:pPr>
-      <w:bookmarkStart w:id="28" w:name="_Toc428360274"/>
+      <w:bookmarkStart w:id="28" w:name="_Toc429035876"/>
       <w:r>
         <w:t>Creating</w:t>
       </w:r>
       <w:r>
-        <w:t xml:space="preserve"> Civilian Topographic Map Fixed 25K Cartographic Product</w:t>
+        <w:t xml:space="preserve"> Civilian Topographic Map Cartographic Product</w:t>
       </w:r>
       <w:r>
         <w:t>s</w:t>
@@ -10486,7 +10398,7 @@
         <w:pStyle w:val="Heading3"/>
       </w:pPr>
       <w:bookmarkStart w:id="29" w:name="_Exploring_the_25K"/>
-      <w:bookmarkStart w:id="30" w:name="_Toc428360275"/>
+      <w:bookmarkStart w:id="30" w:name="_Toc429035877"/>
       <w:bookmarkEnd w:id="29"/>
       <w:r>
         <w:t>Exploring the 25K Map Template</w:t>
@@ -10720,17 +10632,9 @@
       <w:pPr>
         <w:pStyle w:val="Heading3"/>
       </w:pPr>
-      <w:bookmarkStart w:id="31" w:name="_Toc428360276"/>
-      <w:r>
-        <w:t xml:space="preserve">Applying 25K </w:t>
-      </w:r>
-      <w:proofErr w:type="spellStart"/>
-      <w:r>
-        <w:t>symbology</w:t>
-      </w:r>
-      <w:proofErr w:type="spellEnd"/>
-      <w:r>
-        <w:t xml:space="preserve"> to the data</w:t>
+      <w:bookmarkStart w:id="31" w:name="_Toc429035878"/>
+      <w:r>
+        <w:t>Applying 25K symbology to the data</w:t>
       </w:r>
       <w:bookmarkEnd w:id="31"/>
     </w:p>
@@ -10805,6 +10709,7 @@
           <w:bCs/>
           <w:color w:val="000000" w:themeColor="text1"/>
         </w:rPr>
+        <w:lastRenderedPageBreak/>
         <w:t xml:space="preserve">If necessary, </w:t>
       </w:r>
       <w:r>
@@ -10971,41 +10876,13 @@
         </w:rPr>
         <w:t xml:space="preserve">Calculate Visual Specifications </w:t>
       </w:r>
-      <w:proofErr w:type="spellStart"/>
-      <w:r>
-        <w:rPr>
-          <w:rFonts w:asciiTheme="majorHAnsi" w:eastAsiaTheme="majorEastAsia" w:hAnsiTheme="majorHAnsi" w:cstheme="majorBidi"/>
-          <w:bCs/>
-          <w:color w:val="000000" w:themeColor="text1"/>
-        </w:rPr>
-        <w:t>geoprocessing</w:t>
-      </w:r>
-      <w:proofErr w:type="spellEnd"/>
-      <w:r>
-        <w:rPr>
-          <w:rFonts w:asciiTheme="majorHAnsi" w:eastAsiaTheme="majorEastAsia" w:hAnsiTheme="majorHAnsi" w:cstheme="majorBidi"/>
-          <w:bCs/>
-          <w:color w:val="000000" w:themeColor="text1"/>
-        </w:rPr>
-        <w:t xml:space="preserve"> tool.  Calculate Visual Specifications is in the Production Mapping Tools\</w:t>
-      </w:r>
-      <w:proofErr w:type="spellStart"/>
-      <w:r>
-        <w:rPr>
-          <w:rFonts w:asciiTheme="majorHAnsi" w:eastAsiaTheme="majorEastAsia" w:hAnsiTheme="majorHAnsi" w:cstheme="majorBidi"/>
-          <w:bCs/>
-          <w:color w:val="000000" w:themeColor="text1"/>
-        </w:rPr>
-        <w:t>Symbology</w:t>
-      </w:r>
-      <w:proofErr w:type="spellEnd"/>
-      <w:r>
-        <w:rPr>
-          <w:rFonts w:asciiTheme="majorHAnsi" w:eastAsiaTheme="majorEastAsia" w:hAnsiTheme="majorHAnsi" w:cstheme="majorBidi"/>
-          <w:bCs/>
-          <w:color w:val="000000" w:themeColor="text1"/>
-        </w:rPr>
-        <w:t xml:space="preserve"> toolset.</w:t>
+      <w:r>
+        <w:rPr>
+          <w:rFonts w:asciiTheme="majorHAnsi" w:eastAsiaTheme="majorEastAsia" w:hAnsiTheme="majorHAnsi" w:cstheme="majorBidi"/>
+          <w:bCs/>
+          <w:color w:val="000000" w:themeColor="text1"/>
+        </w:rPr>
+        <w:t>geoprocessing tool.  Calculate Visual Specifications is in the Production Mapping Tools\Symbology toolset.</w:t>
       </w:r>
     </w:p>
     <w:p>
@@ -11028,7 +10905,6 @@
           <w:bCs/>
           <w:color w:val="000000" w:themeColor="text1"/>
         </w:rPr>
-        <w:lastRenderedPageBreak/>
         <w:t xml:space="preserve">Choose the appropriate Input Features.  If you have updated data, make sure to select all the feature classes that had changes.  To explore how the tool works, choose </w:t>
       </w:r>
       <w:proofErr w:type="spellStart"/>
@@ -11182,7 +11058,7 @@
       <w:pPr>
         <w:pStyle w:val="Heading3"/>
       </w:pPr>
-      <w:bookmarkStart w:id="32" w:name="_Toc428360277"/>
+      <w:bookmarkStart w:id="32" w:name="_Toc429035879"/>
       <w:r>
         <w:t>Creating cartographic products</w:t>
       </w:r>
@@ -11217,21 +11093,7 @@
         <w:rPr>
           <w:rFonts w:asciiTheme="majorHAnsi" w:hAnsiTheme="majorHAnsi"/>
         </w:rPr>
-        <w:t xml:space="preserve"> have been updated and </w:t>
-      </w:r>
-      <w:proofErr w:type="spellStart"/>
-      <w:r>
-        <w:rPr>
-          <w:rFonts w:asciiTheme="majorHAnsi" w:hAnsiTheme="majorHAnsi"/>
-        </w:rPr>
-        <w:t>symbology</w:t>
-      </w:r>
-      <w:proofErr w:type="spellEnd"/>
-      <w:r>
-        <w:rPr>
-          <w:rFonts w:asciiTheme="majorHAnsi" w:hAnsiTheme="majorHAnsi"/>
-        </w:rPr>
-        <w:t xml:space="preserve"> has been applied to the data, you are ready to create output products.  </w:t>
+        <w:t xml:space="preserve"> have been updated and symbology has been applied to the data, you are ready to create output products.  </w:t>
       </w:r>
       <w:r>
         <w:rPr>
@@ -11347,28 +11209,199 @@
         <w:pStyle w:val="ListParagraph"/>
         <w:numPr>
           <w:ilvl w:val="0"/>
-          <w:numId w:val="23"/>
+          <w:numId w:val="29"/>
         </w:numPr>
         <w:spacing w:before="100" w:beforeAutospacing="1" w:after="100" w:afterAutospacing="1"/>
         <w:rPr>
-          <w:rFonts w:asciiTheme="majorHAnsi" w:eastAsiaTheme="majorEastAsia" w:hAnsiTheme="majorHAnsi" w:cstheme="majorBidi"/>
-          <w:bCs/>
-          <w:color w:val="000000" w:themeColor="text1"/>
-        </w:rPr>
-      </w:pPr>
-      <w:r>
-        <w:rPr>
-          <w:rFonts w:asciiTheme="majorHAnsi" w:eastAsiaTheme="majorEastAsia" w:hAnsiTheme="majorHAnsi" w:cstheme="majorBidi"/>
-          <w:bCs/>
-          <w:color w:val="000000" w:themeColor="text1"/>
-        </w:rPr>
-        <w:t xml:space="preserve">If necessary, </w:t>
-      </w:r>
-      <w:r>
-        <w:rPr>
-          <w:rFonts w:asciiTheme="majorHAnsi" w:hAnsiTheme="majorHAnsi" w:cs="Courier New"/>
-        </w:rPr>
-        <w:t>close the CTM25KTemplate.mxd and open a new map document in ArcMap.</w:t>
+          <w:rFonts w:asciiTheme="majorHAnsi" w:hAnsiTheme="majorHAnsi"/>
+        </w:rPr>
+      </w:pPr>
+      <w:r>
+        <w:rPr>
+          <w:rFonts w:asciiTheme="majorHAnsi" w:hAnsiTheme="majorHAnsi"/>
+        </w:rPr>
+        <w:t xml:space="preserve">Make sure you have </w:t>
+      </w:r>
+      <w:r>
+        <w:rPr>
+          <w:rFonts w:asciiTheme="majorHAnsi" w:hAnsiTheme="majorHAnsi"/>
+        </w:rPr>
+        <w:t>data for the maps you wish to produce.</w:t>
+      </w:r>
+    </w:p>
+    <w:p>
+      <w:pPr>
+        <w:pStyle w:val="ListParagraph"/>
+        <w:numPr>
+          <w:ilvl w:val="1"/>
+          <w:numId w:val="29"/>
+        </w:numPr>
+        <w:spacing w:before="100" w:beforeAutospacing="1" w:after="100" w:afterAutospacing="1"/>
+        <w:rPr>
+          <w:rFonts w:asciiTheme="majorHAnsi" w:hAnsiTheme="majorHAnsi"/>
+        </w:rPr>
+      </w:pPr>
+      <w:r>
+        <w:rPr>
+          <w:rFonts w:asciiTheme="majorHAnsi" w:hAnsiTheme="majorHAnsi"/>
+        </w:rPr>
+        <w:t>For 25K, i</w:t>
+      </w:r>
+      <w:r>
+        <w:rPr>
+          <w:rFonts w:asciiTheme="majorHAnsi" w:eastAsiaTheme="majorEastAsia" w:hAnsiTheme="majorHAnsi" w:cstheme="majorBidi"/>
+          <w:bCs/>
+          <w:color w:val="000000" w:themeColor="text1"/>
+        </w:rPr>
+        <w:t xml:space="preserve">f necessary, unzip the </w:t>
+      </w:r>
+      <w:r>
+        <w:rPr>
+          <w:rFonts w:asciiTheme="majorHAnsi" w:eastAsiaTheme="majorEastAsia" w:hAnsiTheme="majorHAnsi" w:cstheme="majorBidi"/>
+          <w:b/>
+          <w:bCs/>
+          <w:color w:val="000000" w:themeColor="text1"/>
+        </w:rPr>
+        <w:t>SaltLakeCity.zip</w:t>
+      </w:r>
+      <w:r>
+        <w:rPr>
+          <w:rFonts w:asciiTheme="majorHAnsi" w:eastAsiaTheme="majorEastAsia" w:hAnsiTheme="majorHAnsi" w:cstheme="majorBidi"/>
+          <w:bCs/>
+          <w:color w:val="000000" w:themeColor="text1"/>
+        </w:rPr>
+        <w:t xml:space="preserve"> in the </w:t>
+      </w:r>
+      <w:r>
+        <w:rPr>
+          <w:rFonts w:asciiTheme="majorHAnsi" w:eastAsiaTheme="majorEastAsia" w:hAnsiTheme="majorHAnsi" w:cstheme="majorBidi"/>
+          <w:bCs/>
+          <w:color w:val="000000" w:themeColor="text1"/>
+        </w:rPr>
+        <w:t>&lt;your location&gt;\</w:t>
+      </w:r>
+      <w:r>
+        <w:rPr>
+          <w:rFonts w:asciiTheme="majorHAnsi" w:eastAsiaTheme="majorEastAsia" w:hAnsiTheme="majorHAnsi" w:cstheme="majorBidi"/>
+          <w:bCs/>
+          <w:color w:val="000000" w:themeColor="text1"/>
+        </w:rPr>
+        <w:t>Fixed25K\</w:t>
+      </w:r>
+      <w:proofErr w:type="spellStart"/>
+      <w:r>
+        <w:rPr>
+          <w:rFonts w:asciiTheme="majorHAnsi" w:eastAsiaTheme="majorEastAsia" w:hAnsiTheme="majorHAnsi" w:cstheme="majorBidi"/>
+          <w:bCs/>
+          <w:color w:val="000000" w:themeColor="text1"/>
+        </w:rPr>
+        <w:t>SampleData</w:t>
+      </w:r>
+      <w:proofErr w:type="spellEnd"/>
+      <w:r>
+        <w:rPr>
+          <w:rFonts w:asciiTheme="majorHAnsi" w:eastAsiaTheme="majorEastAsia" w:hAnsiTheme="majorHAnsi" w:cstheme="majorBidi"/>
+          <w:bCs/>
+          <w:color w:val="000000" w:themeColor="text1"/>
+        </w:rPr>
+        <w:t xml:space="preserve"> directory</w:t>
+      </w:r>
+      <w:r>
+        <w:rPr>
+          <w:rFonts w:asciiTheme="majorHAnsi" w:eastAsiaTheme="majorEastAsia" w:hAnsiTheme="majorHAnsi" w:cstheme="majorBidi"/>
+          <w:bCs/>
+          <w:color w:val="000000" w:themeColor="text1"/>
+        </w:rPr>
+        <w:t>.</w:t>
+      </w:r>
+    </w:p>
+    <w:p>
+      <w:pPr>
+        <w:pStyle w:val="ListParagraph"/>
+        <w:numPr>
+          <w:ilvl w:val="1"/>
+          <w:numId w:val="29"/>
+        </w:numPr>
+        <w:spacing w:before="100" w:beforeAutospacing="1" w:after="100" w:afterAutospacing="1"/>
+        <w:rPr>
+          <w:rFonts w:asciiTheme="majorHAnsi" w:hAnsiTheme="majorHAnsi"/>
+        </w:rPr>
+      </w:pPr>
+      <w:r>
+        <w:rPr>
+          <w:rFonts w:asciiTheme="majorHAnsi" w:hAnsiTheme="majorHAnsi"/>
+        </w:rPr>
+        <w:t xml:space="preserve">For 50K, </w:t>
+      </w:r>
+      <w:r>
+        <w:rPr>
+          <w:rFonts w:asciiTheme="majorHAnsi" w:hAnsiTheme="majorHAnsi"/>
+        </w:rPr>
+        <w:t xml:space="preserve">run the generalization models to create the generalized data, see </w:t>
+      </w:r>
+      <w:hyperlink w:anchor="_Civilian_Topographic_Map" w:history="1">
+        <w:r>
+          <w:rPr>
+            <w:rStyle w:val="Hyperlink"/>
+          </w:rPr>
+          <w:t>Civilian Topographic Map (CTM) Generalization</w:t>
+        </w:r>
+      </w:hyperlink>
+      <w:r>
+        <w:t>.</w:t>
+      </w:r>
+      <w:r>
+        <w:t xml:space="preserve">  </w:t>
+      </w:r>
+      <w:r>
+        <w:rPr>
+          <w:rFonts w:asciiTheme="majorHAnsi" w:eastAsiaTheme="majorEastAsia" w:hAnsiTheme="majorHAnsi" w:cstheme="majorBidi"/>
+          <w:bCs/>
+          <w:color w:val="000000" w:themeColor="text1"/>
+        </w:rPr>
+        <w:t xml:space="preserve">If you do not wish to run the generalization models, sample data has been provided with the results of generalization.  Browse to the </w:t>
+      </w:r>
+      <w:r>
+        <w:rPr>
+          <w:rFonts w:asciiTheme="majorHAnsi" w:eastAsiaTheme="majorEastAsia" w:hAnsiTheme="majorHAnsi" w:cstheme="majorBidi"/>
+          <w:bCs/>
+          <w:color w:val="000000" w:themeColor="text1"/>
+        </w:rPr>
+        <w:t>&lt;your location&gt;\</w:t>
+      </w:r>
+      <w:r>
+        <w:rPr>
+          <w:rFonts w:asciiTheme="majorHAnsi" w:eastAsiaTheme="majorEastAsia" w:hAnsiTheme="majorHAnsi" w:cstheme="majorBidi"/>
+          <w:bCs/>
+          <w:color w:val="000000" w:themeColor="text1"/>
+        </w:rPr>
+        <w:t>Fixed50K\</w:t>
+      </w:r>
+      <w:proofErr w:type="spellStart"/>
+      <w:r>
+        <w:rPr>
+          <w:rFonts w:asciiTheme="majorHAnsi" w:eastAsiaTheme="majorEastAsia" w:hAnsiTheme="majorHAnsi" w:cstheme="majorBidi"/>
+          <w:bCs/>
+          <w:color w:val="000000" w:themeColor="text1"/>
+        </w:rPr>
+        <w:t>SampleData</w:t>
+      </w:r>
+      <w:proofErr w:type="spellEnd"/>
+      <w:r>
+        <w:rPr>
+          <w:rFonts w:asciiTheme="majorHAnsi" w:eastAsiaTheme="majorEastAsia" w:hAnsiTheme="majorHAnsi" w:cstheme="majorBidi"/>
+          <w:bCs/>
+          <w:color w:val="000000" w:themeColor="text1"/>
+        </w:rPr>
+        <w:t xml:space="preserve"> folder and unzip the CTM_50K_Gen.gdb</w:t>
+      </w:r>
+      <w:r>
+        <w:rPr>
+          <w:rFonts w:asciiTheme="majorHAnsi" w:eastAsiaTheme="majorEastAsia" w:hAnsiTheme="majorHAnsi" w:cstheme="majorBidi"/>
+          <w:bCs/>
+          <w:color w:val="000000" w:themeColor="text1"/>
+        </w:rPr>
+        <w:t xml:space="preserve">.  </w:t>
       </w:r>
     </w:p>
     <w:p>
@@ -11376,7 +11409,7 @@
         <w:pStyle w:val="ListParagraph"/>
         <w:numPr>
           <w:ilvl w:val="0"/>
-          <w:numId w:val="23"/>
+          <w:numId w:val="29"/>
         </w:numPr>
         <w:spacing w:before="100" w:beforeAutospacing="1" w:after="100" w:afterAutospacing="1"/>
         <w:rPr>
@@ -11387,73 +11420,15 @@
       </w:pPr>
       <w:r>
         <w:rPr>
-          <w:rFonts w:asciiTheme="majorHAnsi" w:eastAsiaTheme="majorEastAsia" w:hAnsiTheme="majorHAnsi" w:cstheme="majorBidi"/>
-          <w:bCs/>
-          <w:color w:val="000000" w:themeColor="text1"/>
-        </w:rPr>
-        <w:t xml:space="preserve">Add the </w:t>
-      </w:r>
-      <w:r>
-        <w:rPr>
-          <w:rFonts w:asciiTheme="majorHAnsi" w:eastAsiaTheme="majorEastAsia" w:hAnsiTheme="majorHAnsi" w:cstheme="majorBidi"/>
-          <w:b/>
-          <w:bCs/>
-          <w:color w:val="000000" w:themeColor="text1"/>
-        </w:rPr>
-        <w:t>SLC_AOIs</w:t>
-      </w:r>
-      <w:r>
-        <w:rPr>
-          <w:rFonts w:asciiTheme="majorHAnsi" w:eastAsiaTheme="majorEastAsia" w:hAnsiTheme="majorHAnsi" w:cstheme="majorBidi"/>
-          <w:bCs/>
-          <w:color w:val="000000" w:themeColor="text1"/>
-        </w:rPr>
-        <w:t xml:space="preserve"> feature class from </w:t>
-      </w:r>
-      <w:proofErr w:type="spellStart"/>
-      <w:r>
-        <w:rPr>
-          <w:rFonts w:asciiTheme="majorHAnsi" w:eastAsiaTheme="majorEastAsia" w:hAnsiTheme="majorHAnsi" w:cstheme="majorBidi"/>
-          <w:bCs/>
-          <w:color w:val="000000" w:themeColor="text1"/>
-        </w:rPr>
-        <w:t>SaltLakeCity.gdb</w:t>
-      </w:r>
-      <w:proofErr w:type="spellEnd"/>
-      <w:r>
-        <w:rPr>
-          <w:rFonts w:asciiTheme="majorHAnsi" w:eastAsiaTheme="majorEastAsia" w:hAnsiTheme="majorHAnsi" w:cstheme="majorBidi"/>
-          <w:bCs/>
-          <w:color w:val="000000" w:themeColor="text1"/>
-        </w:rPr>
-        <w:t>\</w:t>
-      </w:r>
-      <w:proofErr w:type="spellStart"/>
-      <w:r>
-        <w:rPr>
-          <w:rFonts w:asciiTheme="majorHAnsi" w:eastAsiaTheme="majorEastAsia" w:hAnsiTheme="majorHAnsi" w:cstheme="majorBidi"/>
-          <w:bCs/>
-          <w:color w:val="000000" w:themeColor="text1"/>
-        </w:rPr>
-        <w:t>Reference_Layer</w:t>
-      </w:r>
-      <w:proofErr w:type="spellEnd"/>
-      <w:r>
-        <w:rPr>
-          <w:rFonts w:asciiTheme="majorHAnsi" w:eastAsiaTheme="majorEastAsia" w:hAnsiTheme="majorHAnsi" w:cstheme="majorBidi"/>
-          <w:bCs/>
-          <w:color w:val="000000" w:themeColor="text1"/>
-        </w:rPr>
-        <w:t xml:space="preserve"> to ArcMap.</w:t>
-      </w:r>
-      <w:r>
-        <w:rPr>
-          <w:rFonts w:asciiTheme="majorHAnsi" w:eastAsiaTheme="majorEastAsia" w:hAnsiTheme="majorHAnsi" w:cstheme="majorBidi"/>
-          <w:bCs/>
-          <w:color w:val="000000" w:themeColor="text1"/>
-        </w:rPr>
-        <w:br/>
-        <w:t xml:space="preserve">The SLC_AOIs feature class contains 4 polygons.  These are the map sheets that contain the Salt Lake City sample data.  </w:t>
+          <w:rFonts w:asciiTheme="majorHAnsi" w:hAnsiTheme="majorHAnsi" w:cs="Courier New"/>
+        </w:rPr>
+        <w:t>O</w:t>
+      </w:r>
+      <w:r>
+        <w:rPr>
+          <w:rFonts w:asciiTheme="majorHAnsi" w:hAnsiTheme="majorHAnsi" w:cs="Courier New"/>
+        </w:rPr>
+        <w:t>pen a new map document in ArcMap.</w:t>
       </w:r>
     </w:p>
     <w:p>
@@ -11461,7 +11436,7 @@
         <w:pStyle w:val="ListParagraph"/>
         <w:numPr>
           <w:ilvl w:val="0"/>
-          <w:numId w:val="23"/>
+          <w:numId w:val="29"/>
         </w:numPr>
         <w:spacing w:before="100" w:beforeAutospacing="1" w:after="100" w:afterAutospacing="1"/>
         <w:rPr>
@@ -11476,23 +11451,41 @@
           <w:bCs/>
           <w:color w:val="000000" w:themeColor="text1"/>
         </w:rPr>
-        <w:t>If desired, s</w:t>
-      </w:r>
-      <w:r>
-        <w:rPr>
-          <w:rFonts w:asciiTheme="majorHAnsi" w:eastAsiaTheme="majorEastAsia" w:hAnsiTheme="majorHAnsi" w:cstheme="majorBidi"/>
-          <w:bCs/>
-          <w:color w:val="000000" w:themeColor="text1"/>
-        </w:rPr>
-        <w:t>elect one feature from the SLC_AOIs feature class.</w:t>
-      </w:r>
-      <w:r>
-        <w:rPr>
-          <w:rFonts w:asciiTheme="majorHAnsi" w:eastAsiaTheme="majorEastAsia" w:hAnsiTheme="majorHAnsi" w:cstheme="majorBidi"/>
-          <w:bCs/>
-          <w:color w:val="000000" w:themeColor="text1"/>
-        </w:rPr>
-        <w:t xml:space="preserve">  If a feature is selected, maps will be created only for the selected features.  If no features are selected, maps will be created for all of the features in the SLC_AOIs feature class.</w:t>
+        <w:t>In the Catalog Window, browse to &lt;your location&gt;</w:t>
+      </w:r>
+      <w:r>
+        <w:rPr>
+          <w:rFonts w:asciiTheme="majorHAnsi" w:eastAsiaTheme="majorEastAsia" w:hAnsiTheme="majorHAnsi" w:cstheme="majorBidi"/>
+          <w:bCs/>
+          <w:color w:val="000000" w:themeColor="text1"/>
+        </w:rPr>
+        <w:t xml:space="preserve"> </w:t>
+      </w:r>
+      <w:r>
+        <w:rPr>
+          <w:rFonts w:asciiTheme="majorHAnsi" w:eastAsiaTheme="majorEastAsia" w:hAnsiTheme="majorHAnsi" w:cstheme="majorBidi"/>
+          <w:bCs/>
+          <w:color w:val="000000" w:themeColor="text1"/>
+        </w:rPr>
+        <w:t>\</w:t>
+      </w:r>
+      <w:proofErr w:type="spellStart"/>
+      <w:r>
+        <w:rPr>
+          <w:rFonts w:asciiTheme="majorHAnsi" w:eastAsiaTheme="majorEastAsia" w:hAnsiTheme="majorHAnsi" w:cstheme="majorBidi"/>
+          <w:bCs/>
+          <w:color w:val="000000" w:themeColor="text1"/>
+        </w:rPr>
+        <w:t>MapGeneration</w:t>
+      </w:r>
+      <w:proofErr w:type="spellEnd"/>
+      <w:r>
+        <w:rPr>
+          <w:rFonts w:asciiTheme="majorHAnsi" w:eastAsiaTheme="majorEastAsia" w:hAnsiTheme="majorHAnsi" w:cstheme="majorBidi"/>
+          <w:bCs/>
+          <w:color w:val="000000" w:themeColor="text1"/>
+        </w:rPr>
+        <w:t>.</w:t>
       </w:r>
     </w:p>
     <w:p>
@@ -11500,7 +11493,7 @@
         <w:pStyle w:val="ListParagraph"/>
         <w:numPr>
           <w:ilvl w:val="0"/>
-          <w:numId w:val="23"/>
+          <w:numId w:val="29"/>
         </w:numPr>
         <w:spacing w:before="100" w:beforeAutospacing="1" w:after="100" w:afterAutospacing="1"/>
         <w:rPr>
@@ -11515,7 +11508,24 @@
           <w:bCs/>
           <w:color w:val="000000" w:themeColor="text1"/>
         </w:rPr>
-        <w:t>In the Catalog Window, browse to &lt;your location&gt;\Fixed25K\Cartography\</w:t>
+        <w:t xml:space="preserve">Open the </w:t>
+      </w:r>
+      <w:r>
+        <w:rPr>
+          <w:rFonts w:asciiTheme="majorHAnsi" w:eastAsiaTheme="majorEastAsia" w:hAnsiTheme="majorHAnsi" w:cstheme="majorBidi"/>
+          <w:b/>
+          <w:bCs/>
+          <w:color w:val="000000" w:themeColor="text1"/>
+        </w:rPr>
+        <w:t>Map Generation</w:t>
+      </w:r>
+      <w:r>
+        <w:rPr>
+          <w:rFonts w:asciiTheme="majorHAnsi" w:eastAsiaTheme="majorEastAsia" w:hAnsiTheme="majorHAnsi" w:cstheme="majorBidi"/>
+          <w:bCs/>
+          <w:color w:val="000000" w:themeColor="text1"/>
+        </w:rPr>
+        <w:t xml:space="preserve"> tool from the </w:t>
       </w:r>
       <w:proofErr w:type="spellStart"/>
       <w:r>
@@ -11524,61 +11534,24 @@
           <w:bCs/>
           <w:color w:val="000000" w:themeColor="text1"/>
         </w:rPr>
-        <w:t>MapGeneration</w:t>
+        <w:t>Fixed</w:t>
+      </w:r>
+      <w:r>
+        <w:rPr>
+          <w:rFonts w:asciiTheme="majorHAnsi" w:eastAsiaTheme="majorEastAsia" w:hAnsiTheme="majorHAnsi" w:cstheme="majorBidi"/>
+          <w:bCs/>
+          <w:color w:val="000000" w:themeColor="text1"/>
+        </w:rPr>
+        <w:t>_MapGenerator.pyt</w:t>
       </w:r>
       <w:proofErr w:type="spellEnd"/>
-      <w:r>
-        <w:rPr>
-          <w:rFonts w:asciiTheme="majorHAnsi" w:eastAsiaTheme="majorEastAsia" w:hAnsiTheme="majorHAnsi" w:cstheme="majorBidi"/>
-          <w:bCs/>
-          <w:color w:val="000000" w:themeColor="text1"/>
-        </w:rPr>
-        <w:t>.</w:t>
-      </w:r>
-    </w:p>
-    <w:p>
-      <w:pPr>
-        <w:pStyle w:val="ListParagraph"/>
-        <w:spacing w:before="100" w:beforeAutospacing="1" w:after="100" w:afterAutospacing="1"/>
-        <w:rPr>
-          <w:rFonts w:asciiTheme="majorHAnsi" w:eastAsiaTheme="majorEastAsia" w:hAnsiTheme="majorHAnsi" w:cstheme="majorBidi"/>
-          <w:bCs/>
-          <w:color w:val="000000" w:themeColor="text1"/>
-        </w:rPr>
-      </w:pPr>
-      <w:r>
-        <w:rPr>
-          <w:rFonts w:asciiTheme="majorHAnsi" w:eastAsiaTheme="majorEastAsia" w:hAnsiTheme="majorHAnsi" w:cstheme="majorBidi"/>
-          <w:bCs/>
-          <w:color w:val="000000" w:themeColor="text1"/>
-        </w:rPr>
-        <w:t xml:space="preserve">In the </w:t>
-      </w:r>
-      <w:proofErr w:type="spellStart"/>
-      <w:r>
-        <w:rPr>
-          <w:rFonts w:asciiTheme="majorHAnsi" w:eastAsiaTheme="majorEastAsia" w:hAnsiTheme="majorHAnsi" w:cstheme="majorBidi"/>
-          <w:bCs/>
-          <w:color w:val="000000" w:themeColor="text1"/>
-        </w:rPr>
-        <w:t>MapGeneration</w:t>
-      </w:r>
-      <w:proofErr w:type="spellEnd"/>
-      <w:r>
-        <w:rPr>
-          <w:rFonts w:asciiTheme="majorHAnsi" w:eastAsiaTheme="majorEastAsia" w:hAnsiTheme="majorHAnsi" w:cstheme="majorBidi"/>
-          <w:bCs/>
-          <w:color w:val="000000" w:themeColor="text1"/>
-        </w:rPr>
-        <w:t xml:space="preserve"> directory there is a python toolbox that contains a tool that will automatically create the maps over the selected areas of interest.</w:t>
-      </w:r>
     </w:p>
     <w:p>
       <w:pPr>
         <w:pStyle w:val="ListParagraph"/>
         <w:numPr>
           <w:ilvl w:val="0"/>
-          <w:numId w:val="23"/>
+          <w:numId w:val="29"/>
         </w:numPr>
         <w:spacing w:before="100" w:beforeAutospacing="1" w:after="100" w:afterAutospacing="1"/>
         <w:rPr>
@@ -11593,24 +11566,171 @@
           <w:bCs/>
           <w:color w:val="000000" w:themeColor="text1"/>
         </w:rPr>
-        <w:t xml:space="preserve">Open the </w:t>
-      </w:r>
-      <w:r>
-        <w:rPr>
-          <w:rFonts w:asciiTheme="majorHAnsi" w:eastAsiaTheme="majorEastAsia" w:hAnsiTheme="majorHAnsi" w:cstheme="majorBidi"/>
-          <w:b/>
-          <w:bCs/>
-          <w:color w:val="000000" w:themeColor="text1"/>
-        </w:rPr>
-        <w:t>Map Generation</w:t>
-      </w:r>
-      <w:r>
-        <w:rPr>
-          <w:rFonts w:asciiTheme="majorHAnsi" w:eastAsiaTheme="majorEastAsia" w:hAnsiTheme="majorHAnsi" w:cstheme="majorBidi"/>
-          <w:bCs/>
-          <w:color w:val="000000" w:themeColor="text1"/>
-        </w:rPr>
-        <w:t xml:space="preserve"> tool from the Fixed25K_MapGenerator.pyt</w:t>
+        <w:t xml:space="preserve">Choose the </w:t>
+      </w:r>
+      <w:r>
+        <w:rPr>
+          <w:rFonts w:asciiTheme="majorHAnsi" w:eastAsiaTheme="majorEastAsia" w:hAnsiTheme="majorHAnsi" w:cstheme="majorBidi"/>
+          <w:bCs/>
+          <w:color w:val="000000" w:themeColor="text1"/>
+        </w:rPr>
+        <w:t>appropriate</w:t>
+      </w:r>
+      <w:r>
+        <w:rPr>
+          <w:rFonts w:asciiTheme="majorHAnsi" w:eastAsiaTheme="majorEastAsia" w:hAnsiTheme="majorHAnsi" w:cstheme="majorBidi"/>
+          <w:bCs/>
+          <w:color w:val="000000" w:themeColor="text1"/>
+        </w:rPr>
+        <w:t xml:space="preserve"> layer as the Map AOI.</w:t>
+      </w:r>
+      <w:r>
+        <w:rPr>
+          <w:rFonts w:asciiTheme="majorHAnsi" w:eastAsiaTheme="majorEastAsia" w:hAnsiTheme="majorHAnsi" w:cstheme="majorBidi"/>
+          <w:bCs/>
+          <w:color w:val="000000" w:themeColor="text1"/>
+        </w:rPr>
+        <w:t xml:space="preserve">  If desired, limit the maps that will be produced by adding the appropriate feature class to ArcMap and selecting only the features which cover the extent of the maps you wish to product.</w:t>
+      </w:r>
+    </w:p>
+    <w:p>
+      <w:pPr>
+        <w:pStyle w:val="ListParagraph"/>
+        <w:numPr>
+          <w:ilvl w:val="1"/>
+          <w:numId w:val="29"/>
+        </w:numPr>
+        <w:spacing w:before="100" w:beforeAutospacing="1" w:after="100" w:afterAutospacing="1"/>
+        <w:rPr>
+          <w:rFonts w:asciiTheme="majorHAnsi" w:eastAsiaTheme="majorEastAsia" w:hAnsiTheme="majorHAnsi" w:cstheme="majorBidi"/>
+          <w:bCs/>
+          <w:color w:val="000000" w:themeColor="text1"/>
+        </w:rPr>
+      </w:pPr>
+      <w:r>
+        <w:rPr>
+          <w:rFonts w:asciiTheme="majorHAnsi" w:eastAsiaTheme="majorEastAsia" w:hAnsiTheme="majorHAnsi" w:cstheme="majorBidi"/>
+          <w:bCs/>
+          <w:color w:val="000000" w:themeColor="text1"/>
+        </w:rPr>
+        <w:t xml:space="preserve">For 25K products use </w:t>
+      </w:r>
+      <w:proofErr w:type="spellStart"/>
+      <w:r>
+        <w:rPr>
+          <w:rFonts w:asciiTheme="majorHAnsi" w:eastAsiaTheme="majorEastAsia" w:hAnsiTheme="majorHAnsi" w:cstheme="majorBidi"/>
+          <w:bCs/>
+          <w:color w:val="000000" w:themeColor="text1"/>
+        </w:rPr>
+        <w:t>Reference_Layer</w:t>
+      </w:r>
+      <w:proofErr w:type="spellEnd"/>
+      <w:r>
+        <w:rPr>
+          <w:rFonts w:asciiTheme="majorHAnsi" w:eastAsiaTheme="majorEastAsia" w:hAnsiTheme="majorHAnsi" w:cstheme="majorBidi"/>
+          <w:bCs/>
+          <w:color w:val="000000" w:themeColor="text1"/>
+        </w:rPr>
+        <w:t xml:space="preserve">\SLC_AOIs </w:t>
+      </w:r>
+      <w:r>
+        <w:rPr>
+          <w:rFonts w:asciiTheme="majorHAnsi" w:eastAsiaTheme="majorEastAsia" w:hAnsiTheme="majorHAnsi" w:cstheme="majorBidi"/>
+          <w:bCs/>
+          <w:color w:val="000000" w:themeColor="text1"/>
+        </w:rPr>
+        <w:t xml:space="preserve">from </w:t>
+      </w:r>
+      <w:r>
+        <w:rPr>
+          <w:rFonts w:asciiTheme="majorHAnsi" w:eastAsiaTheme="majorEastAsia" w:hAnsiTheme="majorHAnsi" w:cstheme="majorBidi"/>
+          <w:bCs/>
+          <w:color w:val="000000" w:themeColor="text1"/>
+        </w:rPr>
+        <w:t xml:space="preserve">the </w:t>
+      </w:r>
+      <w:proofErr w:type="spellStart"/>
+      <w:r>
+        <w:rPr>
+          <w:rFonts w:asciiTheme="majorHAnsi" w:eastAsiaTheme="majorEastAsia" w:hAnsiTheme="majorHAnsi" w:cstheme="majorBidi"/>
+          <w:bCs/>
+          <w:color w:val="000000" w:themeColor="text1"/>
+        </w:rPr>
+        <w:t>SaltLakeCity.gdb</w:t>
+      </w:r>
+      <w:proofErr w:type="spellEnd"/>
+      <w:r>
+        <w:rPr>
+          <w:rFonts w:asciiTheme="majorHAnsi" w:eastAsiaTheme="majorEastAsia" w:hAnsiTheme="majorHAnsi" w:cstheme="majorBidi"/>
+          <w:bCs/>
+          <w:color w:val="000000" w:themeColor="text1"/>
+        </w:rPr>
+        <w:t>.</w:t>
+      </w:r>
+    </w:p>
+    <w:p>
+      <w:pPr>
+        <w:pStyle w:val="ListParagraph"/>
+        <w:numPr>
+          <w:ilvl w:val="1"/>
+          <w:numId w:val="29"/>
+        </w:numPr>
+        <w:spacing w:before="100" w:beforeAutospacing="1" w:after="100" w:afterAutospacing="1"/>
+        <w:rPr>
+          <w:rFonts w:asciiTheme="majorHAnsi" w:eastAsiaTheme="majorEastAsia" w:hAnsiTheme="majorHAnsi" w:cstheme="majorBidi"/>
+          <w:bCs/>
+          <w:color w:val="000000" w:themeColor="text1"/>
+        </w:rPr>
+      </w:pPr>
+      <w:r>
+        <w:rPr>
+          <w:rFonts w:asciiTheme="majorHAnsi" w:eastAsiaTheme="majorEastAsia" w:hAnsiTheme="majorHAnsi" w:cstheme="majorBidi"/>
+          <w:bCs/>
+          <w:color w:val="000000" w:themeColor="text1"/>
+        </w:rPr>
+        <w:t>For</w:t>
+      </w:r>
+      <w:r>
+        <w:rPr>
+          <w:rFonts w:asciiTheme="majorHAnsi" w:eastAsiaTheme="majorEastAsia" w:hAnsiTheme="majorHAnsi" w:cstheme="majorBidi"/>
+          <w:bCs/>
+          <w:color w:val="000000" w:themeColor="text1"/>
+        </w:rPr>
+        <w:t xml:space="preserve"> 50K product</w:t>
+      </w:r>
+      <w:r>
+        <w:rPr>
+          <w:rFonts w:asciiTheme="majorHAnsi" w:eastAsiaTheme="majorEastAsia" w:hAnsiTheme="majorHAnsi" w:cstheme="majorBidi"/>
+          <w:bCs/>
+          <w:color w:val="000000" w:themeColor="text1"/>
+        </w:rPr>
+        <w:t>s</w:t>
+      </w:r>
+      <w:r>
+        <w:rPr>
+          <w:rFonts w:asciiTheme="majorHAnsi" w:eastAsiaTheme="majorEastAsia" w:hAnsiTheme="majorHAnsi" w:cstheme="majorBidi"/>
+          <w:bCs/>
+          <w:color w:val="000000" w:themeColor="text1"/>
+        </w:rPr>
+        <w:t xml:space="preserve"> use </w:t>
+      </w:r>
+      <w:proofErr w:type="spellStart"/>
+      <w:r>
+        <w:rPr>
+          <w:rFonts w:asciiTheme="majorHAnsi" w:eastAsiaTheme="majorEastAsia" w:hAnsiTheme="majorHAnsi" w:cstheme="majorBidi"/>
+          <w:bCs/>
+          <w:color w:val="000000" w:themeColor="text1"/>
+        </w:rPr>
+        <w:t>Reference_Layer</w:t>
+      </w:r>
+      <w:proofErr w:type="spellEnd"/>
+      <w:r>
+        <w:rPr>
+          <w:rFonts w:asciiTheme="majorHAnsi" w:eastAsiaTheme="majorEastAsia" w:hAnsiTheme="majorHAnsi" w:cstheme="majorBidi"/>
+          <w:bCs/>
+          <w:color w:val="000000" w:themeColor="text1"/>
+        </w:rPr>
+        <w:t>\AOI_50K_Demo from the generalized database.</w:t>
       </w:r>
     </w:p>
     <w:p>
@@ -11618,7 +11738,7 @@
         <w:pStyle w:val="ListParagraph"/>
         <w:numPr>
           <w:ilvl w:val="0"/>
-          <w:numId w:val="23"/>
+          <w:numId w:val="29"/>
         </w:numPr>
         <w:spacing w:before="100" w:beforeAutospacing="1" w:after="100" w:afterAutospacing="1"/>
         <w:rPr>
@@ -11633,7 +11753,7 @@
           <w:bCs/>
           <w:color w:val="000000" w:themeColor="text1"/>
         </w:rPr>
-        <w:t xml:space="preserve">Choose the </w:t>
+        <w:t xml:space="preserve">Choose </w:t>
       </w:r>
       <w:r>
         <w:rPr>
@@ -11642,15 +11762,15 @@
           <w:bCs/>
           <w:color w:val="000000" w:themeColor="text1"/>
         </w:rPr>
-        <w:t>SLC_AOIs</w:t>
-      </w:r>
-      <w:r>
-        <w:rPr>
-          <w:rFonts w:asciiTheme="majorHAnsi" w:eastAsiaTheme="majorEastAsia" w:hAnsiTheme="majorHAnsi" w:cstheme="majorBidi"/>
-          <w:bCs/>
-          <w:color w:val="000000" w:themeColor="text1"/>
-        </w:rPr>
-        <w:t xml:space="preserve"> layer from the map as the Map AOI.</w:t>
+        <w:t>QUAD_NAME</w:t>
+      </w:r>
+      <w:r>
+        <w:rPr>
+          <w:rFonts w:asciiTheme="majorHAnsi" w:eastAsiaTheme="majorEastAsia" w:hAnsiTheme="majorHAnsi" w:cstheme="majorBidi"/>
+          <w:bCs/>
+          <w:color w:val="000000" w:themeColor="text1"/>
+        </w:rPr>
+        <w:t xml:space="preserve"> as the Map Name Field.</w:t>
       </w:r>
     </w:p>
     <w:p>
@@ -11658,7 +11778,7 @@
         <w:pStyle w:val="ListParagraph"/>
         <w:numPr>
           <w:ilvl w:val="0"/>
-          <w:numId w:val="23"/>
+          <w:numId w:val="29"/>
         </w:numPr>
         <w:spacing w:before="100" w:beforeAutospacing="1" w:after="100" w:afterAutospacing="1"/>
         <w:rPr>
@@ -11673,7 +11793,54 @@
           <w:bCs/>
           <w:color w:val="000000" w:themeColor="text1"/>
         </w:rPr>
-        <w:t xml:space="preserve">Choose </w:t>
+        <w:t xml:space="preserve">Select the </w:t>
+      </w:r>
+      <w:r>
+        <w:rPr>
+          <w:rFonts w:asciiTheme="majorHAnsi" w:eastAsiaTheme="majorEastAsia" w:hAnsiTheme="majorHAnsi" w:cstheme="majorBidi"/>
+          <w:bCs/>
+          <w:color w:val="000000" w:themeColor="text1"/>
+        </w:rPr>
+        <w:t>appropriate map template</w:t>
+      </w:r>
+      <w:r>
+        <w:rPr>
+          <w:rFonts w:asciiTheme="majorHAnsi" w:eastAsiaTheme="majorEastAsia" w:hAnsiTheme="majorHAnsi" w:cstheme="majorBidi"/>
+          <w:bCs/>
+          <w:color w:val="000000" w:themeColor="text1"/>
+        </w:rPr>
+        <w:t xml:space="preserve"> as the Map Document Template.</w:t>
+      </w:r>
+    </w:p>
+    <w:p>
+      <w:pPr>
+        <w:pStyle w:val="ListParagraph"/>
+        <w:numPr>
+          <w:ilvl w:val="1"/>
+          <w:numId w:val="29"/>
+        </w:numPr>
+        <w:spacing w:before="100" w:beforeAutospacing="1" w:after="100" w:afterAutospacing="1"/>
+        <w:rPr>
+          <w:rFonts w:asciiTheme="majorHAnsi" w:eastAsiaTheme="majorEastAsia" w:hAnsiTheme="majorHAnsi" w:cstheme="majorBidi"/>
+          <w:bCs/>
+          <w:color w:val="000000" w:themeColor="text1"/>
+        </w:rPr>
+      </w:pPr>
+      <w:r>
+        <w:rPr>
+          <w:rFonts w:asciiTheme="majorHAnsi" w:eastAsiaTheme="majorEastAsia" w:hAnsiTheme="majorHAnsi" w:cstheme="majorBidi"/>
+          <w:bCs/>
+          <w:color w:val="000000" w:themeColor="text1"/>
+        </w:rPr>
+        <w:t xml:space="preserve">For 25K products, use </w:t>
+      </w:r>
+      <w:r>
+        <w:rPr>
+          <w:rFonts w:asciiTheme="majorHAnsi" w:eastAsiaTheme="majorEastAsia" w:hAnsiTheme="majorHAnsi" w:cstheme="majorBidi"/>
+          <w:bCs/>
+          <w:color w:val="000000" w:themeColor="text1"/>
+        </w:rPr>
+        <w:t xml:space="preserve">the </w:t>
       </w:r>
       <w:r>
         <w:rPr>
@@ -11682,15 +11849,123 @@
           <w:bCs/>
           <w:color w:val="000000" w:themeColor="text1"/>
         </w:rPr>
-        <w:t>QUAD_NAME</w:t>
-      </w:r>
-      <w:r>
-        <w:rPr>
-          <w:rFonts w:asciiTheme="majorHAnsi" w:eastAsiaTheme="majorEastAsia" w:hAnsiTheme="majorHAnsi" w:cstheme="majorBidi"/>
-          <w:bCs/>
-          <w:color w:val="000000" w:themeColor="text1"/>
-        </w:rPr>
-        <w:t xml:space="preserve"> as the Map Name Field.</w:t>
+        <w:t>CTM25KTemplate.mxd</w:t>
+      </w:r>
+      <w:r>
+        <w:rPr>
+          <w:rFonts w:asciiTheme="majorHAnsi" w:eastAsiaTheme="majorEastAsia" w:hAnsiTheme="majorHAnsi" w:cstheme="majorBidi"/>
+          <w:bCs/>
+          <w:color w:val="000000" w:themeColor="text1"/>
+        </w:rPr>
+        <w:t xml:space="preserve"> from the </w:t>
+      </w:r>
+      <w:r>
+        <w:rPr>
+          <w:rFonts w:asciiTheme="majorHAnsi" w:eastAsiaTheme="majorEastAsia" w:hAnsiTheme="majorHAnsi" w:cstheme="majorBidi"/>
+          <w:bCs/>
+          <w:color w:val="000000" w:themeColor="text1"/>
+        </w:rPr>
+        <w:t>&lt;your location&gt;\</w:t>
+      </w:r>
+      <w:r>
+        <w:rPr>
+          <w:rFonts w:asciiTheme="majorHAnsi" w:eastAsiaTheme="majorEastAsia" w:hAnsiTheme="majorHAnsi" w:cstheme="majorBidi"/>
+          <w:bCs/>
+          <w:color w:val="000000" w:themeColor="text1"/>
+        </w:rPr>
+        <w:t>Fixed25K\Cartography\</w:t>
+      </w:r>
+      <w:proofErr w:type="spellStart"/>
+      <w:r>
+        <w:rPr>
+          <w:rFonts w:asciiTheme="majorHAnsi" w:eastAsiaTheme="majorEastAsia" w:hAnsiTheme="majorHAnsi" w:cstheme="majorBidi"/>
+          <w:bCs/>
+          <w:color w:val="000000" w:themeColor="text1"/>
+        </w:rPr>
+        <w:t>MapTemplates</w:t>
+      </w:r>
+      <w:proofErr w:type="spellEnd"/>
+      <w:r>
+        <w:rPr>
+          <w:rFonts w:asciiTheme="majorHAnsi" w:eastAsiaTheme="majorEastAsia" w:hAnsiTheme="majorHAnsi" w:cstheme="majorBidi"/>
+          <w:bCs/>
+          <w:color w:val="000000" w:themeColor="text1"/>
+        </w:rPr>
+        <w:t xml:space="preserve"> directory.</w:t>
+      </w:r>
+    </w:p>
+    <w:p>
+      <w:pPr>
+        <w:pStyle w:val="ListParagraph"/>
+        <w:numPr>
+          <w:ilvl w:val="1"/>
+          <w:numId w:val="29"/>
+        </w:numPr>
+        <w:spacing w:before="100" w:beforeAutospacing="1" w:after="100" w:afterAutospacing="1"/>
+        <w:rPr>
+          <w:rFonts w:asciiTheme="majorHAnsi" w:eastAsiaTheme="majorEastAsia" w:hAnsiTheme="majorHAnsi" w:cstheme="majorBidi"/>
+          <w:bCs/>
+          <w:color w:val="000000" w:themeColor="text1"/>
+        </w:rPr>
+      </w:pPr>
+      <w:r>
+        <w:rPr>
+          <w:rFonts w:asciiTheme="majorHAnsi" w:eastAsiaTheme="majorEastAsia" w:hAnsiTheme="majorHAnsi" w:cstheme="majorBidi"/>
+          <w:bCs/>
+          <w:color w:val="000000" w:themeColor="text1"/>
+        </w:rPr>
+        <w:t xml:space="preserve">For 50K products, use the </w:t>
+      </w:r>
+      <w:r>
+        <w:rPr>
+          <w:rFonts w:asciiTheme="majorHAnsi" w:eastAsiaTheme="majorEastAsia" w:hAnsiTheme="majorHAnsi" w:cstheme="majorBidi"/>
+          <w:b/>
+          <w:bCs/>
+          <w:color w:val="000000" w:themeColor="text1"/>
+        </w:rPr>
+        <w:t>CTM50KTemplate.mxd</w:t>
+      </w:r>
+      <w:r>
+        <w:rPr>
+          <w:rFonts w:asciiTheme="majorHAnsi" w:eastAsiaTheme="majorEastAsia" w:hAnsiTheme="majorHAnsi" w:cstheme="majorBidi"/>
+          <w:bCs/>
+          <w:color w:val="000000" w:themeColor="text1"/>
+        </w:rPr>
+        <w:t xml:space="preserve"> from the </w:t>
+      </w:r>
+      <w:r>
+        <w:rPr>
+          <w:rFonts w:asciiTheme="majorHAnsi" w:eastAsiaTheme="majorEastAsia" w:hAnsiTheme="majorHAnsi" w:cstheme="majorBidi"/>
+          <w:bCs/>
+          <w:color w:val="000000" w:themeColor="text1"/>
+        </w:rPr>
+        <w:t>&lt;your location&gt;\</w:t>
+      </w:r>
+      <w:r>
+        <w:rPr>
+          <w:rFonts w:asciiTheme="majorHAnsi" w:eastAsiaTheme="majorEastAsia" w:hAnsiTheme="majorHAnsi" w:cstheme="majorBidi"/>
+          <w:bCs/>
+          <w:color w:val="000000" w:themeColor="text1"/>
+        </w:rPr>
+        <w:t>Fixed50K\Cartography\</w:t>
+      </w:r>
+      <w:proofErr w:type="spellStart"/>
+      <w:r>
+        <w:rPr>
+          <w:rFonts w:asciiTheme="majorHAnsi" w:eastAsiaTheme="majorEastAsia" w:hAnsiTheme="majorHAnsi" w:cstheme="majorBidi"/>
+          <w:bCs/>
+          <w:color w:val="000000" w:themeColor="text1"/>
+        </w:rPr>
+        <w:t>MapTemplates</w:t>
+      </w:r>
+      <w:proofErr w:type="spellEnd"/>
+      <w:r>
+        <w:rPr>
+          <w:rFonts w:asciiTheme="majorHAnsi" w:eastAsiaTheme="majorEastAsia" w:hAnsiTheme="majorHAnsi" w:cstheme="majorBidi"/>
+          <w:bCs/>
+          <w:color w:val="000000" w:themeColor="text1"/>
+        </w:rPr>
+        <w:t xml:space="preserve"> directory.</w:t>
       </w:r>
     </w:p>
     <w:p>
@@ -11698,7 +11973,7 @@
         <w:pStyle w:val="ListParagraph"/>
         <w:numPr>
           <w:ilvl w:val="0"/>
-          <w:numId w:val="23"/>
+          <w:numId w:val="29"/>
         </w:numPr>
         <w:spacing w:before="100" w:beforeAutospacing="1" w:after="100" w:afterAutospacing="1"/>
         <w:rPr>
@@ -11713,15 +11988,16 @@
           <w:bCs/>
           <w:color w:val="000000" w:themeColor="text1"/>
         </w:rPr>
-        <w:t>Select</w:t>
-      </w:r>
-      <w:r>
-        <w:rPr>
-          <w:rFonts w:asciiTheme="majorHAnsi" w:eastAsiaTheme="majorEastAsia" w:hAnsiTheme="majorHAnsi" w:cstheme="majorBidi"/>
-          <w:bCs/>
-          <w:color w:val="000000" w:themeColor="text1"/>
-        </w:rPr>
-        <w:t xml:space="preserve"> the </w:t>
+        <w:lastRenderedPageBreak/>
+        <w:t xml:space="preserve">Select the </w:t>
+      </w:r>
+      <w:r>
+        <w:rPr>
+          <w:rFonts w:asciiTheme="majorHAnsi" w:eastAsiaTheme="majorEastAsia" w:hAnsiTheme="majorHAnsi" w:cstheme="majorBidi"/>
+          <w:bCs/>
+          <w:color w:val="000000" w:themeColor="text1"/>
+        </w:rPr>
+        <w:t>appropriate grid xml</w:t>
       </w:r>
       <w:r>
         <w:rPr>
@@ -11730,15 +12006,163 @@
           <w:bCs/>
           <w:color w:val="000000" w:themeColor="text1"/>
         </w:rPr>
-        <w:t>CTM25KTemplate.mxd</w:t>
-      </w:r>
-      <w:r>
-        <w:rPr>
-          <w:rFonts w:asciiTheme="majorHAnsi" w:eastAsiaTheme="majorEastAsia" w:hAnsiTheme="majorHAnsi" w:cstheme="majorBidi"/>
-          <w:bCs/>
-          <w:color w:val="000000" w:themeColor="text1"/>
-        </w:rPr>
-        <w:t xml:space="preserve"> as the Map Document Template.</w:t>
+        <w:t xml:space="preserve"> </w:t>
+      </w:r>
+      <w:r>
+        <w:rPr>
+          <w:rFonts w:asciiTheme="majorHAnsi" w:eastAsiaTheme="majorEastAsia" w:hAnsiTheme="majorHAnsi" w:cstheme="majorBidi"/>
+          <w:bCs/>
+          <w:color w:val="000000" w:themeColor="text1"/>
+        </w:rPr>
+        <w:t>as the Grids and Graticules XML.</w:t>
+      </w:r>
+    </w:p>
+    <w:p>
+      <w:pPr>
+        <w:pStyle w:val="ListParagraph"/>
+        <w:numPr>
+          <w:ilvl w:val="1"/>
+          <w:numId w:val="29"/>
+        </w:numPr>
+        <w:spacing w:before="100" w:beforeAutospacing="1" w:after="100" w:afterAutospacing="1"/>
+        <w:rPr>
+          <w:rFonts w:asciiTheme="majorHAnsi" w:eastAsiaTheme="majorEastAsia" w:hAnsiTheme="majorHAnsi" w:cstheme="majorBidi"/>
+          <w:bCs/>
+          <w:color w:val="000000" w:themeColor="text1"/>
+        </w:rPr>
+      </w:pPr>
+      <w:r>
+        <w:rPr>
+          <w:rFonts w:asciiTheme="majorHAnsi" w:eastAsiaTheme="majorEastAsia" w:hAnsiTheme="majorHAnsi" w:cstheme="majorBidi"/>
+          <w:bCs/>
+          <w:color w:val="000000" w:themeColor="text1"/>
+        </w:rPr>
+        <w:t xml:space="preserve">For 25K, use the </w:t>
+      </w:r>
+      <w:r>
+        <w:rPr>
+          <w:rFonts w:asciiTheme="majorHAnsi" w:eastAsiaTheme="majorEastAsia" w:hAnsiTheme="majorHAnsi" w:cstheme="majorBidi"/>
+          <w:b/>
+          <w:bCs/>
+          <w:color w:val="000000" w:themeColor="text1"/>
+        </w:rPr>
+        <w:t>CTM_</w:t>
+      </w:r>
+      <w:r>
+        <w:rPr>
+          <w:rFonts w:asciiTheme="majorHAnsi" w:eastAsiaTheme="majorEastAsia" w:hAnsiTheme="majorHAnsi" w:cstheme="majorBidi"/>
+          <w:b/>
+          <w:bCs/>
+          <w:color w:val="000000" w:themeColor="text1"/>
+        </w:rPr>
+        <w:t>25K_</w:t>
+      </w:r>
+      <w:r>
+        <w:rPr>
+          <w:rFonts w:asciiTheme="majorHAnsi" w:eastAsiaTheme="majorEastAsia" w:hAnsiTheme="majorHAnsi" w:cstheme="majorBidi"/>
+          <w:b/>
+          <w:bCs/>
+          <w:color w:val="000000" w:themeColor="text1"/>
+        </w:rPr>
+        <w:t>UTM_WGS84_grid.xml</w:t>
+      </w:r>
+      <w:r>
+        <w:rPr>
+          <w:rFonts w:asciiTheme="majorHAnsi" w:eastAsiaTheme="majorEastAsia" w:hAnsiTheme="majorHAnsi" w:cstheme="majorBidi"/>
+          <w:bCs/>
+          <w:color w:val="000000" w:themeColor="text1"/>
+        </w:rPr>
+        <w:t xml:space="preserve"> in the &lt;your location&gt;\Fixed25K\Cartography\Grids directory</w:t>
+      </w:r>
+      <w:r>
+        <w:rPr>
+          <w:rFonts w:asciiTheme="majorHAnsi" w:eastAsiaTheme="majorEastAsia" w:hAnsiTheme="majorHAnsi" w:cstheme="majorBidi"/>
+          <w:bCs/>
+          <w:color w:val="000000" w:themeColor="text1"/>
+        </w:rPr>
+        <w:t>.</w:t>
+      </w:r>
+    </w:p>
+    <w:p>
+      <w:pPr>
+        <w:pStyle w:val="ListParagraph"/>
+        <w:numPr>
+          <w:ilvl w:val="1"/>
+          <w:numId w:val="29"/>
+        </w:numPr>
+        <w:spacing w:before="100" w:beforeAutospacing="1" w:after="100" w:afterAutospacing="1"/>
+        <w:rPr>
+          <w:rFonts w:asciiTheme="majorHAnsi" w:eastAsiaTheme="majorEastAsia" w:hAnsiTheme="majorHAnsi" w:cstheme="majorBidi"/>
+          <w:bCs/>
+          <w:color w:val="000000" w:themeColor="text1"/>
+        </w:rPr>
+      </w:pPr>
+      <w:r>
+        <w:rPr>
+          <w:rFonts w:asciiTheme="majorHAnsi" w:eastAsiaTheme="majorEastAsia" w:hAnsiTheme="majorHAnsi" w:cstheme="majorBidi"/>
+          <w:bCs/>
+          <w:color w:val="000000" w:themeColor="text1"/>
+        </w:rPr>
+        <w:t xml:space="preserve">For 50K, use the </w:t>
+      </w:r>
+      <w:r>
+        <w:rPr>
+          <w:rFonts w:asciiTheme="majorHAnsi" w:eastAsiaTheme="majorEastAsia" w:hAnsiTheme="majorHAnsi" w:cstheme="majorBidi"/>
+          <w:b/>
+          <w:bCs/>
+          <w:color w:val="000000" w:themeColor="text1"/>
+        </w:rPr>
+        <w:t>CTM_</w:t>
+      </w:r>
+      <w:r>
+        <w:rPr>
+          <w:rFonts w:asciiTheme="majorHAnsi" w:eastAsiaTheme="majorEastAsia" w:hAnsiTheme="majorHAnsi" w:cstheme="majorBidi"/>
+          <w:b/>
+          <w:bCs/>
+          <w:color w:val="000000" w:themeColor="text1"/>
+        </w:rPr>
+        <w:t>50K_</w:t>
+      </w:r>
+      <w:r>
+        <w:rPr>
+          <w:rFonts w:asciiTheme="majorHAnsi" w:eastAsiaTheme="majorEastAsia" w:hAnsiTheme="majorHAnsi" w:cstheme="majorBidi"/>
+          <w:b/>
+          <w:bCs/>
+          <w:color w:val="000000" w:themeColor="text1"/>
+        </w:rPr>
+        <w:t>UTM_WGS84_grid.xml</w:t>
+      </w:r>
+      <w:r>
+        <w:rPr>
+          <w:rFonts w:asciiTheme="majorHAnsi" w:eastAsiaTheme="majorEastAsia" w:hAnsiTheme="majorHAnsi" w:cstheme="majorBidi"/>
+          <w:bCs/>
+          <w:color w:val="000000" w:themeColor="text1"/>
+        </w:rPr>
+        <w:t xml:space="preserve"> in the &lt;your location&gt;\Fixed</w:t>
+      </w:r>
+      <w:r>
+        <w:rPr>
+          <w:rFonts w:asciiTheme="majorHAnsi" w:eastAsiaTheme="majorEastAsia" w:hAnsiTheme="majorHAnsi" w:cstheme="majorBidi"/>
+          <w:bCs/>
+          <w:color w:val="000000" w:themeColor="text1"/>
+        </w:rPr>
+        <w:t>50</w:t>
+      </w:r>
+      <w:r>
+        <w:rPr>
+          <w:rFonts w:asciiTheme="majorHAnsi" w:eastAsiaTheme="majorEastAsia" w:hAnsiTheme="majorHAnsi" w:cstheme="majorBidi"/>
+          <w:bCs/>
+          <w:color w:val="000000" w:themeColor="text1"/>
+        </w:rPr>
+        <w:t>K\Cartography\Grids directory</w:t>
+      </w:r>
+      <w:r>
+        <w:rPr>
+          <w:rFonts w:asciiTheme="majorHAnsi" w:eastAsiaTheme="majorEastAsia" w:hAnsiTheme="majorHAnsi" w:cstheme="majorBidi"/>
+          <w:bCs/>
+          <w:color w:val="000000" w:themeColor="text1"/>
+        </w:rPr>
+        <w:t>.</w:t>
       </w:r>
     </w:p>
     <w:p>
@@ -11746,7 +12170,7 @@
         <w:pStyle w:val="ListParagraph"/>
         <w:numPr>
           <w:ilvl w:val="0"/>
-          <w:numId w:val="23"/>
+          <w:numId w:val="29"/>
         </w:numPr>
         <w:spacing w:before="100" w:beforeAutospacing="1" w:after="100" w:afterAutospacing="1"/>
         <w:rPr>
@@ -11761,15 +12185,7 @@
           <w:bCs/>
           <w:color w:val="000000" w:themeColor="text1"/>
         </w:rPr>
-        <w:t xml:space="preserve">Select </w:t>
-      </w:r>
-      <w:r>
-        <w:rPr>
-          <w:rFonts w:asciiTheme="majorHAnsi" w:eastAsiaTheme="majorEastAsia" w:hAnsiTheme="majorHAnsi" w:cstheme="majorBidi"/>
-          <w:bCs/>
-          <w:color w:val="000000" w:themeColor="text1"/>
-        </w:rPr>
-        <w:t xml:space="preserve">the </w:t>
+        <w:t xml:space="preserve">Choose an export type such as </w:t>
       </w:r>
       <w:r>
         <w:rPr>
@@ -11778,49 +12194,15 @@
           <w:bCs/>
           <w:color w:val="000000" w:themeColor="text1"/>
         </w:rPr>
-        <w:t>CTM_UTM_WGS84_grid.xml</w:t>
-      </w:r>
-      <w:r>
-        <w:rPr>
-          <w:rFonts w:asciiTheme="majorHAnsi" w:eastAsiaTheme="majorEastAsia" w:hAnsiTheme="majorHAnsi" w:cstheme="majorBidi"/>
-          <w:bCs/>
-          <w:color w:val="000000" w:themeColor="text1"/>
-        </w:rPr>
-        <w:t xml:space="preserve"> in the &lt;your location&gt;\Fixed25K\Cartography\Grids directory as the Gri</w:t>
-      </w:r>
-      <w:r>
-        <w:rPr>
-          <w:rFonts w:asciiTheme="majorHAnsi" w:eastAsiaTheme="majorEastAsia" w:hAnsiTheme="majorHAnsi" w:cstheme="majorBidi"/>
-          <w:bCs/>
-          <w:color w:val="000000" w:themeColor="text1"/>
-        </w:rPr>
-        <w:t>d</w:t>
-      </w:r>
-      <w:r>
-        <w:rPr>
-          <w:rFonts w:asciiTheme="majorHAnsi" w:eastAsiaTheme="majorEastAsia" w:hAnsiTheme="majorHAnsi" w:cstheme="majorBidi"/>
-          <w:bCs/>
-          <w:color w:val="000000" w:themeColor="text1"/>
-        </w:rPr>
-        <w:t xml:space="preserve">s and </w:t>
-      </w:r>
-      <w:proofErr w:type="spellStart"/>
-      <w:r>
-        <w:rPr>
-          <w:rFonts w:asciiTheme="majorHAnsi" w:eastAsiaTheme="majorEastAsia" w:hAnsiTheme="majorHAnsi" w:cstheme="majorBidi"/>
-          <w:bCs/>
-          <w:color w:val="000000" w:themeColor="text1"/>
-        </w:rPr>
-        <w:t>Graticules</w:t>
-      </w:r>
-      <w:proofErr w:type="spellEnd"/>
-      <w:r>
-        <w:rPr>
-          <w:rFonts w:asciiTheme="majorHAnsi" w:eastAsiaTheme="majorEastAsia" w:hAnsiTheme="majorHAnsi" w:cstheme="majorBidi"/>
-          <w:bCs/>
-          <w:color w:val="000000" w:themeColor="text1"/>
-        </w:rPr>
-        <w:t xml:space="preserve"> XML.</w:t>
+        <w:t>Production PDF</w:t>
+      </w:r>
+      <w:r>
+        <w:rPr>
+          <w:rFonts w:asciiTheme="majorHAnsi" w:eastAsiaTheme="majorEastAsia" w:hAnsiTheme="majorHAnsi" w:cstheme="majorBidi"/>
+          <w:bCs/>
+          <w:color w:val="000000" w:themeColor="text1"/>
+        </w:rPr>
+        <w:t>.</w:t>
       </w:r>
     </w:p>
     <w:p>
@@ -11828,7 +12210,7 @@
         <w:pStyle w:val="ListParagraph"/>
         <w:numPr>
           <w:ilvl w:val="0"/>
-          <w:numId w:val="23"/>
+          <w:numId w:val="29"/>
         </w:numPr>
         <w:spacing w:before="100" w:beforeAutospacing="1" w:after="100" w:afterAutospacing="1"/>
         <w:rPr>
@@ -11843,32 +12225,7 @@
           <w:bCs/>
           <w:color w:val="000000" w:themeColor="text1"/>
         </w:rPr>
-        <w:t>Choose an export type</w:t>
-      </w:r>
-      <w:r>
-        <w:rPr>
-          <w:rFonts w:asciiTheme="majorHAnsi" w:eastAsiaTheme="majorEastAsia" w:hAnsiTheme="majorHAnsi" w:cstheme="majorBidi"/>
-          <w:bCs/>
-          <w:color w:val="000000" w:themeColor="text1"/>
-        </w:rPr>
-        <w:t xml:space="preserve"> such as </w:t>
-      </w:r>
-      <w:r>
-        <w:rPr>
-          <w:rFonts w:asciiTheme="majorHAnsi" w:eastAsiaTheme="majorEastAsia" w:hAnsiTheme="majorHAnsi" w:cstheme="majorBidi"/>
-          <w:b/>
-          <w:bCs/>
-          <w:color w:val="000000" w:themeColor="text1"/>
-        </w:rPr>
-        <w:t>Production PDF</w:t>
-      </w:r>
-      <w:r>
-        <w:rPr>
-          <w:rFonts w:asciiTheme="majorHAnsi" w:eastAsiaTheme="majorEastAsia" w:hAnsiTheme="majorHAnsi" w:cstheme="majorBidi"/>
-          <w:bCs/>
-          <w:color w:val="000000" w:themeColor="text1"/>
-        </w:rPr>
-        <w:t>.</w:t>
+        <w:t>Browse to a directory on your machine as the Working Directory.  You must have write access to the Working Directory as this will be the location where the output product is created.</w:t>
       </w:r>
     </w:p>
     <w:p>
@@ -11876,7 +12233,7 @@
         <w:pStyle w:val="ListParagraph"/>
         <w:numPr>
           <w:ilvl w:val="0"/>
-          <w:numId w:val="23"/>
+          <w:numId w:val="29"/>
         </w:numPr>
         <w:spacing w:before="100" w:beforeAutospacing="1" w:after="100" w:afterAutospacing="1"/>
         <w:rPr>
@@ -11891,7 +12248,171 @@
           <w:bCs/>
           <w:color w:val="000000" w:themeColor="text1"/>
         </w:rPr>
-        <w:t>Browse to a directory on your machine as the Working Directory.  You must have write access to the Working Directory as this will be the location where the output product is created.</w:t>
+        <w:t>If Production PDF is chosen as the export type, select the</w:t>
+      </w:r>
+      <w:r>
+        <w:rPr>
+          <w:rFonts w:asciiTheme="majorHAnsi" w:eastAsiaTheme="majorEastAsia" w:hAnsiTheme="majorHAnsi" w:cstheme="majorBidi"/>
+          <w:bCs/>
+          <w:color w:val="000000" w:themeColor="text1"/>
+        </w:rPr>
+        <w:t xml:space="preserve"> </w:t>
+      </w:r>
+      <w:r>
+        <w:rPr>
+          <w:rFonts w:asciiTheme="majorHAnsi" w:eastAsiaTheme="majorEastAsia" w:hAnsiTheme="majorHAnsi" w:cstheme="majorBidi"/>
+          <w:bCs/>
+          <w:color w:val="000000" w:themeColor="text1"/>
+        </w:rPr>
+        <w:t>appropriate</w:t>
+      </w:r>
+      <w:r>
+        <w:rPr>
+          <w:rFonts w:asciiTheme="majorHAnsi" w:eastAsiaTheme="majorEastAsia" w:hAnsiTheme="majorHAnsi" w:cstheme="majorBidi"/>
+          <w:bCs/>
+          <w:color w:val="000000" w:themeColor="text1"/>
+        </w:rPr>
+        <w:t xml:space="preserve"> Production PDF XML.</w:t>
+      </w:r>
+      <w:r>
+        <w:rPr>
+          <w:rFonts w:asciiTheme="majorHAnsi" w:eastAsiaTheme="majorEastAsia" w:hAnsiTheme="majorHAnsi" w:cstheme="majorBidi"/>
+          <w:bCs/>
+          <w:color w:val="000000" w:themeColor="text1"/>
+        </w:rPr>
+        <w:t xml:space="preserve"> </w:t>
+      </w:r>
+    </w:p>
+    <w:p>
+      <w:pPr>
+        <w:pStyle w:val="ListParagraph"/>
+        <w:numPr>
+          <w:ilvl w:val="1"/>
+          <w:numId w:val="29"/>
+        </w:numPr>
+        <w:spacing w:before="100" w:beforeAutospacing="1" w:after="100" w:afterAutospacing="1"/>
+        <w:rPr>
+          <w:rFonts w:asciiTheme="majorHAnsi" w:eastAsiaTheme="majorEastAsia" w:hAnsiTheme="majorHAnsi" w:cstheme="majorBidi"/>
+          <w:bCs/>
+          <w:color w:val="000000" w:themeColor="text1"/>
+        </w:rPr>
+      </w:pPr>
+      <w:r>
+        <w:rPr>
+          <w:rFonts w:asciiTheme="majorHAnsi" w:eastAsiaTheme="majorEastAsia" w:hAnsiTheme="majorHAnsi" w:cstheme="majorBidi"/>
+          <w:bCs/>
+          <w:color w:val="000000" w:themeColor="text1"/>
+        </w:rPr>
+        <w:t xml:space="preserve">For 25K, use </w:t>
+      </w:r>
+      <w:r>
+        <w:rPr>
+          <w:rFonts w:asciiTheme="majorHAnsi" w:eastAsiaTheme="majorEastAsia" w:hAnsiTheme="majorHAnsi" w:cstheme="majorBidi"/>
+          <w:b/>
+          <w:bCs/>
+          <w:color w:val="000000" w:themeColor="text1"/>
+        </w:rPr>
+        <w:t>CTM_</w:t>
+      </w:r>
+      <w:r>
+        <w:rPr>
+          <w:rFonts w:asciiTheme="majorHAnsi" w:eastAsiaTheme="majorEastAsia" w:hAnsiTheme="majorHAnsi" w:cstheme="majorBidi"/>
+          <w:b/>
+          <w:bCs/>
+          <w:color w:val="000000" w:themeColor="text1"/>
+        </w:rPr>
+        <w:t>25K_</w:t>
+      </w:r>
+      <w:r>
+        <w:rPr>
+          <w:rFonts w:asciiTheme="majorHAnsi" w:eastAsiaTheme="majorEastAsia" w:hAnsiTheme="majorHAnsi" w:cstheme="majorBidi"/>
+          <w:b/>
+          <w:bCs/>
+          <w:color w:val="000000" w:themeColor="text1"/>
+        </w:rPr>
+        <w:t>Production_PDF.xml</w:t>
+      </w:r>
+      <w:r>
+        <w:rPr>
+          <w:rFonts w:asciiTheme="majorHAnsi" w:eastAsiaTheme="majorEastAsia" w:hAnsiTheme="majorHAnsi" w:cstheme="majorBidi"/>
+          <w:bCs/>
+          <w:color w:val="000000" w:themeColor="text1"/>
+        </w:rPr>
+        <w:t xml:space="preserve"> in the &lt;your location&gt;</w:t>
+      </w:r>
+      <w:r>
+        <w:rPr>
+          <w:rFonts w:asciiTheme="majorHAnsi" w:eastAsiaTheme="majorEastAsia" w:hAnsiTheme="majorHAnsi" w:cstheme="majorBidi"/>
+          <w:bCs/>
+          <w:color w:val="000000" w:themeColor="text1"/>
+        </w:rPr>
+        <w:t>\Fixed25K\Cartography directory.</w:t>
+      </w:r>
+    </w:p>
+    <w:p>
+      <w:pPr>
+        <w:pStyle w:val="ListParagraph"/>
+        <w:numPr>
+          <w:ilvl w:val="1"/>
+          <w:numId w:val="29"/>
+        </w:numPr>
+        <w:spacing w:before="100" w:beforeAutospacing="1" w:after="100" w:afterAutospacing="1"/>
+        <w:rPr>
+          <w:rFonts w:asciiTheme="majorHAnsi" w:eastAsiaTheme="majorEastAsia" w:hAnsiTheme="majorHAnsi" w:cstheme="majorBidi"/>
+          <w:bCs/>
+          <w:color w:val="000000" w:themeColor="text1"/>
+        </w:rPr>
+      </w:pPr>
+      <w:r>
+        <w:rPr>
+          <w:rFonts w:asciiTheme="majorHAnsi" w:eastAsiaTheme="majorEastAsia" w:hAnsiTheme="majorHAnsi" w:cstheme="majorBidi"/>
+          <w:bCs/>
+          <w:color w:val="000000" w:themeColor="text1"/>
+        </w:rPr>
+        <w:t xml:space="preserve">For 25K, use </w:t>
+      </w:r>
+      <w:r>
+        <w:rPr>
+          <w:rFonts w:asciiTheme="majorHAnsi" w:eastAsiaTheme="majorEastAsia" w:hAnsiTheme="majorHAnsi" w:cstheme="majorBidi"/>
+          <w:b/>
+          <w:bCs/>
+          <w:color w:val="000000" w:themeColor="text1"/>
+        </w:rPr>
+        <w:t>CTM_</w:t>
+      </w:r>
+      <w:r>
+        <w:rPr>
+          <w:rFonts w:asciiTheme="majorHAnsi" w:eastAsiaTheme="majorEastAsia" w:hAnsiTheme="majorHAnsi" w:cstheme="majorBidi"/>
+          <w:b/>
+          <w:bCs/>
+          <w:color w:val="000000" w:themeColor="text1"/>
+        </w:rPr>
+        <w:t>50K_</w:t>
+      </w:r>
+      <w:r>
+        <w:rPr>
+          <w:rFonts w:asciiTheme="majorHAnsi" w:eastAsiaTheme="majorEastAsia" w:hAnsiTheme="majorHAnsi" w:cstheme="majorBidi"/>
+          <w:b/>
+          <w:bCs/>
+          <w:color w:val="000000" w:themeColor="text1"/>
+        </w:rPr>
+        <w:t>Production_PDF.xml</w:t>
+      </w:r>
+      <w:r>
+        <w:rPr>
+          <w:rFonts w:asciiTheme="majorHAnsi" w:eastAsiaTheme="majorEastAsia" w:hAnsiTheme="majorHAnsi" w:cstheme="majorBidi"/>
+          <w:bCs/>
+          <w:color w:val="000000" w:themeColor="text1"/>
+        </w:rPr>
+        <w:t xml:space="preserve"> in the &lt;your location&gt;</w:t>
+      </w:r>
+      <w:r>
+        <w:rPr>
+          <w:rFonts w:asciiTheme="majorHAnsi" w:eastAsiaTheme="majorEastAsia" w:hAnsiTheme="majorHAnsi" w:cstheme="majorBidi"/>
+          <w:bCs/>
+          <w:color w:val="000000" w:themeColor="text1"/>
+        </w:rPr>
+        <w:t>\Fixed50K\Cartography directory.</w:t>
       </w:r>
     </w:p>
     <w:p>
@@ -11899,7 +12420,7 @@
         <w:pStyle w:val="ListParagraph"/>
         <w:numPr>
           <w:ilvl w:val="0"/>
-          <w:numId w:val="23"/>
+          <w:numId w:val="29"/>
         </w:numPr>
         <w:spacing w:before="100" w:beforeAutospacing="1" w:after="100" w:afterAutospacing="1"/>
         <w:rPr>
@@ -11914,47 +12435,23 @@
           <w:bCs/>
           <w:color w:val="000000" w:themeColor="text1"/>
         </w:rPr>
-        <w:t xml:space="preserve">If Production PDF is chosen as the export type, select the </w:t>
-      </w:r>
-      <w:r>
-        <w:rPr>
-          <w:rFonts w:asciiTheme="majorHAnsi" w:eastAsiaTheme="majorEastAsia" w:hAnsiTheme="majorHAnsi" w:cstheme="majorBidi"/>
-          <w:b/>
-          <w:bCs/>
-          <w:color w:val="000000" w:themeColor="text1"/>
-        </w:rPr>
-        <w:t>CTM_Production_PDF.xml</w:t>
-      </w:r>
-      <w:r>
-        <w:rPr>
-          <w:rFonts w:asciiTheme="majorHAnsi" w:eastAsiaTheme="majorEastAsia" w:hAnsiTheme="majorHAnsi" w:cstheme="majorBidi"/>
-          <w:bCs/>
-          <w:color w:val="000000" w:themeColor="text1"/>
-        </w:rPr>
-        <w:t xml:space="preserve"> in the &lt;your location&gt;\Fixed25K\Cartography directory as the Production PDF XML.</w:t>
-      </w:r>
-    </w:p>
-    <w:p>
-      <w:pPr>
-        <w:pStyle w:val="ListParagraph"/>
-        <w:numPr>
-          <w:ilvl w:val="0"/>
-          <w:numId w:val="23"/>
-        </w:numPr>
-        <w:spacing w:before="100" w:beforeAutospacing="1" w:after="100" w:afterAutospacing="1"/>
-        <w:rPr>
-          <w:rFonts w:asciiTheme="majorHAnsi" w:eastAsiaTheme="majorEastAsia" w:hAnsiTheme="majorHAnsi" w:cstheme="majorBidi"/>
-          <w:bCs/>
-          <w:color w:val="000000" w:themeColor="text1"/>
-        </w:rPr>
-      </w:pPr>
-      <w:r>
-        <w:rPr>
-          <w:rFonts w:asciiTheme="majorHAnsi" w:eastAsiaTheme="majorEastAsia" w:hAnsiTheme="majorHAnsi" w:cstheme="majorBidi"/>
-          <w:bCs/>
-          <w:color w:val="000000" w:themeColor="text1"/>
-        </w:rPr>
-        <w:t xml:space="preserve">If you updated the data sources for the CTM25KTemplate.mxd when </w:t>
+        <w:t xml:space="preserve">If you updated the data sources for the </w:t>
+      </w:r>
+      <w:r>
+        <w:rPr>
+          <w:rFonts w:asciiTheme="majorHAnsi" w:eastAsiaTheme="majorEastAsia" w:hAnsiTheme="majorHAnsi" w:cstheme="majorBidi"/>
+          <w:bCs/>
+          <w:color w:val="000000" w:themeColor="text1"/>
+        </w:rPr>
+        <w:t>map document</w:t>
+      </w:r>
+      <w:r>
+        <w:rPr>
+          <w:rFonts w:asciiTheme="majorHAnsi" w:eastAsiaTheme="majorEastAsia" w:hAnsiTheme="majorHAnsi" w:cstheme="majorBidi"/>
+          <w:bCs/>
+          <w:color w:val="000000" w:themeColor="text1"/>
+        </w:rPr>
+        <w:t xml:space="preserve"> when </w:t>
       </w:r>
       <w:hyperlink w:anchor="_Exploring_the_25K" w:history="1">
         <w:proofErr w:type="gramStart"/>
@@ -11990,7 +12487,7 @@
         <w:pStyle w:val="ListParagraph"/>
         <w:numPr>
           <w:ilvl w:val="0"/>
-          <w:numId w:val="23"/>
+          <w:numId w:val="29"/>
         </w:numPr>
         <w:spacing w:before="100" w:beforeAutospacing="1" w:after="100" w:afterAutospacing="1"/>
         <w:rPr>
@@ -12024,14 +12521,16 @@
           <w:bCs/>
           <w:color w:val="000000" w:themeColor="text1"/>
         </w:rPr>
-        <w:lastRenderedPageBreak/>
         <w:t>A map product is created in the working directory.  In addition to the extent of the map sheet being updated to match the extent of the feature chosen from the SLC_AOIs feature class, other information in the layout such as the Sheet Name and Location Diagram are also updated.</w:t>
       </w:r>
     </w:p>
     <w:p>
       <w:pPr>
-        <w:rPr>
-          <w:rFonts w:asciiTheme="majorHAnsi" w:hAnsiTheme="majorHAnsi"/>
+        <w:spacing w:before="100" w:beforeAutospacing="1" w:after="100" w:afterAutospacing="1"/>
+        <w:rPr>
+          <w:rFonts w:asciiTheme="majorHAnsi" w:eastAsiaTheme="majorEastAsia" w:hAnsiTheme="majorHAnsi" w:cstheme="majorBidi"/>
+          <w:bCs/>
+          <w:color w:val="000000" w:themeColor="text1"/>
         </w:rPr>
       </w:pPr>
     </w:p>
@@ -12039,13 +12538,15 @@
       <w:pPr>
         <w:pStyle w:val="Heading2"/>
       </w:pPr>
-      <w:bookmarkStart w:id="33" w:name="_Toc427247569"/>
-      <w:bookmarkStart w:id="34" w:name="_Toc428360278"/>
+      <w:bookmarkStart w:id="33" w:name="_Civilian_Topographic_Map"/>
+      <w:bookmarkStart w:id="34" w:name="_Toc427247569"/>
+      <w:bookmarkStart w:id="35" w:name="_Toc429035880"/>
+      <w:bookmarkEnd w:id="33"/>
       <w:r>
         <w:t>Civilian Topographic Map (CTM) Generalization</w:t>
       </w:r>
-      <w:bookmarkEnd w:id="33"/>
       <w:bookmarkEnd w:id="34"/>
+      <w:bookmarkEnd w:id="35"/>
     </w:p>
     <w:p>
       <w:pPr>
@@ -13305,6 +13806,92 @@
     </w:lvl>
   </w:abstractNum>
   <w:abstractNum w:abstractNumId="13">
+    <w:nsid w:val="24C84AE4"/>
+    <w:multiLevelType w:val="hybridMultilevel"/>
+    <w:tmpl w:val="823EF8F0"/>
+    <w:lvl w:ilvl="0" w:tplc="0409000F">
+      <w:start w:val="1"/>
+      <w:numFmt w:val="decimal"/>
+      <w:lvlText w:val="%1."/>
+      <w:lvlJc w:val="left"/>
+      <w:pPr>
+        <w:ind w:left="720" w:hanging="360"/>
+      </w:pPr>
+    </w:lvl>
+    <w:lvl w:ilvl="1" w:tplc="04090019" w:tentative="1">
+      <w:start w:val="1"/>
+      <w:numFmt w:val="lowerLetter"/>
+      <w:lvlText w:val="%2."/>
+      <w:lvlJc w:val="left"/>
+      <w:pPr>
+        <w:ind w:left="1440" w:hanging="360"/>
+      </w:pPr>
+    </w:lvl>
+    <w:lvl w:ilvl="2" w:tplc="0409001B" w:tentative="1">
+      <w:start w:val="1"/>
+      <w:numFmt w:val="lowerRoman"/>
+      <w:lvlText w:val="%3."/>
+      <w:lvlJc w:val="right"/>
+      <w:pPr>
+        <w:ind w:left="2160" w:hanging="180"/>
+      </w:pPr>
+    </w:lvl>
+    <w:lvl w:ilvl="3" w:tplc="0409000F" w:tentative="1">
+      <w:start w:val="1"/>
+      <w:numFmt w:val="decimal"/>
+      <w:lvlText w:val="%4."/>
+      <w:lvlJc w:val="left"/>
+      <w:pPr>
+        <w:ind w:left="2880" w:hanging="360"/>
+      </w:pPr>
+    </w:lvl>
+    <w:lvl w:ilvl="4" w:tplc="04090019" w:tentative="1">
+      <w:start w:val="1"/>
+      <w:numFmt w:val="lowerLetter"/>
+      <w:lvlText w:val="%5."/>
+      <w:lvlJc w:val="left"/>
+      <w:pPr>
+        <w:ind w:left="3600" w:hanging="360"/>
+      </w:pPr>
+    </w:lvl>
+    <w:lvl w:ilvl="5" w:tplc="0409001B" w:tentative="1">
+      <w:start w:val="1"/>
+      <w:numFmt w:val="lowerRoman"/>
+      <w:lvlText w:val="%6."/>
+      <w:lvlJc w:val="right"/>
+      <w:pPr>
+        <w:ind w:left="4320" w:hanging="180"/>
+      </w:pPr>
+    </w:lvl>
+    <w:lvl w:ilvl="6" w:tplc="0409000F" w:tentative="1">
+      <w:start w:val="1"/>
+      <w:numFmt w:val="decimal"/>
+      <w:lvlText w:val="%7."/>
+      <w:lvlJc w:val="left"/>
+      <w:pPr>
+        <w:ind w:left="5040" w:hanging="360"/>
+      </w:pPr>
+    </w:lvl>
+    <w:lvl w:ilvl="7" w:tplc="04090019" w:tentative="1">
+      <w:start w:val="1"/>
+      <w:numFmt w:val="lowerLetter"/>
+      <w:lvlText w:val="%8."/>
+      <w:lvlJc w:val="left"/>
+      <w:pPr>
+        <w:ind w:left="5760" w:hanging="360"/>
+      </w:pPr>
+    </w:lvl>
+    <w:lvl w:ilvl="8" w:tplc="0409001B" w:tentative="1">
+      <w:start w:val="1"/>
+      <w:numFmt w:val="lowerRoman"/>
+      <w:lvlText w:val="%9."/>
+      <w:lvlJc w:val="right"/>
+      <w:pPr>
+        <w:ind w:left="6480" w:hanging="180"/>
+      </w:pPr>
+    </w:lvl>
+  </w:abstractNum>
+  <w:abstractNum w:abstractNumId="14">
     <w:nsid w:val="2BE11008"/>
     <w:multiLevelType w:val="multilevel"/>
     <w:tmpl w:val="7BB419BA"/>
@@ -13417,7 +14004,7 @@
       </w:pPr>
     </w:lvl>
   </w:abstractNum>
-  <w:abstractNum w:abstractNumId="14">
+  <w:abstractNum w:abstractNumId="15">
     <w:nsid w:val="35EF47AA"/>
     <w:multiLevelType w:val="hybridMultilevel"/>
     <w:tmpl w:val="1A64E7CC"/>
@@ -13510,7 +14097,7 @@
       </w:pPr>
     </w:lvl>
   </w:abstractNum>
-  <w:abstractNum w:abstractNumId="15">
+  <w:abstractNum w:abstractNumId="16">
     <w:nsid w:val="38B94C95"/>
     <w:multiLevelType w:val="hybridMultilevel"/>
     <w:tmpl w:val="2B501B00"/>
@@ -13623,7 +14210,7 @@
       </w:rPr>
     </w:lvl>
   </w:abstractNum>
-  <w:abstractNum w:abstractNumId="16">
+  <w:abstractNum w:abstractNumId="17">
     <w:nsid w:val="4DF45107"/>
     <w:multiLevelType w:val="hybridMultilevel"/>
     <w:tmpl w:val="5BDC9C22"/>
@@ -13712,7 +14299,7 @@
       </w:pPr>
     </w:lvl>
   </w:abstractNum>
-  <w:abstractNum w:abstractNumId="17">
+  <w:abstractNum w:abstractNumId="18">
     <w:nsid w:val="518E6EAD"/>
     <w:multiLevelType w:val="hybridMultilevel"/>
     <w:tmpl w:val="C9CA03EC"/>
@@ -13801,7 +14388,7 @@
       </w:pPr>
     </w:lvl>
   </w:abstractNum>
-  <w:abstractNum w:abstractNumId="18">
+  <w:abstractNum w:abstractNumId="19">
     <w:nsid w:val="52584E21"/>
     <w:multiLevelType w:val="multilevel"/>
     <w:tmpl w:val="36363B6A"/>
@@ -13914,7 +14501,7 @@
       </w:pPr>
     </w:lvl>
   </w:abstractNum>
-  <w:abstractNum w:abstractNumId="19">
+  <w:abstractNum w:abstractNumId="20">
     <w:nsid w:val="56FB3671"/>
     <w:multiLevelType w:val="hybridMultilevel"/>
     <w:tmpl w:val="C9CA03EC"/>
@@ -14003,7 +14590,7 @@
       </w:pPr>
     </w:lvl>
   </w:abstractNum>
-  <w:abstractNum w:abstractNumId="20">
+  <w:abstractNum w:abstractNumId="21">
     <w:nsid w:val="5E5773C8"/>
     <w:multiLevelType w:val="hybridMultilevel"/>
     <w:tmpl w:val="C9CA03EC"/>
@@ -14092,7 +14679,7 @@
       </w:pPr>
     </w:lvl>
   </w:abstractNum>
-  <w:abstractNum w:abstractNumId="21">
+  <w:abstractNum w:abstractNumId="22">
     <w:nsid w:val="5F10325E"/>
     <w:multiLevelType w:val="hybridMultilevel"/>
     <w:tmpl w:val="F7308D8E"/>
@@ -14181,7 +14768,7 @@
       </w:pPr>
     </w:lvl>
   </w:abstractNum>
-  <w:abstractNum w:abstractNumId="22">
+  <w:abstractNum w:abstractNumId="23">
     <w:nsid w:val="67F72E3A"/>
     <w:multiLevelType w:val="hybridMultilevel"/>
     <w:tmpl w:val="08B214E4"/>
@@ -14271,7 +14858,7 @@
       </w:pPr>
     </w:lvl>
   </w:abstractNum>
-  <w:abstractNum w:abstractNumId="23">
+  <w:abstractNum w:abstractNumId="24">
     <w:nsid w:val="6E10395E"/>
     <w:multiLevelType w:val="hybridMultilevel"/>
     <w:tmpl w:val="C9CA03EC"/>
@@ -14360,7 +14947,96 @@
       </w:pPr>
     </w:lvl>
   </w:abstractNum>
-  <w:abstractNum w:abstractNumId="24">
+  <w:abstractNum w:abstractNumId="25">
+    <w:nsid w:val="6FCF24F5"/>
+    <w:multiLevelType w:val="hybridMultilevel"/>
+    <w:tmpl w:val="2A30DD42"/>
+    <w:lvl w:ilvl="0" w:tplc="0409000F">
+      <w:start w:val="1"/>
+      <w:numFmt w:val="decimal"/>
+      <w:lvlText w:val="%1."/>
+      <w:lvlJc w:val="left"/>
+      <w:pPr>
+        <w:ind w:left="720" w:hanging="360"/>
+      </w:pPr>
+    </w:lvl>
+    <w:lvl w:ilvl="1" w:tplc="04090001">
+      <w:start w:val="1"/>
+      <w:numFmt w:val="bullet"/>
+      <w:lvlText w:val=""/>
+      <w:lvlJc w:val="left"/>
+      <w:pPr>
+        <w:ind w:left="1440" w:hanging="360"/>
+      </w:pPr>
+      <w:rPr>
+        <w:rFonts w:ascii="Symbol" w:hAnsi="Symbol" w:hint="default"/>
+      </w:rPr>
+    </w:lvl>
+    <w:lvl w:ilvl="2" w:tplc="0409001B" w:tentative="1">
+      <w:start w:val="1"/>
+      <w:numFmt w:val="lowerRoman"/>
+      <w:lvlText w:val="%3."/>
+      <w:lvlJc w:val="right"/>
+      <w:pPr>
+        <w:ind w:left="2160" w:hanging="180"/>
+      </w:pPr>
+    </w:lvl>
+    <w:lvl w:ilvl="3" w:tplc="0409000F" w:tentative="1">
+      <w:start w:val="1"/>
+      <w:numFmt w:val="decimal"/>
+      <w:lvlText w:val="%4."/>
+      <w:lvlJc w:val="left"/>
+      <w:pPr>
+        <w:ind w:left="2880" w:hanging="360"/>
+      </w:pPr>
+    </w:lvl>
+    <w:lvl w:ilvl="4" w:tplc="04090019" w:tentative="1">
+      <w:start w:val="1"/>
+      <w:numFmt w:val="lowerLetter"/>
+      <w:lvlText w:val="%5."/>
+      <w:lvlJc w:val="left"/>
+      <w:pPr>
+        <w:ind w:left="3600" w:hanging="360"/>
+      </w:pPr>
+    </w:lvl>
+    <w:lvl w:ilvl="5" w:tplc="0409001B" w:tentative="1">
+      <w:start w:val="1"/>
+      <w:numFmt w:val="lowerRoman"/>
+      <w:lvlText w:val="%6."/>
+      <w:lvlJc w:val="right"/>
+      <w:pPr>
+        <w:ind w:left="4320" w:hanging="180"/>
+      </w:pPr>
+    </w:lvl>
+    <w:lvl w:ilvl="6" w:tplc="0409000F" w:tentative="1">
+      <w:start w:val="1"/>
+      <w:numFmt w:val="decimal"/>
+      <w:lvlText w:val="%7."/>
+      <w:lvlJc w:val="left"/>
+      <w:pPr>
+        <w:ind w:left="5040" w:hanging="360"/>
+      </w:pPr>
+    </w:lvl>
+    <w:lvl w:ilvl="7" w:tplc="04090019" w:tentative="1">
+      <w:start w:val="1"/>
+      <w:numFmt w:val="lowerLetter"/>
+      <w:lvlText w:val="%8."/>
+      <w:lvlJc w:val="left"/>
+      <w:pPr>
+        <w:ind w:left="5760" w:hanging="360"/>
+      </w:pPr>
+    </w:lvl>
+    <w:lvl w:ilvl="8" w:tplc="0409001B" w:tentative="1">
+      <w:start w:val="1"/>
+      <w:numFmt w:val="lowerRoman"/>
+      <w:lvlText w:val="%9."/>
+      <w:lvlJc w:val="right"/>
+      <w:pPr>
+        <w:ind w:left="6480" w:hanging="180"/>
+      </w:pPr>
+    </w:lvl>
+  </w:abstractNum>
+  <w:abstractNum w:abstractNumId="26">
     <w:nsid w:val="712A2A11"/>
     <w:multiLevelType w:val="hybridMultilevel"/>
     <w:tmpl w:val="9EB0433C"/>
@@ -14449,7 +15125,7 @@
       </w:pPr>
     </w:lvl>
   </w:abstractNum>
-  <w:abstractNum w:abstractNumId="25">
+  <w:abstractNum w:abstractNumId="27">
     <w:nsid w:val="72323244"/>
     <w:multiLevelType w:val="hybridMultilevel"/>
     <w:tmpl w:val="F7308D8E"/>
@@ -14538,7 +15214,7 @@
       </w:pPr>
     </w:lvl>
   </w:abstractNum>
-  <w:abstractNum w:abstractNumId="26">
+  <w:abstractNum w:abstractNumId="28">
     <w:nsid w:val="72A1632E"/>
     <w:multiLevelType w:val="hybridMultilevel"/>
     <w:tmpl w:val="08B214E4"/>
@@ -14628,7 +15304,7 @@
       </w:pPr>
     </w:lvl>
   </w:abstractNum>
-  <w:abstractNum w:abstractNumId="27">
+  <w:abstractNum w:abstractNumId="29">
     <w:nsid w:val="72D10044"/>
     <w:multiLevelType w:val="hybridMultilevel"/>
     <w:tmpl w:val="08B214E4"/>
@@ -14725,19 +15401,19 @@
     <w:abstractNumId w:val="8"/>
   </w:num>
   <w:num w:numId="3">
-    <w:abstractNumId w:val="14"/>
+    <w:abstractNumId w:val="15"/>
   </w:num>
   <w:num w:numId="4">
     <w:abstractNumId w:val="11"/>
   </w:num>
   <w:num w:numId="5">
-    <w:abstractNumId w:val="15"/>
+    <w:abstractNumId w:val="16"/>
   </w:num>
   <w:num w:numId="6">
     <w:abstractNumId w:val="7"/>
   </w:num>
   <w:num w:numId="7">
-    <w:abstractNumId w:val="18"/>
+    <w:abstractNumId w:val="19"/>
   </w:num>
   <w:num w:numId="8">
     <w:abstractNumId w:val="3"/>
@@ -14749,7 +15425,7 @@
     <w:abstractNumId w:val="4"/>
   </w:num>
   <w:num w:numId="11">
-    <w:abstractNumId w:val="13"/>
+    <w:abstractNumId w:val="14"/>
   </w:num>
   <w:num w:numId="12">
     <w:abstractNumId w:val="6"/>
@@ -14761,46 +15437,52 @@
     <w:abstractNumId w:val="2"/>
   </w:num>
   <w:num w:numId="15">
-    <w:abstractNumId w:val="27"/>
+    <w:abstractNumId w:val="29"/>
   </w:num>
   <w:num w:numId="16">
-    <w:abstractNumId w:val="16"/>
+    <w:abstractNumId w:val="17"/>
   </w:num>
   <w:num w:numId="17">
-    <w:abstractNumId w:val="22"/>
+    <w:abstractNumId w:val="23"/>
   </w:num>
   <w:num w:numId="18">
     <w:abstractNumId w:val="10"/>
   </w:num>
   <w:num w:numId="19">
+    <w:abstractNumId w:val="28"/>
+  </w:num>
+  <w:num w:numId="20">
     <w:abstractNumId w:val="26"/>
   </w:num>
-  <w:num w:numId="20">
+  <w:num w:numId="21">
     <w:abstractNumId w:val="24"/>
   </w:num>
-  <w:num w:numId="21">
-    <w:abstractNumId w:val="23"/>
-  </w:num>
   <w:num w:numId="22">
-    <w:abstractNumId w:val="20"/>
+    <w:abstractNumId w:val="21"/>
   </w:num>
   <w:num w:numId="23">
-    <w:abstractNumId w:val="17"/>
+    <w:abstractNumId w:val="18"/>
   </w:num>
   <w:num w:numId="24">
     <w:abstractNumId w:val="12"/>
   </w:num>
   <w:num w:numId="25">
-    <w:abstractNumId w:val="19"/>
+    <w:abstractNumId w:val="20"/>
   </w:num>
   <w:num w:numId="26">
-    <w:abstractNumId w:val="25"/>
+    <w:abstractNumId w:val="27"/>
   </w:num>
   <w:num w:numId="27">
-    <w:abstractNumId w:val="21"/>
+    <w:abstractNumId w:val="22"/>
   </w:num>
   <w:num w:numId="28">
     <w:abstractNumId w:val="5"/>
+  </w:num>
+  <w:num w:numId="29">
+    <w:abstractNumId w:val="25"/>
+  </w:num>
+  <w:num w:numId="30">
+    <w:abstractNumId w:val="13"/>
   </w:num>
 </w:numbering>
 </file>
@@ -15934,7 +16616,7 @@
 </file>
 
 <file path=customXml/itemProps1.xml><?xml version="1.0" encoding="utf-8"?>
-<ds:datastoreItem xmlns:ds="http://schemas.openxmlformats.org/officeDocument/2006/customXml" ds:itemID="{7CE3F73C-C591-4490-836F-811648943FD3}">
+<ds:datastoreItem xmlns:ds="http://schemas.openxmlformats.org/officeDocument/2006/customXml" ds:itemID="{5A0C87F3-3302-4D6C-9897-2734E7751FD2}">
   <ds:schemaRefs>
     <ds:schemaRef ds:uri="http://schemas.openxmlformats.org/officeDocument/2006/bibliography"/>
   </ds:schemaRefs>

</xml_diff>

<commit_message>
updated the getting started doc for running the CTM All Checks.rbj
</commit_message>
<xml_diff>
--- a/Getting Started with Civilian Topographic Map.docx
+++ b/Getting Started with Civilian Topographic Map.docx
@@ -4147,7 +4147,6 @@
                 <w:szCs w:val="22"/>
               </w:rPr>
             </w:pPr>
-            <w:proofErr w:type="spellStart"/>
             <w:r>
               <w:rPr>
                 <w:rFonts w:asciiTheme="majorHAnsi" w:hAnsiTheme="majorHAnsi" w:cs="Courier New"/>
@@ -4168,7 +4167,6 @@
               </w:rPr>
               <w:t>Jobs</w:t>
             </w:r>
-            <w:proofErr w:type="spellEnd"/>
           </w:p>
         </w:tc>
         <w:tc>
@@ -8135,7 +8133,25 @@
           <w:bCs/>
           <w:color w:val="000000" w:themeColor="text1"/>
         </w:rPr>
-        <w:t xml:space="preserve"> existing data is already in an Esri format (coverage, </w:t>
+        <w:t xml:space="preserve"> existing data is already in an </w:t>
+      </w:r>
+      <w:proofErr w:type="spellStart"/>
+      <w:r>
+        <w:rPr>
+          <w:rFonts w:asciiTheme="majorHAnsi" w:eastAsiaTheme="majorEastAsia" w:hAnsiTheme="majorHAnsi" w:cstheme="majorBidi"/>
+          <w:bCs/>
+          <w:color w:val="000000" w:themeColor="text1"/>
+        </w:rPr>
+        <w:t>Esri</w:t>
+      </w:r>
+      <w:proofErr w:type="spellEnd"/>
+      <w:r>
+        <w:rPr>
+          <w:rFonts w:asciiTheme="majorHAnsi" w:eastAsiaTheme="majorEastAsia" w:hAnsiTheme="majorHAnsi" w:cstheme="majorBidi"/>
+          <w:bCs/>
+          <w:color w:val="000000" w:themeColor="text1"/>
+        </w:rPr>
+        <w:t xml:space="preserve"> format (coverage, </w:t>
       </w:r>
       <w:proofErr w:type="spellStart"/>
       <w:r>
@@ -8889,17 +8905,7 @@
             <w:rFonts w:asciiTheme="majorHAnsi" w:eastAsiaTheme="majorEastAsia" w:hAnsiTheme="majorHAnsi" w:cstheme="majorBidi"/>
             <w:bCs/>
           </w:rPr>
-          <w:t>http://desktop.arcgis.com/en/desktop/latest/guide-books/extensions/data-</w:t>
-        </w:r>
-        <w:bookmarkStart w:id="25" w:name="_GoBack"/>
-        <w:bookmarkEnd w:id="25"/>
-        <w:r>
-          <w:rPr>
-            <w:rStyle w:val="Hyperlink"/>
-            <w:rFonts w:asciiTheme="majorHAnsi" w:eastAsiaTheme="majorEastAsia" w:hAnsiTheme="majorHAnsi" w:cstheme="majorBidi"/>
-            <w:bCs/>
-          </w:rPr>
-          <w:t>reviewer/introduction-to-storing-the-data-reviewer-workspace-in-an-enterprise-geodatabase-in-sql-server.htm</w:t>
+          <w:t>http://desktop.arcgis.com/en/desktop/latest/guide-books/extensions/data-reviewer/introduction-to-storing-the-data-reviewer-workspace-in-an-enterprise-geodatabase-in-sql-server.htm</w:t>
         </w:r>
       </w:hyperlink>
     </w:p>
@@ -9411,11 +9417,11 @@
       <w:pPr>
         <w:pStyle w:val="Heading3"/>
       </w:pPr>
-      <w:bookmarkStart w:id="26" w:name="_Toc429035874"/>
+      <w:bookmarkStart w:id="25" w:name="_Toc429035874"/>
       <w:r>
         <w:t>Validating data with a batch job</w:t>
       </w:r>
-      <w:bookmarkEnd w:id="26"/>
+      <w:bookmarkEnd w:id="25"/>
     </w:p>
     <w:p>
       <w:pPr>
@@ -9759,118 +9765,189 @@
           <w:ilvl w:val="1"/>
           <w:numId w:val="27"/>
         </w:numPr>
-        <w:spacing w:before="100" w:beforeAutospacing="1" w:after="100" w:afterAutospacing="1"/>
-        <w:rPr>
-          <w:rFonts w:asciiTheme="majorHAnsi" w:eastAsiaTheme="majorEastAsia" w:hAnsiTheme="majorHAnsi" w:cstheme="majorBidi"/>
-          <w:bCs/>
-          <w:color w:val="000000" w:themeColor="text1"/>
-        </w:rPr>
-      </w:pPr>
-      <w:r>
-        <w:rPr>
-          <w:rFonts w:asciiTheme="majorHAnsi" w:eastAsiaTheme="majorEastAsia" w:hAnsiTheme="majorHAnsi" w:cstheme="majorBidi"/>
-          <w:bCs/>
-          <w:color w:val="000000" w:themeColor="text1"/>
+        <w:spacing w:before="100" w:beforeAutospacing="1" w:after="100" w:afterAutospacing="1" w:line="252" w:lineRule="auto"/>
+        <w:rPr>
+          <w:rFonts w:ascii="Calibri Light" w:hAnsi="Calibri Light"/>
+          <w:color w:val="000000"/>
+        </w:rPr>
+      </w:pPr>
+      <w:r>
+        <w:rPr>
+          <w:rFonts w:ascii="Calibri Light" w:hAnsi="Calibri Light"/>
+          <w:color w:val="000000"/>
         </w:rPr>
         <w:t xml:space="preserve">In the </w:t>
       </w:r>
       <w:proofErr w:type="spellStart"/>
       <w:r>
         <w:rPr>
-          <w:rFonts w:asciiTheme="majorHAnsi" w:eastAsiaTheme="majorEastAsia" w:hAnsiTheme="majorHAnsi" w:cstheme="majorBidi"/>
-          <w:bCs/>
-          <w:color w:val="000000" w:themeColor="text1"/>
+          <w:rFonts w:ascii="Calibri Light" w:hAnsi="Calibri Light"/>
+          <w:color w:val="000000"/>
         </w:rPr>
         <w:t>BatchJobs</w:t>
       </w:r>
       <w:proofErr w:type="spellEnd"/>
       <w:r>
         <w:rPr>
-          <w:rFonts w:asciiTheme="majorHAnsi" w:eastAsiaTheme="majorEastAsia" w:hAnsiTheme="majorHAnsi" w:cstheme="majorBidi"/>
-          <w:bCs/>
-          <w:color w:val="000000" w:themeColor="text1"/>
+          <w:rFonts w:ascii="Calibri Light" w:hAnsi="Calibri Light"/>
+          <w:color w:val="000000"/>
         </w:rPr>
         <w:t xml:space="preserve"> directory you will see two folders: </w:t>
       </w:r>
       <w:proofErr w:type="spellStart"/>
       <w:r>
         <w:rPr>
-          <w:rFonts w:asciiTheme="majorHAnsi" w:eastAsiaTheme="majorEastAsia" w:hAnsiTheme="majorHAnsi" w:cstheme="majorBidi"/>
-          <w:bCs/>
-          <w:color w:val="000000" w:themeColor="text1"/>
-        </w:rPr>
-        <w:t>CTM_Attribute_Checks</w:t>
+          <w:rFonts w:ascii="Calibri Light" w:hAnsi="Calibri Light"/>
+          <w:color w:val="000000"/>
+        </w:rPr>
+        <w:t>CTM_OnTheFlyValidation_Checks.rbj</w:t>
       </w:r>
       <w:proofErr w:type="spellEnd"/>
       <w:r>
         <w:rPr>
-          <w:rFonts w:asciiTheme="majorHAnsi" w:eastAsiaTheme="majorEastAsia" w:hAnsiTheme="majorHAnsi" w:cstheme="majorBidi"/>
-          <w:bCs/>
-          <w:color w:val="000000" w:themeColor="text1"/>
-        </w:rPr>
-        <w:t xml:space="preserve"> and </w:t>
+          <w:rFonts w:ascii="Calibri Light" w:hAnsi="Calibri Light"/>
+          <w:color w:val="000000"/>
+        </w:rPr>
+        <w:t xml:space="preserve"> </w:t>
+      </w:r>
+      <w:r>
+        <w:rPr>
+          <w:rFonts w:ascii="Calibri Light" w:hAnsi="Calibri Light"/>
+          <w:color w:val="000000"/>
+        </w:rPr>
+        <w:t xml:space="preserve">and </w:t>
       </w:r>
       <w:proofErr w:type="spellStart"/>
       <w:r>
         <w:rPr>
-          <w:rFonts w:asciiTheme="majorHAnsi" w:eastAsiaTheme="majorEastAsia" w:hAnsiTheme="majorHAnsi" w:cstheme="majorBidi"/>
-          <w:bCs/>
-          <w:color w:val="000000" w:themeColor="text1"/>
-        </w:rPr>
-        <w:t>CTM_Spatial_Checks</w:t>
+          <w:rFonts w:ascii="Calibri Light" w:hAnsi="Calibri Light"/>
+          <w:color w:val="000000"/>
+        </w:rPr>
+        <w:t>CTM_All_Checks.rbj</w:t>
       </w:r>
       <w:proofErr w:type="spellEnd"/>
       <w:r>
         <w:rPr>
-          <w:rFonts w:asciiTheme="majorHAnsi" w:eastAsiaTheme="majorEastAsia" w:hAnsiTheme="majorHAnsi" w:cstheme="majorBidi"/>
-          <w:bCs/>
-          <w:color w:val="000000" w:themeColor="text1"/>
-        </w:rPr>
-        <w:t xml:space="preserve">.  The </w:t>
+          <w:rFonts w:ascii="Calibri Light" w:hAnsi="Calibri Light"/>
+          <w:color w:val="000000"/>
+        </w:rPr>
+        <w:t xml:space="preserve">.  The </w:t>
       </w:r>
       <w:proofErr w:type="spellStart"/>
       <w:r>
         <w:rPr>
-          <w:rFonts w:asciiTheme="majorHAnsi" w:eastAsiaTheme="majorEastAsia" w:hAnsiTheme="majorHAnsi" w:cstheme="majorBidi"/>
-          <w:bCs/>
-          <w:color w:val="000000" w:themeColor="text1"/>
-        </w:rPr>
-        <w:t>CTM_Attribute_Checks</w:t>
+          <w:rFonts w:ascii="Calibri Light" w:hAnsi="Calibri Light"/>
+          <w:color w:val="000000"/>
+        </w:rPr>
+        <w:t>CTM_OnTheFlyValidation_Checks.rbj</w:t>
       </w:r>
       <w:proofErr w:type="spellEnd"/>
       <w:r>
         <w:rPr>
-          <w:rFonts w:asciiTheme="majorHAnsi" w:eastAsiaTheme="majorEastAsia" w:hAnsiTheme="majorHAnsi" w:cstheme="majorBidi"/>
-          <w:bCs/>
-          <w:color w:val="000000" w:themeColor="text1"/>
-        </w:rPr>
-        <w:t xml:space="preserve"> folder contains a collection of batch jobs designed to validate that the attributes of features are populated correctly.  The </w:t>
+          <w:rFonts w:ascii="Calibri Light" w:hAnsi="Calibri Light"/>
+          <w:color w:val="000000"/>
+        </w:rPr>
+        <w:t xml:space="preserve"> </w:t>
+      </w:r>
+      <w:r>
+        <w:rPr>
+          <w:rFonts w:ascii="Calibri Light" w:hAnsi="Calibri Light"/>
+          <w:color w:val="000000"/>
+        </w:rPr>
+        <w:t>file</w:t>
+      </w:r>
+      <w:r>
+        <w:rPr>
+          <w:rFonts w:ascii="Calibri Light" w:hAnsi="Calibri Light"/>
+          <w:color w:val="000000"/>
+        </w:rPr>
+        <w:t xml:space="preserve"> contains a collection of </w:t>
+      </w:r>
+      <w:r>
+        <w:rPr>
+          <w:rFonts w:ascii="Calibri Light" w:hAnsi="Calibri Light"/>
+          <w:color w:val="000000"/>
+        </w:rPr>
+        <w:t>checks</w:t>
+      </w:r>
+      <w:r>
+        <w:rPr>
+          <w:rFonts w:ascii="Calibri Light" w:hAnsi="Calibri Light"/>
+          <w:color w:val="000000"/>
+        </w:rPr>
+        <w:t xml:space="preserve"> designed to validate that the attributes of features are populated correctly.  The </w:t>
       </w:r>
       <w:proofErr w:type="spellStart"/>
       <w:r>
         <w:rPr>
-          <w:rFonts w:asciiTheme="majorHAnsi" w:eastAsiaTheme="majorEastAsia" w:hAnsiTheme="majorHAnsi" w:cstheme="majorBidi"/>
-          <w:bCs/>
-          <w:color w:val="000000" w:themeColor="text1"/>
-        </w:rPr>
-        <w:t>CTM_Spatial_Checks</w:t>
+          <w:rFonts w:ascii="Calibri Light" w:hAnsi="Calibri Light"/>
+          <w:color w:val="000000"/>
+        </w:rPr>
+        <w:t>CTM_All_Checks.rbj</w:t>
       </w:r>
       <w:proofErr w:type="spellEnd"/>
       <w:r>
         <w:rPr>
-          <w:rFonts w:asciiTheme="majorHAnsi" w:eastAsiaTheme="majorEastAsia" w:hAnsiTheme="majorHAnsi" w:cstheme="majorBidi"/>
-          <w:bCs/>
-          <w:color w:val="000000" w:themeColor="text1"/>
-        </w:rPr>
-        <w:t xml:space="preserve"> folder contains a collection of batch jobs designed to ensure the </w:t>
-      </w:r>
-      <w:r>
-        <w:rPr>
-          <w:rFonts w:asciiTheme="majorHAnsi" w:eastAsiaTheme="majorEastAsia" w:hAnsiTheme="majorHAnsi" w:cstheme="majorBidi"/>
-          <w:bCs/>
-          <w:color w:val="000000" w:themeColor="text1"/>
-        </w:rPr>
-        <w:t>spatial integrity of individual features as well as ensuring the correct topological relationships between features.</w:t>
+          <w:rFonts w:ascii="Calibri Light" w:hAnsi="Calibri Light"/>
+          <w:color w:val="000000"/>
+        </w:rPr>
+        <w:t xml:space="preserve"> </w:t>
+      </w:r>
+      <w:r>
+        <w:rPr>
+          <w:rFonts w:ascii="Calibri Light" w:hAnsi="Calibri Light"/>
+          <w:color w:val="000000"/>
+        </w:rPr>
+        <w:t xml:space="preserve">file contains a collection of checks </w:t>
+      </w:r>
+      <w:r>
+        <w:rPr>
+          <w:rFonts w:ascii="Calibri Light" w:hAnsi="Calibri Light"/>
+          <w:color w:val="000000"/>
+        </w:rPr>
+        <w:t>designed to ensure the spatial integrity of individual features as well as ensuring the correct topological</w:t>
+      </w:r>
+      <w:r>
+        <w:rPr>
+          <w:rFonts w:ascii="Calibri Light" w:hAnsi="Calibri Light"/>
+          <w:color w:val="000000"/>
+        </w:rPr>
+        <w:t xml:space="preserve"> relationships between features.  The</w:t>
+      </w:r>
+      <w:r>
+        <w:t xml:space="preserve"> </w:t>
+      </w:r>
+      <w:proofErr w:type="spellStart"/>
+      <w:r>
+        <w:rPr>
+          <w:rFonts w:ascii="Calibri Light" w:hAnsi="Calibri Light"/>
+          <w:color w:val="000000"/>
+        </w:rPr>
+        <w:t>CTM_All_Checks.rbj</w:t>
+      </w:r>
+      <w:proofErr w:type="spellEnd"/>
+      <w:r>
+        <w:rPr>
+          <w:rFonts w:ascii="Calibri Light" w:hAnsi="Calibri Light"/>
+          <w:color w:val="000000"/>
+        </w:rPr>
+        <w:t xml:space="preserve"> batch job also contains all rules within the </w:t>
+      </w:r>
+      <w:proofErr w:type="spellStart"/>
+      <w:r>
+        <w:rPr>
+          <w:rFonts w:ascii="Calibri Light" w:hAnsi="Calibri Light"/>
+          <w:color w:val="000000"/>
+        </w:rPr>
+        <w:t>CTM_OnTheFlyValidation_Checks.rbj</w:t>
+      </w:r>
+      <w:proofErr w:type="spellEnd"/>
+      <w:r>
+        <w:rPr>
+          <w:rFonts w:ascii="Calibri Light" w:hAnsi="Calibri Light"/>
+          <w:color w:val="000000"/>
+        </w:rPr>
+        <w:t xml:space="preserve"> file.</w:t>
       </w:r>
     </w:p>
     <w:p>
@@ -9887,67 +9964,33 @@
           <w:color w:val="000000" w:themeColor="text1"/>
         </w:rPr>
       </w:pPr>
-      <w:r>
-        <w:rPr>
-          <w:rFonts w:asciiTheme="majorHAnsi" w:eastAsiaTheme="majorEastAsia" w:hAnsiTheme="majorHAnsi" w:cstheme="majorBidi"/>
-          <w:bCs/>
-          <w:color w:val="000000" w:themeColor="text1"/>
-        </w:rPr>
-        <w:t xml:space="preserve">Browse to the </w:t>
-      </w:r>
-      <w:r>
-        <w:rPr>
-          <w:rFonts w:asciiTheme="majorHAnsi" w:eastAsiaTheme="majorEastAsia" w:hAnsiTheme="majorHAnsi" w:cstheme="majorBidi"/>
-          <w:bCs/>
-          <w:color w:val="000000" w:themeColor="text1"/>
-        </w:rPr>
-        <w:t>&lt;your location&gt;\Fixed25K\</w:t>
+      <w:bookmarkStart w:id="26" w:name="_GoBack"/>
+      <w:bookmarkEnd w:id="26"/>
+      <w:r>
+        <w:rPr>
+          <w:rFonts w:asciiTheme="majorHAnsi" w:eastAsiaTheme="majorEastAsia" w:hAnsiTheme="majorHAnsi" w:cstheme="majorBidi"/>
+          <w:bCs/>
+          <w:color w:val="000000" w:themeColor="text1"/>
+        </w:rPr>
+        <w:t>C</w:t>
+      </w:r>
+      <w:r>
+        <w:rPr>
+          <w:rFonts w:asciiTheme="majorHAnsi" w:eastAsiaTheme="majorEastAsia" w:hAnsiTheme="majorHAnsi" w:cstheme="majorBidi"/>
+          <w:bCs/>
+          <w:color w:val="000000" w:themeColor="text1"/>
+        </w:rPr>
+        <w:t xml:space="preserve">hoose </w:t>
       </w:r>
       <w:proofErr w:type="spellStart"/>
       <w:r>
         <w:rPr>
           <w:rFonts w:asciiTheme="majorHAnsi" w:eastAsiaTheme="majorEastAsia" w:hAnsiTheme="majorHAnsi" w:cstheme="majorBidi"/>
-          <w:bCs/>
-          <w:color w:val="000000" w:themeColor="text1"/>
-        </w:rPr>
-        <w:t>BatchJobs</w:t>
-      </w:r>
-      <w:proofErr w:type="spellEnd"/>
-      <w:r>
-        <w:rPr>
-          <w:rFonts w:asciiTheme="majorHAnsi" w:eastAsiaTheme="majorEastAsia" w:hAnsiTheme="majorHAnsi" w:cstheme="majorBidi"/>
-          <w:bCs/>
-          <w:color w:val="000000" w:themeColor="text1"/>
-        </w:rPr>
-        <w:t>\</w:t>
-      </w:r>
-      <w:proofErr w:type="spellStart"/>
-      <w:r>
-        <w:rPr>
-          <w:rFonts w:asciiTheme="majorHAnsi" w:eastAsiaTheme="majorEastAsia" w:hAnsiTheme="majorHAnsi" w:cstheme="majorBidi"/>
-          <w:bCs/>
-          <w:color w:val="000000" w:themeColor="text1"/>
-        </w:rPr>
-        <w:t>CTM_Attribute_Checks</w:t>
-      </w:r>
-      <w:proofErr w:type="spellEnd"/>
-      <w:r>
-        <w:rPr>
-          <w:rFonts w:asciiTheme="majorHAnsi" w:eastAsiaTheme="majorEastAsia" w:hAnsiTheme="majorHAnsi" w:cstheme="majorBidi"/>
-          <w:bCs/>
-          <w:color w:val="000000" w:themeColor="text1"/>
-        </w:rPr>
-        <w:t xml:space="preserve"> folder and choose </w:t>
-      </w:r>
-      <w:proofErr w:type="spellStart"/>
-      <w:r>
-        <w:rPr>
-          <w:rFonts w:asciiTheme="majorHAnsi" w:eastAsiaTheme="majorEastAsia" w:hAnsiTheme="majorHAnsi" w:cstheme="majorBidi"/>
           <w:b/>
           <w:bCs/>
           <w:color w:val="000000" w:themeColor="text1"/>
         </w:rPr>
-        <w:t>CTM_OnTheFly_Validation_Checks.rbj</w:t>
+        <w:t>CTM_All_Checks.rbj</w:t>
       </w:r>
       <w:proofErr w:type="spellEnd"/>
       <w:r>
@@ -9979,24 +10022,26 @@
           <w:bCs/>
           <w:color w:val="000000" w:themeColor="text1"/>
         </w:rPr>
-        <w:t xml:space="preserve">More than one batch job can be added for validation.  Click </w:t>
-      </w:r>
-      <w:r>
-        <w:rPr>
-          <w:rFonts w:asciiTheme="majorHAnsi" w:eastAsiaTheme="majorEastAsia" w:hAnsiTheme="majorHAnsi" w:cstheme="majorBidi"/>
-          <w:b/>
-          <w:bCs/>
-          <w:color w:val="000000" w:themeColor="text1"/>
-        </w:rPr>
-        <w:t>Add from File…</w:t>
-      </w:r>
-      <w:r>
-        <w:rPr>
-          <w:rFonts w:asciiTheme="majorHAnsi" w:eastAsiaTheme="majorEastAsia" w:hAnsiTheme="majorHAnsi" w:cstheme="majorBidi"/>
-          <w:bCs/>
-          <w:color w:val="000000" w:themeColor="text1"/>
-        </w:rPr>
-        <w:t xml:space="preserve"> again.</w:t>
+        <w:t>Click Run.</w:t>
+      </w:r>
+    </w:p>
+    <w:p>
+      <w:pPr>
+        <w:pStyle w:val="ListParagraph"/>
+        <w:spacing w:before="100" w:beforeAutospacing="1" w:after="100" w:afterAutospacing="1"/>
+        <w:rPr>
+          <w:rFonts w:asciiTheme="majorHAnsi" w:eastAsiaTheme="majorEastAsia" w:hAnsiTheme="majorHAnsi" w:cstheme="majorBidi"/>
+          <w:bCs/>
+          <w:color w:val="000000" w:themeColor="text1"/>
+        </w:rPr>
+      </w:pPr>
+      <w:r>
+        <w:rPr>
+          <w:rFonts w:asciiTheme="majorHAnsi" w:eastAsiaTheme="majorEastAsia" w:hAnsiTheme="majorHAnsi" w:cstheme="majorBidi"/>
+          <w:bCs/>
+          <w:color w:val="000000" w:themeColor="text1"/>
+        </w:rPr>
+        <w:t>The chosen batch jobs will run on the features within the Validation Extent bookmark.  When validation is complete a message will popup indicating that a number of records were written to the Reviewer Table.</w:t>
       </w:r>
     </w:p>
     <w:p>
@@ -10019,177 +10064,6 @@
           <w:bCs/>
           <w:color w:val="000000" w:themeColor="text1"/>
         </w:rPr>
-        <w:t xml:space="preserve">Browse to the </w:t>
-      </w:r>
-      <w:r>
-        <w:rPr>
-          <w:rFonts w:asciiTheme="majorHAnsi" w:eastAsiaTheme="majorEastAsia" w:hAnsiTheme="majorHAnsi" w:cstheme="majorBidi"/>
-          <w:bCs/>
-          <w:color w:val="000000" w:themeColor="text1"/>
-        </w:rPr>
-        <w:t>&lt;your location&gt;\Fixed25K\</w:t>
-      </w:r>
-      <w:proofErr w:type="spellStart"/>
-      <w:r>
-        <w:rPr>
-          <w:rFonts w:asciiTheme="majorHAnsi" w:eastAsiaTheme="majorEastAsia" w:hAnsiTheme="majorHAnsi" w:cstheme="majorBidi"/>
-          <w:bCs/>
-          <w:color w:val="000000" w:themeColor="text1"/>
-        </w:rPr>
-        <w:t>BatchJobs</w:t>
-      </w:r>
-      <w:proofErr w:type="spellEnd"/>
-      <w:r>
-        <w:rPr>
-          <w:rFonts w:asciiTheme="majorHAnsi" w:eastAsiaTheme="majorEastAsia" w:hAnsiTheme="majorHAnsi" w:cstheme="majorBidi"/>
-          <w:bCs/>
-          <w:color w:val="000000" w:themeColor="text1"/>
-        </w:rPr>
-        <w:t>\</w:t>
-      </w:r>
-      <w:proofErr w:type="spellStart"/>
-      <w:r>
-        <w:rPr>
-          <w:rFonts w:asciiTheme="majorHAnsi" w:eastAsiaTheme="majorEastAsia" w:hAnsiTheme="majorHAnsi" w:cstheme="majorBidi"/>
-          <w:bCs/>
-          <w:color w:val="000000" w:themeColor="text1"/>
-        </w:rPr>
-        <w:t>CTM_</w:t>
-      </w:r>
-      <w:r>
-        <w:rPr>
-          <w:rFonts w:asciiTheme="majorHAnsi" w:eastAsiaTheme="majorEastAsia" w:hAnsiTheme="majorHAnsi" w:cstheme="majorBidi"/>
-          <w:bCs/>
-          <w:color w:val="000000" w:themeColor="text1"/>
-        </w:rPr>
-        <w:t>Spatial</w:t>
-      </w:r>
-      <w:r>
-        <w:rPr>
-          <w:rFonts w:asciiTheme="majorHAnsi" w:eastAsiaTheme="majorEastAsia" w:hAnsiTheme="majorHAnsi" w:cstheme="majorBidi"/>
-          <w:bCs/>
-          <w:color w:val="000000" w:themeColor="text1"/>
-        </w:rPr>
-        <w:t>_Checks</w:t>
-      </w:r>
-      <w:proofErr w:type="spellEnd"/>
-      <w:r>
-        <w:rPr>
-          <w:rFonts w:asciiTheme="majorHAnsi" w:eastAsiaTheme="majorEastAsia" w:hAnsiTheme="majorHAnsi" w:cstheme="majorBidi"/>
-          <w:bCs/>
-          <w:color w:val="000000" w:themeColor="text1"/>
-        </w:rPr>
-        <w:t xml:space="preserve"> folder and choose </w:t>
-      </w:r>
-      <w:proofErr w:type="spellStart"/>
-      <w:r>
-        <w:rPr>
-          <w:rFonts w:asciiTheme="majorHAnsi" w:eastAsiaTheme="majorEastAsia" w:hAnsiTheme="majorHAnsi" w:cstheme="majorBidi"/>
-          <w:b/>
-          <w:bCs/>
-          <w:color w:val="000000" w:themeColor="text1"/>
-        </w:rPr>
-        <w:t>CTM_</w:t>
-      </w:r>
-      <w:r>
-        <w:rPr>
-          <w:rFonts w:asciiTheme="majorHAnsi" w:eastAsiaTheme="majorEastAsia" w:hAnsiTheme="majorHAnsi" w:cstheme="majorBidi"/>
-          <w:b/>
-          <w:bCs/>
-          <w:color w:val="000000" w:themeColor="text1"/>
-        </w:rPr>
-        <w:t>Geometry_on_Geometry</w:t>
-      </w:r>
-      <w:r>
-        <w:rPr>
-          <w:rFonts w:asciiTheme="majorHAnsi" w:eastAsiaTheme="majorEastAsia" w:hAnsiTheme="majorHAnsi" w:cstheme="majorBidi"/>
-          <w:b/>
-          <w:bCs/>
-          <w:color w:val="000000" w:themeColor="text1"/>
-        </w:rPr>
-        <w:t>_Check</w:t>
-      </w:r>
-      <w:r>
-        <w:rPr>
-          <w:rFonts w:asciiTheme="majorHAnsi" w:eastAsiaTheme="majorEastAsia" w:hAnsiTheme="majorHAnsi" w:cstheme="majorBidi"/>
-          <w:b/>
-          <w:bCs/>
-          <w:color w:val="000000" w:themeColor="text1"/>
-        </w:rPr>
-        <w:t>.rbj</w:t>
-      </w:r>
-      <w:proofErr w:type="spellEnd"/>
-      <w:r>
-        <w:rPr>
-          <w:rFonts w:asciiTheme="majorHAnsi" w:eastAsiaTheme="majorEastAsia" w:hAnsiTheme="majorHAnsi" w:cstheme="majorBidi"/>
-          <w:bCs/>
-          <w:color w:val="000000" w:themeColor="text1"/>
-        </w:rPr>
-        <w:t>.  Click Open.</w:t>
-      </w:r>
-    </w:p>
-    <w:p>
-      <w:pPr>
-        <w:pStyle w:val="ListParagraph"/>
-        <w:numPr>
-          <w:ilvl w:val="0"/>
-          <w:numId w:val="27"/>
-        </w:numPr>
-        <w:spacing w:before="100" w:beforeAutospacing="1" w:after="100" w:afterAutospacing="1"/>
-        <w:rPr>
-          <w:rFonts w:asciiTheme="majorHAnsi" w:eastAsiaTheme="majorEastAsia" w:hAnsiTheme="majorHAnsi" w:cstheme="majorBidi"/>
-          <w:bCs/>
-          <w:color w:val="000000" w:themeColor="text1"/>
-        </w:rPr>
-      </w:pPr>
-      <w:r>
-        <w:rPr>
-          <w:rFonts w:asciiTheme="majorHAnsi" w:eastAsiaTheme="majorEastAsia" w:hAnsiTheme="majorHAnsi" w:cstheme="majorBidi"/>
-          <w:bCs/>
-          <w:color w:val="000000" w:themeColor="text1"/>
-        </w:rPr>
-        <w:t>Click Run.</w:t>
-      </w:r>
-    </w:p>
-    <w:p>
-      <w:pPr>
-        <w:pStyle w:val="ListParagraph"/>
-        <w:spacing w:before="100" w:beforeAutospacing="1" w:after="100" w:afterAutospacing="1"/>
-        <w:rPr>
-          <w:rFonts w:asciiTheme="majorHAnsi" w:eastAsiaTheme="majorEastAsia" w:hAnsiTheme="majorHAnsi" w:cstheme="majorBidi"/>
-          <w:bCs/>
-          <w:color w:val="000000" w:themeColor="text1"/>
-        </w:rPr>
-      </w:pPr>
-      <w:r>
-        <w:rPr>
-          <w:rFonts w:asciiTheme="majorHAnsi" w:eastAsiaTheme="majorEastAsia" w:hAnsiTheme="majorHAnsi" w:cstheme="majorBidi"/>
-          <w:bCs/>
-          <w:color w:val="000000" w:themeColor="text1"/>
-        </w:rPr>
-        <w:t>The chosen batch jobs will run on the features within the Validation Extent bookmark.  When validation is complete a message will popup indicating that a number of records were written to the Reviewer Table.</w:t>
-      </w:r>
-    </w:p>
-    <w:p>
-      <w:pPr>
-        <w:pStyle w:val="ListParagraph"/>
-        <w:numPr>
-          <w:ilvl w:val="0"/>
-          <w:numId w:val="27"/>
-        </w:numPr>
-        <w:spacing w:before="100" w:beforeAutospacing="1" w:after="100" w:afterAutospacing="1"/>
-        <w:rPr>
-          <w:rFonts w:asciiTheme="majorHAnsi" w:eastAsiaTheme="majorEastAsia" w:hAnsiTheme="majorHAnsi" w:cstheme="majorBidi"/>
-          <w:bCs/>
-          <w:color w:val="000000" w:themeColor="text1"/>
-        </w:rPr>
-      </w:pPr>
-      <w:r>
-        <w:rPr>
-          <w:rFonts w:asciiTheme="majorHAnsi" w:eastAsiaTheme="majorEastAsia" w:hAnsiTheme="majorHAnsi" w:cstheme="majorBidi"/>
-          <w:bCs/>
-          <w:color w:val="000000" w:themeColor="text1"/>
-        </w:rPr>
         <w:t>Click OK.</w:t>
       </w:r>
     </w:p>
@@ -10257,7 +10131,6 @@
           <w:bCs/>
           <w:color w:val="000000" w:themeColor="text1"/>
         </w:rPr>
-        <w:lastRenderedPageBreak/>
         <w:t xml:space="preserve">Click the </w:t>
       </w:r>
       <w:r>
@@ -10321,6 +10194,7 @@
           <w:bCs/>
           <w:color w:val="000000" w:themeColor="text1"/>
         </w:rPr>
+        <w:lastRenderedPageBreak/>
         <w:t>Scroll through the errors in the Reviewer Table.  The table records information about the feature that has the issue, what the issue is, and metadata about who found the error and when it was identified.</w:t>
       </w:r>
     </w:p>
@@ -10969,7 +10843,6 @@
           <w:bCs/>
           <w:color w:val="000000" w:themeColor="text1"/>
         </w:rPr>
-        <w:lastRenderedPageBreak/>
         <w:t xml:space="preserve">If necessary, </w:t>
       </w:r>
       <w:r>
@@ -11059,6 +10932,7 @@
           <w:bCs/>
           <w:color w:val="000000" w:themeColor="text1"/>
         </w:rPr>
+        <w:lastRenderedPageBreak/>
         <w:t xml:space="preserve">If necessary, set the product library to the </w:t>
       </w:r>
       <w:proofErr w:type="spellStart"/>
@@ -12248,7 +12122,6 @@
           <w:bCs/>
           <w:color w:val="000000" w:themeColor="text1"/>
         </w:rPr>
-        <w:lastRenderedPageBreak/>
         <w:t xml:space="preserve">Select the </w:t>
       </w:r>
       <w:r>
@@ -12297,6 +12170,7 @@
           <w:bCs/>
           <w:color w:val="000000" w:themeColor="text1"/>
         </w:rPr>
+        <w:lastRenderedPageBreak/>
         <w:t xml:space="preserve">For 25K, use the </w:t>
       </w:r>
       <w:r>
@@ -12888,10 +12762,7 @@
         <w:pStyle w:val="Heading2"/>
       </w:pPr>
       <w:r>
-        <w:t xml:space="preserve">Civilian Topographic Map (CTM) </w:t>
-      </w:r>
-      <w:r>
-        <w:t>Workflows</w:t>
+        <w:t>Civilian Topographic Map (CTM) Workflows</w:t>
       </w:r>
     </w:p>
     <w:p>
@@ -12940,39 +12811,7 @@
           <w:bCs/>
           <w:color w:val="000000" w:themeColor="text1"/>
         </w:rPr>
-        <w:t xml:space="preserve">The Getting started with CTM </w:t>
-      </w:r>
-      <w:r>
-        <w:rPr>
-          <w:rFonts w:asciiTheme="majorHAnsi" w:eastAsiaTheme="majorEastAsia" w:hAnsiTheme="majorHAnsi" w:cstheme="majorBidi"/>
-          <w:bCs/>
-          <w:color w:val="000000" w:themeColor="text1"/>
-        </w:rPr>
-        <w:t>Workflows</w:t>
-      </w:r>
-      <w:r>
-        <w:rPr>
-          <w:rFonts w:asciiTheme="majorHAnsi" w:eastAsiaTheme="majorEastAsia" w:hAnsiTheme="majorHAnsi" w:cstheme="majorBidi"/>
-          <w:bCs/>
-          <w:color w:val="000000" w:themeColor="text1"/>
-        </w:rPr>
-        <w:t xml:space="preserve">.docx explains </w:t>
-      </w:r>
-      <w:r>
-        <w:rPr>
-          <w:rFonts w:asciiTheme="majorHAnsi" w:eastAsiaTheme="majorEastAsia" w:hAnsiTheme="majorHAnsi" w:cstheme="majorBidi"/>
-          <w:bCs/>
-          <w:color w:val="000000" w:themeColor="text1"/>
-        </w:rPr>
-        <w:t>how to setup and run these workflows</w:t>
-      </w:r>
-      <w:r>
-        <w:rPr>
-          <w:rFonts w:asciiTheme="majorHAnsi" w:eastAsiaTheme="majorEastAsia" w:hAnsiTheme="majorHAnsi" w:cstheme="majorBidi"/>
-          <w:bCs/>
-          <w:color w:val="000000" w:themeColor="text1"/>
-        </w:rPr>
-        <w:t>, the document is located at: &lt;your location&gt;</w:t>
+        <w:t>The Getting started with CTM Workflows.docx explains how to setup and run these workflows, the document is located at: &lt;your location&gt;</w:t>
       </w:r>
       <w:r>
         <w:rPr>
@@ -13014,23 +12853,7 @@
           <w:bCs/>
           <w:color w:val="000000" w:themeColor="text1"/>
         </w:rPr>
-        <w:t xml:space="preserve">ted with CTM </w:t>
-      </w:r>
-      <w:r>
-        <w:rPr>
-          <w:rFonts w:asciiTheme="majorHAnsi" w:eastAsiaTheme="majorEastAsia" w:hAnsiTheme="majorHAnsi" w:cstheme="majorBidi"/>
-          <w:bCs/>
-          <w:color w:val="000000" w:themeColor="text1"/>
-        </w:rPr>
-        <w:t>Workflows</w:t>
-      </w:r>
-      <w:r>
-        <w:rPr>
-          <w:rFonts w:asciiTheme="majorHAnsi" w:eastAsiaTheme="majorEastAsia" w:hAnsiTheme="majorHAnsi" w:cstheme="majorBidi"/>
-          <w:bCs/>
-          <w:color w:val="000000" w:themeColor="text1"/>
-        </w:rPr>
-        <w:t>.docx.</w:t>
+        <w:t>ted with CTM Workflows.docx.</w:t>
       </w:r>
     </w:p>
     <w:p/>
@@ -15915,6 +15738,34 @@
   </w:num>
   <w:num w:numId="30">
     <w:abstractNumId w:val="13"/>
+  </w:num>
+  <w:num w:numId="31">
+    <w:abstractNumId w:val="22"/>
+    <w:lvlOverride w:ilvl="0">
+      <w:startOverride w:val="1"/>
+    </w:lvlOverride>
+    <w:lvlOverride w:ilvl="1"/>
+    <w:lvlOverride w:ilvl="2">
+      <w:startOverride w:val="1"/>
+    </w:lvlOverride>
+    <w:lvlOverride w:ilvl="3">
+      <w:startOverride w:val="1"/>
+    </w:lvlOverride>
+    <w:lvlOverride w:ilvl="4">
+      <w:startOverride w:val="1"/>
+    </w:lvlOverride>
+    <w:lvlOverride w:ilvl="5">
+      <w:startOverride w:val="1"/>
+    </w:lvlOverride>
+    <w:lvlOverride w:ilvl="6">
+      <w:startOverride w:val="1"/>
+    </w:lvlOverride>
+    <w:lvlOverride w:ilvl="7">
+      <w:startOverride w:val="1"/>
+    </w:lvlOverride>
+    <w:lvlOverride w:ilvl="8">
+      <w:startOverride w:val="1"/>
+    </w:lvlOverride>
   </w:num>
 </w:numbering>
 </file>
@@ -17048,7 +16899,7 @@
 </file>
 
 <file path=customXml/itemProps1.xml><?xml version="1.0" encoding="utf-8"?>
-<ds:datastoreItem xmlns:ds="http://schemas.openxmlformats.org/officeDocument/2006/customXml" ds:itemID="{DC2C4504-A789-4B3E-A5D9-04ADE3EFE006}">
+<ds:datastoreItem xmlns:ds="http://schemas.openxmlformats.org/officeDocument/2006/customXml" ds:itemID="{3D2395A7-8E59-419F-BBDE-4E3ADA9C28AD}">
   <ds:schemaRefs>
     <ds:schemaRef ds:uri="http://schemas.openxmlformats.org/officeDocument/2006/bibliography"/>
   </ds:schemaRefs>

</xml_diff>